<commit_message>
chore: integrate cost estimation to project document
</commit_message>
<xml_diff>
--- a/docs/114059_115365_115368_115392_115384_115388_Combined Summative Assessment Instrument[714].docx
+++ b/docs/114059_115365_115368_115392_115384_115388_Combined Summative Assessment Instrument[714].docx
@@ -107,7 +107,7 @@
               </mc:Choice>
               <mc:Fallback>
                 <w:pict>
-                  <v:rect w14:anchorId="3352B91F" id="Rectangle 15" o:spid="_x0000_s1026" style="width:508.25pt;height:49pt;visibility:visible;mso-wrap-style:square;mso-left-percent:-10001;mso-top-percent:-10001;mso-position-horizontal:absolute;mso-position-horizontal-relative:char;mso-position-vertical:absolute;mso-position-vertical-relative:line;mso-left-percent:-10001;mso-top-percent:-10001;v-text-anchor:top" o:gfxdata="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" fillcolor="#bfbfbf [2412]" stroked="f" strokeweight="2pt">
+                  <v:rect w14:anchorId="3352B91F" id="Rectangle 15" o:spid="_x0000_s1026" style="width:508.25pt;height:49pt;visibility:visible;mso-wrap-style:square;mso-left-percent:-10001;mso-top-percent:-10001;mso-position-horizontal:absolute;mso-position-horizontal-relative:char;mso-position-vertical:absolute;mso-position-vertical-relative:line;mso-left-percent:-10001;mso-top-percent:-10001;v-text-anchor:top" o:gfxdata="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" fillcolor="#bfbfbf [2412]" stroked="f" strokeweight="2pt">
                     <v:textbox style="mso-fit-shape-to-text:t" inset="5mm,5mm,5mm,5mm">
                       <w:txbxContent>
                         <w:p>
@@ -258,7 +258,7 @@
                     <v:stroke joinstyle="miter"/>
                     <v:path gradientshapeok="t" o:connecttype="rect"/>
                   </v:shapetype>
-                  <v:shape id="Text Box 196" o:spid="_x0000_s1027" type="#_x0000_t202" style="width:508.25pt;height:67.95pt;visibility:visible;mso-wrap-style:square;mso-left-percent:-10001;mso-top-percent:-10001;mso-position-horizontal:absolute;mso-position-horizontal-relative:char;mso-position-vertical:absolute;mso-position-vertical-relative:line;mso-left-percent:-10001;mso-top-percent:-10001;v-text-anchor:middle" o:gfxdata="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" fillcolor="white [3212]" stroked="f" strokeweight=".5pt">
+                  <v:shape id="Text Box 196" o:spid="_x0000_s1027" type="#_x0000_t202" style="width:508.25pt;height:67.95pt;visibility:visible;mso-wrap-style:square;mso-left-percent:-10001;mso-top-percent:-10001;mso-position-horizontal:absolute;mso-position-horizontal-relative:char;mso-position-vertical:absolute;mso-position-vertical-relative:line;mso-left-percent:-10001;mso-top-percent:-10001;v-text-anchor:middle" o:gfxdata="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" fillcolor="white [3212]" stroked="f" strokeweight=".5pt">
                     <v:textbox inset="5mm,5mm,5mm,5mm">
                       <w:txbxContent>
                         <w:sdt>
@@ -459,7 +459,7 @@
               </mc:Choice>
               <mc:Fallback>
                 <w:pict>
-                  <v:rect w14:anchorId="45CC2D10" id="Rectangle 13" o:spid="_x0000_s1028" style="width:508.25pt;height:105.9pt;visibility:visible;mso-wrap-style:square;mso-left-percent:-10001;mso-top-percent:-10001;mso-position-horizontal:absolute;mso-position-horizontal-relative:char;mso-position-vertical:absolute;mso-position-vertical-relative:line;mso-left-percent:-10001;mso-top-percent:-10001;v-text-anchor:top" o:gfxdata="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" fillcolor="#bfbfbf [2412]" stroked="f" strokeweight="2pt">
+                  <v:rect w14:anchorId="45CC2D10" id="Rectangle 13" o:spid="_x0000_s1028" style="width:508.25pt;height:105.9pt;visibility:visible;mso-wrap-style:square;mso-left-percent:-10001;mso-top-percent:-10001;mso-position-horizontal:absolute;mso-position-horizontal-relative:char;mso-position-vertical:absolute;mso-position-vertical-relative:line;mso-left-percent:-10001;mso-top-percent:-10001;v-text-anchor:top" o:gfxdata="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" fillcolor="#bfbfbf [2412]" stroked="f" strokeweight="2pt">
                     <v:textbox style="mso-fit-shape-to-text:t" inset="5mm,5mm,5mm,5mm">
                       <w:txbxContent>
                         <w:p>
@@ -705,7 +705,7 @@
               </mc:Choice>
               <mc:Fallback>
                 <w:pict>
-                  <v:rect w14:anchorId="1DA99D7F" id="Rectangle 12" o:spid="_x0000_s1029" style="width:508.25pt;height:105.9pt;visibility:visible;mso-wrap-style:square;mso-left-percent:-10001;mso-top-percent:-10001;mso-position-horizontal:absolute;mso-position-horizontal-relative:char;mso-position-vertical:absolute;mso-position-vertical-relative:line;mso-left-percent:-10001;mso-top-percent:-10001;v-text-anchor:top" o:gfxdata="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" fillcolor="#bfbfbf [2412]" stroked="f" strokeweight="2pt">
+                  <v:rect w14:anchorId="1DA99D7F" id="Rectangle 12" o:spid="_x0000_s1029" style="width:508.25pt;height:105.9pt;visibility:visible;mso-wrap-style:square;mso-left-percent:-10001;mso-top-percent:-10001;mso-position-horizontal:absolute;mso-position-horizontal-relative:char;mso-position-vertical:absolute;mso-position-vertical-relative:line;mso-left-percent:-10001;mso-top-percent:-10001;v-text-anchor:top" o:gfxdata="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" fillcolor="#bfbfbf [2412]" stroked="f" strokeweight="2pt">
                     <v:textbox style="mso-fit-shape-to-text:t" inset="5mm,5mm,5mm,5mm">
                       <w:txbxContent>
                         <w:p>
@@ -951,7 +951,7 @@
               </mc:Choice>
               <mc:Fallback>
                 <w:pict>
-                  <v:rect w14:anchorId="417114FE" id="Rectangle 11" o:spid="_x0000_s1030" style="width:508.25pt;height:85.2pt;visibility:visible;mso-wrap-style:square;mso-left-percent:-10001;mso-top-percent:-10001;mso-position-horizontal:absolute;mso-position-horizontal-relative:char;mso-position-vertical:absolute;mso-position-vertical-relative:line;mso-left-percent:-10001;mso-top-percent:-10001;v-text-anchor:top" o:gfxdata="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" fillcolor="#bfbfbf [2412]" stroked="f" strokeweight="2pt">
+                  <v:rect w14:anchorId="417114FE" id="Rectangle 11" o:spid="_x0000_s1030" style="width:508.25pt;height:85.2pt;visibility:visible;mso-wrap-style:square;mso-left-percent:-10001;mso-top-percent:-10001;mso-position-horizontal:absolute;mso-position-horizontal-relative:char;mso-position-vertical:absolute;mso-position-vertical-relative:line;mso-left-percent:-10001;mso-top-percent:-10001;v-text-anchor:top" o:gfxdata="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" fillcolor="#bfbfbf [2412]" stroked="f" strokeweight="2pt">
                     <v:textbox style="mso-fit-shape-to-text:t" inset="5mm,5mm,5mm,5mm">
                       <w:txbxContent>
                         <w:p>
@@ -1203,7 +1203,7 @@
           </mc:Choice>
           <mc:Fallback>
             <w:pict>
-              <v:rect w14:anchorId="4F744B8F" id="Rectangle 10" o:spid="_x0000_s1031" style="width:508.25pt;height:105.9pt;visibility:visible;mso-wrap-style:square;mso-left-percent:-10001;mso-top-percent:-10001;mso-position-horizontal:absolute;mso-position-horizontal-relative:char;mso-position-vertical:absolute;mso-position-vertical-relative:line;mso-left-percent:-10001;mso-top-percent:-10001;v-text-anchor:top" o:gfxdata="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" fillcolor="#bfbfbf [2412]" stroked="f" strokeweight="2pt">
+              <v:rect w14:anchorId="4F744B8F" id="Rectangle 10" o:spid="_x0000_s1031" style="width:508.25pt;height:105.9pt;visibility:visible;mso-wrap-style:square;mso-left-percent:-10001;mso-top-percent:-10001;mso-position-horizontal:absolute;mso-position-horizontal-relative:char;mso-position-vertical:absolute;mso-position-vertical-relative:line;mso-left-percent:-10001;mso-top-percent:-10001;v-text-anchor:top" o:gfxdata="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" fillcolor="#bfbfbf [2412]" stroked="f" strokeweight="2pt">
                 <v:textbox style="mso-fit-shape-to-text:t" inset="5mm,5mm,5mm,5mm">
                   <w:txbxContent>
                     <w:p>
@@ -1447,7 +1447,7 @@
           </mc:Choice>
           <mc:Fallback>
             <w:pict>
-              <v:rect w14:anchorId="6834F7BE" id="Rectangle 195" o:spid="_x0000_s1032" style="width:508.25pt;height:85.2pt;visibility:visible;mso-wrap-style:square;mso-left-percent:-10001;mso-top-percent:-10001;mso-position-horizontal:absolute;mso-position-horizontal-relative:char;mso-position-vertical:absolute;mso-position-vertical-relative:line;mso-left-percent:-10001;mso-top-percent:-10001;v-text-anchor:top" o:gfxdata="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" fillcolor="#bfbfbf [2412]" stroked="f" strokeweight="2pt">
+              <v:rect w14:anchorId="6834F7BE" id="Rectangle 195" o:spid="_x0000_s1032" style="width:508.25pt;height:85.2pt;visibility:visible;mso-wrap-style:square;mso-left-percent:-10001;mso-top-percent:-10001;mso-position-horizontal:absolute;mso-position-horizontal-relative:char;mso-position-vertical:absolute;mso-position-vertical-relative:line;mso-left-percent:-10001;mso-top-percent:-10001;v-text-anchor:top" o:gfxdata="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" fillcolor="#bfbfbf [2412]" stroked="f" strokeweight="2pt">
                 <v:textbox style="mso-fit-shape-to-text:t" inset="5mm,5mm,5mm,5mm">
                   <w:txbxContent>
                     <w:p>
@@ -1706,7 +1706,7 @@
           </mc:Choice>
           <mc:Fallback>
             <w:pict>
-              <v:rect w14:anchorId="67D6A6DB" id="Rectangle 8" o:spid="_x0000_s1033" style="width:508.25pt;height:90.4pt;visibility:visible;mso-wrap-style:square;mso-left-percent:-10001;mso-top-percent:-10001;mso-position-horizontal:absolute;mso-position-horizontal-relative:char;mso-position-vertical:absolute;mso-position-vertical-relative:line;mso-left-percent:-10001;mso-top-percent:-10001;v-text-anchor:top" o:gfxdata="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" fillcolor="#bfbfbf [2412]" stroked="f" strokeweight="2pt">
+              <v:rect w14:anchorId="67D6A6DB" id="Rectangle 8" o:spid="_x0000_s1033" style="width:508.25pt;height:90.4pt;visibility:visible;mso-wrap-style:square;mso-left-percent:-10001;mso-top-percent:-10001;mso-position-horizontal:absolute;mso-position-horizontal-relative:char;mso-position-vertical:absolute;mso-position-vertical-relative:line;mso-left-percent:-10001;mso-top-percent:-10001;v-text-anchor:top" o:gfxdata="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" fillcolor="#bfbfbf [2412]" stroked="f" strokeweight="2pt">
                 <v:textbox style="mso-fit-shape-to-text:t" inset="5mm,5mm,5mm,5mm">
                   <w:txbxContent>
                     <w:p>
@@ -11769,7 +11769,7 @@
           </mc:Choice>
           <mc:Fallback>
             <w:pict>
-              <v:group w14:anchorId="07B61091" id="Canvas 81" o:spid="_x0000_s1040" editas="canvas" style="width:461.4pt;height:471pt;mso-position-horizontal-relative:char;mso-position-vertical-relative:line" coordsize="58597,59817" o:gfxdata="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">
+              <v:group w14:anchorId="07B61091" id="Canvas 81" o:spid="_x0000_s1040" editas="canvas" style="width:461.4pt;height:471pt;mso-position-horizontal-relative:char;mso-position-vertical-relative:line" coordsize="58597,59817" o:gfxdata="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">
                 <v:shapetype id="_x0000_t75" coordsize="21600,21600" o:spt="75" o:preferrelative="t" path="m@4@5l@4@11@9@11@9@5xe" filled="f" stroked="f">
                   <v:stroke joinstyle="miter"/>
                   <v:formulas>
@@ -13183,9 +13183,7 @@
       <w:r>
         <w:t xml:space="preserve"> [GROUP WORK]</w:t>
       </w:r>
-      <w:bookmarkStart w:id="6" w:name="_GoBack"/>
       <w:bookmarkEnd w:id="5"/>
-      <w:bookmarkEnd w:id="6"/>
     </w:p>
     <w:p>
       <w:pPr>
@@ -13332,6 +13330,40 @@
     </w:p>
     <w:p>
       <w:pPr>
+        <w:pStyle w:val="NormalWeb"/>
+        <w:keepNext/>
+        <w:keepLines/>
+        <w:tabs>
+          <w:tab w:val="right" w:pos="10204"/>
+        </w:tabs>
+        <w:spacing w:before="0" w:beforeAutospacing="0" w:after="0" w:afterAutospacing="0" w:line="360" w:lineRule="auto"/>
+        <w:ind w:left="720"/>
+        <w:jc w:val="both"/>
+        <w:rPr>
+          <w:szCs w:val="22"/>
+          <w:lang w:val="en-ZA"/>
+        </w:rPr>
+      </w:pPr>
+    </w:p>
+    <w:p>
+      <w:pPr>
+        <w:pStyle w:val="NormalWeb"/>
+        <w:keepNext/>
+        <w:keepLines/>
+        <w:tabs>
+          <w:tab w:val="right" w:pos="10204"/>
+        </w:tabs>
+        <w:spacing w:before="0" w:beforeAutospacing="0" w:after="0" w:afterAutospacing="0" w:line="360" w:lineRule="auto"/>
+        <w:ind w:left="720"/>
+        <w:jc w:val="both"/>
+        <w:rPr>
+          <w:szCs w:val="22"/>
+          <w:lang w:val="en-ZA"/>
+        </w:rPr>
+      </w:pPr>
+    </w:p>
+    <w:p>
+      <w:pPr>
         <w:keepNext/>
         <w:keepLines/>
         <w:tabs>
@@ -13430,7 +13462,7 @@
       <w:pPr>
         <w:pStyle w:val="Heading3"/>
       </w:pPr>
-      <w:bookmarkStart w:id="7" w:name="_Toc36544651"/>
+      <w:bookmarkStart w:id="6" w:name="_Toc36544651"/>
       <w:r>
         <w:lastRenderedPageBreak/>
         <w:t xml:space="preserve">Task </w:t>
@@ -13444,7 +13476,7 @@
       <w:r>
         <w:t xml:space="preserve"> [GROUP WORK]</w:t>
       </w:r>
-      <w:bookmarkEnd w:id="7"/>
+      <w:bookmarkEnd w:id="6"/>
     </w:p>
     <w:p>
       <w:pPr>
@@ -13513,10 +13545,6 @@
         <w:pStyle w:val="ListParagraph"/>
         <w:keepNext/>
         <w:keepLines/>
-        <w:numPr>
-          <w:ilvl w:val="0"/>
-          <w:numId w:val="16"/>
-        </w:numPr>
         <w:tabs>
           <w:tab w:val="right" w:pos="10204"/>
         </w:tabs>
@@ -13530,19 +13558,7 @@
         <w:rPr>
           <w:rFonts w:ascii="Arial" w:hAnsi="Arial"/>
         </w:rPr>
-        <w:t xml:space="preserve">A list of all the activities </w:t>
-      </w:r>
-      <w:r>
-        <w:rPr>
-          <w:rFonts w:ascii="Arial" w:hAnsi="Arial"/>
-        </w:rPr>
-        <w:t xml:space="preserve">(including testing) </w:t>
-      </w:r>
-      <w:r>
-        <w:rPr>
-          <w:rFonts w:ascii="Arial" w:hAnsi="Arial"/>
-        </w:rPr>
-        <w:t>to be done must be shown with estimated cost</w:t>
+        <w:t>Answer</w:t>
       </w:r>
     </w:p>
     <w:p>
@@ -13557,26 +13573,385 @@
         <w:jc w:val="both"/>
         <w:rPr>
           <w:rFonts w:ascii="Arial" w:hAnsi="Arial"/>
-        </w:rPr>
-      </w:pPr>
-      <w:r>
-        <w:rPr>
-          <w:rFonts w:ascii="Arial" w:hAnsi="Arial"/>
-        </w:rPr>
-        <w:t>(</w:t>
-      </w:r>
-      <w:r>
-        <w:rPr>
-          <w:rFonts w:ascii="Arial" w:hAnsi="Arial"/>
-        </w:rPr>
-        <w:t>D</w:t>
-      </w:r>
-      <w:r>
-        <w:rPr>
-          <w:rFonts w:ascii="Arial" w:hAnsi="Arial"/>
-        </w:rPr>
-        <w:t>irect costs and overhead costs must be included in the estimate for the project)</w:t>
-      </w:r>
+          <w:b/>
+          <w:bCs/>
+        </w:rPr>
+      </w:pPr>
+      <w:r>
+        <w:rPr>
+          <w:rFonts w:ascii="Arial" w:hAnsi="Arial"/>
+          <w:b/>
+          <w:bCs/>
+        </w:rPr>
+        <w:t>System Analysis</w:t>
+      </w:r>
+    </w:p>
+    <w:p>
+      <w:pPr>
+        <w:pStyle w:val="ListParagraph"/>
+        <w:keepNext/>
+        <w:keepLines/>
+        <w:numPr>
+          <w:ilvl w:val="0"/>
+          <w:numId w:val="34"/>
+        </w:numPr>
+        <w:tabs>
+          <w:tab w:val="right" w:pos="10204"/>
+        </w:tabs>
+        <w:spacing w:line="360" w:lineRule="auto"/>
+        <w:jc w:val="both"/>
+        <w:rPr>
+          <w:rFonts w:ascii="Arial" w:hAnsi="Arial"/>
+        </w:rPr>
+      </w:pPr>
+      <w:r>
+        <w:rPr>
+          <w:rFonts w:ascii="Arial" w:hAnsi="Arial"/>
+        </w:rPr>
+        <w:t>Develop project plan</w:t>
+      </w:r>
+      <w:bookmarkStart w:id="7" w:name="_GoBack"/>
+      <w:bookmarkEnd w:id="7"/>
+    </w:p>
+    <w:p>
+      <w:pPr>
+        <w:pStyle w:val="ListParagraph"/>
+        <w:keepNext/>
+        <w:keepLines/>
+        <w:tabs>
+          <w:tab w:val="right" w:pos="10204"/>
+        </w:tabs>
+        <w:spacing w:line="360" w:lineRule="auto"/>
+        <w:jc w:val="both"/>
+        <w:rPr>
+          <w:rFonts w:ascii="Arial" w:hAnsi="Arial"/>
+          <w:b/>
+          <w:bCs/>
+        </w:rPr>
+      </w:pPr>
+      <w:r>
+        <w:rPr>
+          <w:rFonts w:ascii="Arial" w:hAnsi="Arial"/>
+          <w:b/>
+          <w:bCs/>
+        </w:rPr>
+        <w:t>System Design</w:t>
+      </w:r>
+    </w:p>
+    <w:p>
+      <w:pPr>
+        <w:pStyle w:val="ListParagraph"/>
+        <w:keepNext/>
+        <w:keepLines/>
+        <w:numPr>
+          <w:ilvl w:val="0"/>
+          <w:numId w:val="34"/>
+        </w:numPr>
+        <w:tabs>
+          <w:tab w:val="right" w:pos="10204"/>
+        </w:tabs>
+        <w:spacing w:line="360" w:lineRule="auto"/>
+        <w:jc w:val="both"/>
+        <w:rPr>
+          <w:rFonts w:ascii="Arial" w:hAnsi="Arial"/>
+        </w:rPr>
+      </w:pPr>
+      <w:r>
+        <w:rPr>
+          <w:rFonts w:ascii="Arial" w:hAnsi="Arial"/>
+        </w:rPr>
+        <w:t>Design system Architecture</w:t>
+      </w:r>
+    </w:p>
+    <w:p>
+      <w:pPr>
+        <w:pStyle w:val="ListParagraph"/>
+        <w:keepNext/>
+        <w:keepLines/>
+        <w:numPr>
+          <w:ilvl w:val="0"/>
+          <w:numId w:val="34"/>
+        </w:numPr>
+        <w:tabs>
+          <w:tab w:val="right" w:pos="10204"/>
+        </w:tabs>
+        <w:spacing w:line="360" w:lineRule="auto"/>
+        <w:jc w:val="both"/>
+        <w:rPr>
+          <w:rFonts w:ascii="Arial" w:hAnsi="Arial"/>
+        </w:rPr>
+      </w:pPr>
+      <w:r>
+        <w:rPr>
+          <w:rFonts w:ascii="Arial" w:hAnsi="Arial"/>
+        </w:rPr>
+        <w:t>Development</w:t>
+      </w:r>
+    </w:p>
+    <w:p>
+      <w:pPr>
+        <w:pStyle w:val="ListParagraph"/>
+        <w:keepNext/>
+        <w:keepLines/>
+        <w:numPr>
+          <w:ilvl w:val="0"/>
+          <w:numId w:val="34"/>
+        </w:numPr>
+        <w:tabs>
+          <w:tab w:val="right" w:pos="10204"/>
+        </w:tabs>
+        <w:spacing w:line="360" w:lineRule="auto"/>
+        <w:jc w:val="both"/>
+        <w:rPr>
+          <w:rFonts w:ascii="Arial" w:hAnsi="Arial"/>
+        </w:rPr>
+      </w:pPr>
+      <w:r>
+        <w:rPr>
+          <w:rFonts w:ascii="Arial" w:hAnsi="Arial"/>
+        </w:rPr>
+        <w:t>Software licensing</w:t>
+      </w:r>
+    </w:p>
+    <w:p>
+      <w:pPr>
+        <w:pStyle w:val="ListParagraph"/>
+        <w:keepNext/>
+        <w:keepLines/>
+        <w:numPr>
+          <w:ilvl w:val="0"/>
+          <w:numId w:val="34"/>
+        </w:numPr>
+        <w:tabs>
+          <w:tab w:val="right" w:pos="10204"/>
+        </w:tabs>
+        <w:spacing w:line="360" w:lineRule="auto"/>
+        <w:jc w:val="both"/>
+        <w:rPr>
+          <w:rFonts w:ascii="Arial" w:hAnsi="Arial"/>
+        </w:rPr>
+      </w:pPr>
+      <w:r>
+        <w:rPr>
+          <w:rFonts w:ascii="Arial" w:hAnsi="Arial"/>
+        </w:rPr>
+        <w:t>System development</w:t>
+      </w:r>
+    </w:p>
+    <w:p>
+      <w:pPr>
+        <w:pStyle w:val="ListParagraph"/>
+        <w:keepNext/>
+        <w:keepLines/>
+        <w:numPr>
+          <w:ilvl w:val="0"/>
+          <w:numId w:val="34"/>
+        </w:numPr>
+        <w:tabs>
+          <w:tab w:val="right" w:pos="10204"/>
+        </w:tabs>
+        <w:spacing w:line="360" w:lineRule="auto"/>
+        <w:jc w:val="both"/>
+        <w:rPr>
+          <w:rFonts w:ascii="Arial" w:hAnsi="Arial"/>
+        </w:rPr>
+      </w:pPr>
+      <w:r>
+        <w:rPr>
+          <w:rFonts w:ascii="Arial" w:hAnsi="Arial"/>
+        </w:rPr>
+        <w:t>Travel to client</w:t>
+      </w:r>
+    </w:p>
+    <w:p>
+      <w:pPr>
+        <w:pStyle w:val="ListParagraph"/>
+        <w:keepNext/>
+        <w:keepLines/>
+        <w:numPr>
+          <w:ilvl w:val="0"/>
+          <w:numId w:val="34"/>
+        </w:numPr>
+        <w:tabs>
+          <w:tab w:val="right" w:pos="10204"/>
+        </w:tabs>
+        <w:spacing w:line="360" w:lineRule="auto"/>
+        <w:jc w:val="both"/>
+        <w:rPr>
+          <w:rFonts w:ascii="Arial" w:hAnsi="Arial"/>
+        </w:rPr>
+      </w:pPr>
+      <w:r>
+        <w:rPr>
+          <w:rFonts w:ascii="Arial" w:hAnsi="Arial"/>
+        </w:rPr>
+        <w:t>Internet connection</w:t>
+      </w:r>
+    </w:p>
+    <w:p>
+      <w:pPr>
+        <w:pStyle w:val="ListParagraph"/>
+        <w:keepNext/>
+        <w:keepLines/>
+        <w:numPr>
+          <w:ilvl w:val="0"/>
+          <w:numId w:val="34"/>
+        </w:numPr>
+        <w:tabs>
+          <w:tab w:val="right" w:pos="10204"/>
+        </w:tabs>
+        <w:spacing w:line="360" w:lineRule="auto"/>
+        <w:jc w:val="both"/>
+        <w:rPr>
+          <w:rFonts w:ascii="Arial" w:hAnsi="Arial"/>
+        </w:rPr>
+      </w:pPr>
+      <w:r>
+        <w:rPr>
+          <w:rFonts w:ascii="Arial" w:hAnsi="Arial"/>
+        </w:rPr>
+        <w:t>Equipment</w:t>
+      </w:r>
+    </w:p>
+    <w:p>
+      <w:pPr>
+        <w:pStyle w:val="ListParagraph"/>
+        <w:keepNext/>
+        <w:keepLines/>
+        <w:numPr>
+          <w:ilvl w:val="0"/>
+          <w:numId w:val="34"/>
+        </w:numPr>
+        <w:tabs>
+          <w:tab w:val="right" w:pos="10204"/>
+        </w:tabs>
+        <w:spacing w:line="360" w:lineRule="auto"/>
+        <w:jc w:val="both"/>
+        <w:rPr>
+          <w:rFonts w:ascii="Arial" w:hAnsi="Arial"/>
+        </w:rPr>
+      </w:pPr>
+      <w:r>
+        <w:rPr>
+          <w:rFonts w:ascii="Arial" w:hAnsi="Arial"/>
+        </w:rPr>
+        <w:t>Hosting</w:t>
+      </w:r>
+    </w:p>
+    <w:p>
+      <w:pPr>
+        <w:pStyle w:val="ListParagraph"/>
+        <w:keepNext/>
+        <w:keepLines/>
+        <w:numPr>
+          <w:ilvl w:val="0"/>
+          <w:numId w:val="34"/>
+        </w:numPr>
+        <w:tabs>
+          <w:tab w:val="right" w:pos="10204"/>
+        </w:tabs>
+        <w:spacing w:line="360" w:lineRule="auto"/>
+        <w:jc w:val="both"/>
+        <w:rPr>
+          <w:rFonts w:ascii="Arial" w:hAnsi="Arial"/>
+        </w:rPr>
+      </w:pPr>
+      <w:r>
+        <w:rPr>
+          <w:rFonts w:ascii="Arial" w:hAnsi="Arial"/>
+        </w:rPr>
+        <w:t>Development team salaries</w:t>
+      </w:r>
+    </w:p>
+    <w:p>
+      <w:pPr>
+        <w:pStyle w:val="ListParagraph"/>
+        <w:keepNext/>
+        <w:keepLines/>
+        <w:tabs>
+          <w:tab w:val="right" w:pos="10204"/>
+        </w:tabs>
+        <w:spacing w:line="360" w:lineRule="auto"/>
+        <w:jc w:val="both"/>
+        <w:rPr>
+          <w:rFonts w:ascii="Arial" w:hAnsi="Arial"/>
+          <w:b/>
+          <w:bCs/>
+        </w:rPr>
+      </w:pPr>
+      <w:r>
+        <w:rPr>
+          <w:rFonts w:ascii="Arial" w:hAnsi="Arial"/>
+          <w:b/>
+          <w:bCs/>
+        </w:rPr>
+        <w:t>System testing</w:t>
+      </w:r>
+    </w:p>
+    <w:p>
+      <w:pPr>
+        <w:pStyle w:val="ListParagraph"/>
+        <w:keepNext/>
+        <w:keepLines/>
+        <w:numPr>
+          <w:ilvl w:val="0"/>
+          <w:numId w:val="35"/>
+        </w:numPr>
+        <w:tabs>
+          <w:tab w:val="right" w:pos="10204"/>
+        </w:tabs>
+        <w:spacing w:line="360" w:lineRule="auto"/>
+        <w:jc w:val="both"/>
+        <w:rPr>
+          <w:rFonts w:ascii="Arial" w:hAnsi="Arial"/>
+        </w:rPr>
+      </w:pPr>
+      <w:r>
+        <w:rPr>
+          <w:rFonts w:ascii="Arial" w:hAnsi="Arial"/>
+        </w:rPr>
+        <w:t xml:space="preserve">Develop test plan </w:t>
+      </w:r>
+    </w:p>
+    <w:p>
+      <w:pPr>
+        <w:pStyle w:val="ListParagraph"/>
+        <w:keepNext/>
+        <w:keepLines/>
+        <w:numPr>
+          <w:ilvl w:val="0"/>
+          <w:numId w:val="35"/>
+        </w:numPr>
+        <w:tabs>
+          <w:tab w:val="right" w:pos="10204"/>
+        </w:tabs>
+        <w:spacing w:line="360" w:lineRule="auto"/>
+        <w:jc w:val="both"/>
+        <w:rPr>
+          <w:rFonts w:ascii="Arial" w:hAnsi="Arial"/>
+        </w:rPr>
+      </w:pPr>
+      <w:r>
+        <w:rPr>
+          <w:rFonts w:ascii="Arial" w:hAnsi="Arial"/>
+        </w:rPr>
+        <w:t>Develop test cases</w:t>
+      </w:r>
+    </w:p>
+    <w:p>
+      <w:pPr>
+        <w:pStyle w:val="ListParagraph"/>
+        <w:keepNext/>
+        <w:keepLines/>
+        <w:tabs>
+          <w:tab w:val="right" w:pos="10204"/>
+        </w:tabs>
+        <w:spacing w:line="360" w:lineRule="auto"/>
+        <w:jc w:val="both"/>
+        <w:rPr>
+          <w:rFonts w:ascii="Arial" w:hAnsi="Arial"/>
+        </w:rPr>
+      </w:pPr>
     </w:p>
     <w:p>
       <w:pPr>
@@ -13593,6 +13968,152 @@
         <w:spacing w:line="360" w:lineRule="auto"/>
         <w:jc w:val="both"/>
         <w:rPr>
+          <w:rFonts w:ascii="Arial" w:hAnsi="Arial"/>
+        </w:rPr>
+      </w:pPr>
+      <w:r>
+        <w:rPr>
+          <w:rFonts w:ascii="Arial" w:hAnsi="Arial"/>
+        </w:rPr>
+        <w:t xml:space="preserve">A list of all the activities </w:t>
+      </w:r>
+      <w:r>
+        <w:rPr>
+          <w:rFonts w:ascii="Arial" w:hAnsi="Arial"/>
+        </w:rPr>
+        <w:t xml:space="preserve">(including testing) </w:t>
+      </w:r>
+      <w:r>
+        <w:rPr>
+          <w:rFonts w:ascii="Arial" w:hAnsi="Arial"/>
+        </w:rPr>
+        <w:t>to be done must be shown with estimated cost</w:t>
+      </w:r>
+    </w:p>
+    <w:p>
+      <w:pPr>
+        <w:pStyle w:val="ListParagraph"/>
+        <w:keepNext/>
+        <w:keepLines/>
+        <w:tabs>
+          <w:tab w:val="right" w:pos="10204"/>
+        </w:tabs>
+        <w:spacing w:line="360" w:lineRule="auto"/>
+        <w:jc w:val="both"/>
+        <w:rPr>
+          <w:rFonts w:ascii="Arial" w:hAnsi="Arial"/>
+        </w:rPr>
+      </w:pPr>
+      <w:r>
+        <w:rPr>
+          <w:rFonts w:ascii="Arial" w:hAnsi="Arial"/>
+        </w:rPr>
+        <w:t>(</w:t>
+      </w:r>
+      <w:r>
+        <w:rPr>
+          <w:rFonts w:ascii="Arial" w:hAnsi="Arial"/>
+        </w:rPr>
+        <w:t>D</w:t>
+      </w:r>
+      <w:r>
+        <w:rPr>
+          <w:rFonts w:ascii="Arial" w:hAnsi="Arial"/>
+        </w:rPr>
+        <w:t>irect costs and overhead costs must be included in the estimate for the project)</w:t>
+      </w:r>
+    </w:p>
+    <w:p>
+      <w:pPr>
+        <w:pStyle w:val="ListParagraph"/>
+        <w:keepNext/>
+        <w:tabs>
+          <w:tab w:val="right" w:pos="10204"/>
+        </w:tabs>
+        <w:spacing w:line="360" w:lineRule="auto"/>
+        <w:rPr>
+          <w:rFonts w:ascii="Arial" w:hAnsi="Arial"/>
+        </w:rPr>
+      </w:pPr>
+      <w:r>
+        <w:rPr>
+          <w:rFonts w:ascii="Arial" w:hAnsi="Arial"/>
+        </w:rPr>
+        <w:t>Answer</w:t>
+      </w:r>
+    </w:p>
+    <w:p>
+      <w:pPr>
+        <w:pStyle w:val="ListParagraph"/>
+        <w:keepNext/>
+        <w:tabs>
+          <w:tab w:val="right" w:pos="10204"/>
+        </w:tabs>
+        <w:spacing w:line="360" w:lineRule="auto"/>
+        <w:rPr>
+          <w:rFonts w:ascii="Arial" w:hAnsi="Arial"/>
+          <w:i/>
+        </w:rPr>
+      </w:pPr>
+      <w:r>
+        <w:rPr>
+          <w:rFonts w:ascii="Arial" w:hAnsi="Arial"/>
+          <w:i/>
+        </w:rPr>
+        <w:t xml:space="preserve">[see </w:t>
+      </w:r>
+      <w:r>
+        <w:rPr>
+          <w:rFonts w:ascii="Arial" w:hAnsi="Arial"/>
+          <w:i/>
+        </w:rPr>
+        <w:t xml:space="preserve">time estimation </w:t>
+      </w:r>
+      <w:r>
+        <w:rPr>
+          <w:rFonts w:ascii="Arial" w:hAnsi="Arial"/>
+          <w:i/>
+        </w:rPr>
+        <w:t>attached</w:t>
+      </w:r>
+      <w:r>
+        <w:rPr>
+          <w:rFonts w:ascii="Arial" w:hAnsi="Arial"/>
+          <w:i/>
+        </w:rPr>
+        <w:t>]</w:t>
+      </w:r>
+    </w:p>
+    <w:p>
+      <w:pPr>
+        <w:pStyle w:val="ListParagraph"/>
+        <w:keepNext/>
+        <w:keepLines/>
+        <w:tabs>
+          <w:tab w:val="right" w:pos="10204"/>
+        </w:tabs>
+        <w:spacing w:line="360" w:lineRule="auto"/>
+        <w:jc w:val="both"/>
+        <w:rPr>
+          <w:rFonts w:ascii="Arial" w:hAnsi="Arial"/>
+        </w:rPr>
+      </w:pPr>
+    </w:p>
+    <w:p>
+      <w:pPr>
+        <w:pStyle w:val="ListParagraph"/>
+        <w:keepNext/>
+        <w:keepLines/>
+        <w:numPr>
+          <w:ilvl w:val="0"/>
+          <w:numId w:val="16"/>
+        </w:numPr>
+        <w:tabs>
+          <w:tab w:val="right" w:pos="10204"/>
+        </w:tabs>
+        <w:spacing w:line="360" w:lineRule="auto"/>
+        <w:jc w:val="both"/>
+        <w:rPr>
           <w:b/>
           <w:color w:val="000000"/>
         </w:rPr>
@@ -13615,6 +14136,76 @@
         </w:rPr>
         <w:t xml:space="preserve"> of all possible inclusions </w:t>
       </w:r>
+    </w:p>
+    <w:p>
+      <w:pPr>
+        <w:pStyle w:val="ListParagraph"/>
+        <w:keepNext/>
+        <w:tabs>
+          <w:tab w:val="right" w:pos="10204"/>
+        </w:tabs>
+        <w:spacing w:line="360" w:lineRule="auto"/>
+        <w:rPr>
+          <w:rFonts w:ascii="Arial" w:hAnsi="Arial"/>
+        </w:rPr>
+      </w:pPr>
+      <w:r>
+        <w:rPr>
+          <w:rFonts w:ascii="Arial" w:hAnsi="Arial"/>
+        </w:rPr>
+        <w:t>Answer</w:t>
+      </w:r>
+    </w:p>
+    <w:p>
+      <w:pPr>
+        <w:pStyle w:val="ListParagraph"/>
+        <w:keepNext/>
+        <w:tabs>
+          <w:tab w:val="right" w:pos="10204"/>
+        </w:tabs>
+        <w:spacing w:line="360" w:lineRule="auto"/>
+        <w:rPr>
+          <w:rFonts w:ascii="Arial" w:hAnsi="Arial"/>
+          <w:i/>
+        </w:rPr>
+      </w:pPr>
+      <w:r>
+        <w:rPr>
+          <w:rFonts w:ascii="Arial" w:hAnsi="Arial"/>
+          <w:i/>
+        </w:rPr>
+        <w:t xml:space="preserve">[see </w:t>
+      </w:r>
+      <w:r>
+        <w:rPr>
+          <w:rFonts w:ascii="Arial" w:hAnsi="Arial"/>
+          <w:i/>
+        </w:rPr>
+        <w:t>time estimation attached</w:t>
+      </w:r>
+      <w:r>
+        <w:rPr>
+          <w:rFonts w:ascii="Arial" w:hAnsi="Arial"/>
+          <w:i/>
+        </w:rPr>
+        <w:t>]</w:t>
+      </w:r>
+    </w:p>
+    <w:p>
+      <w:pPr>
+        <w:pStyle w:val="ListParagraph"/>
+        <w:keepNext/>
+        <w:keepLines/>
+        <w:tabs>
+          <w:tab w:val="right" w:pos="10204"/>
+        </w:tabs>
+        <w:spacing w:line="360" w:lineRule="auto"/>
+        <w:jc w:val="both"/>
+        <w:rPr>
+          <w:b/>
+          <w:color w:val="000000"/>
+        </w:rPr>
+      </w:pPr>
     </w:p>
     <w:p>
       <w:pPr>
@@ -13626,11 +14217,6 @@
         <w:spacing w:before="240" w:after="200" w:line="360" w:lineRule="auto"/>
         <w:contextualSpacing/>
         <w:jc w:val="both"/>
-        <w:rPr>
-          <w:rFonts w:cs="Arial"/>
-          <w:color w:val="000000"/>
-          <w:szCs w:val="22"/>
-        </w:rPr>
       </w:pPr>
       <w:r>
         <w:rPr>
@@ -13669,6 +14255,1505 @@
       <w:r>
         <w:t>(20)</w:t>
       </w:r>
+    </w:p>
+    <w:p>
+      <w:pPr>
+        <w:keepNext/>
+        <w:keepLines/>
+        <w:tabs>
+          <w:tab w:val="right" w:pos="10204"/>
+        </w:tabs>
+        <w:spacing w:before="240" w:after="200" w:line="360" w:lineRule="auto"/>
+        <w:contextualSpacing/>
+        <w:jc w:val="both"/>
+      </w:pPr>
+    </w:p>
+    <w:p>
+      <w:pPr>
+        <w:keepNext/>
+        <w:keepLines/>
+        <w:tabs>
+          <w:tab w:val="right" w:pos="10204"/>
+        </w:tabs>
+        <w:spacing w:before="240" w:after="200" w:line="360" w:lineRule="auto"/>
+        <w:contextualSpacing/>
+        <w:jc w:val="both"/>
+      </w:pPr>
+    </w:p>
+    <w:p>
+      <w:pPr>
+        <w:keepNext/>
+        <w:keepLines/>
+        <w:tabs>
+          <w:tab w:val="right" w:pos="10204"/>
+        </w:tabs>
+        <w:spacing w:before="240" w:after="200" w:line="360" w:lineRule="auto"/>
+        <w:contextualSpacing/>
+        <w:jc w:val="both"/>
+      </w:pPr>
+    </w:p>
+    <w:p>
+      <w:pPr>
+        <w:keepNext/>
+        <w:keepLines/>
+        <w:tabs>
+          <w:tab w:val="right" w:pos="10204"/>
+        </w:tabs>
+        <w:spacing w:before="240" w:after="200" w:line="360" w:lineRule="auto"/>
+        <w:contextualSpacing/>
+        <w:jc w:val="both"/>
+      </w:pPr>
+    </w:p>
+    <w:p>
+      <w:pPr>
+        <w:keepNext/>
+        <w:keepLines/>
+        <w:tabs>
+          <w:tab w:val="right" w:pos="10204"/>
+        </w:tabs>
+        <w:spacing w:before="240" w:after="200" w:line="360" w:lineRule="auto"/>
+        <w:contextualSpacing/>
+        <w:jc w:val="both"/>
+      </w:pPr>
+    </w:p>
+    <w:p>
+      <w:pPr>
+        <w:keepNext/>
+        <w:keepLines/>
+        <w:tabs>
+          <w:tab w:val="right" w:pos="10204"/>
+        </w:tabs>
+        <w:spacing w:before="240" w:after="200" w:line="360" w:lineRule="auto"/>
+        <w:contextualSpacing/>
+        <w:jc w:val="both"/>
+      </w:pPr>
+    </w:p>
+    <w:p>
+      <w:pPr>
+        <w:rPr>
+          <w:b/>
+          <w:bCs/>
+          <w:sz w:val="28"/>
+          <w:szCs w:val="28"/>
+          <w:u w:val="single"/>
+        </w:rPr>
+      </w:pPr>
+      <w:r>
+        <w:rPr>
+          <w:b/>
+          <w:bCs/>
+          <w:sz w:val="28"/>
+          <w:szCs w:val="28"/>
+          <w:u w:val="single"/>
+        </w:rPr>
+        <w:lastRenderedPageBreak/>
+        <w:t>Cost Estima</w:t>
+      </w:r>
+      <w:r>
+        <w:rPr>
+          <w:b/>
+          <w:bCs/>
+          <w:sz w:val="28"/>
+          <w:szCs w:val="28"/>
+          <w:u w:val="single"/>
+        </w:rPr>
+        <w:t>tion</w:t>
+      </w:r>
+    </w:p>
+    <w:p>
+      <w:pPr>
+        <w:rPr>
+          <w:b/>
+          <w:bCs/>
+          <w:sz w:val="28"/>
+          <w:szCs w:val="28"/>
+          <w:u w:val="single"/>
+        </w:rPr>
+      </w:pPr>
+    </w:p>
+    <w:p>
+      <w:pPr>
+        <w:spacing w:line="360" w:lineRule="auto"/>
+      </w:pPr>
+      <w:r>
+        <w:rPr>
+          <w:b/>
+          <w:bCs/>
+        </w:rPr>
+        <w:t>Project name</w:t>
+      </w:r>
+      <w:r>
+        <w:tab/>
+      </w:r>
+      <w:r>
+        <w:tab/>
+        <w:t xml:space="preserve">: </w:t>
+      </w:r>
+      <w:proofErr w:type="spellStart"/>
+      <w:r>
+        <w:t>AskAMech</w:t>
+      </w:r>
+      <w:proofErr w:type="spellEnd"/>
+    </w:p>
+    <w:p>
+      <w:pPr>
+        <w:spacing w:line="360" w:lineRule="auto"/>
+      </w:pPr>
+      <w:r>
+        <w:rPr>
+          <w:b/>
+          <w:bCs/>
+        </w:rPr>
+        <w:t>Project start date</w:t>
+      </w:r>
+      <w:r>
+        <w:t xml:space="preserve"> </w:t>
+      </w:r>
+      <w:r>
+        <w:tab/>
+        <w:t>:  01 December 2019</w:t>
+      </w:r>
+    </w:p>
+    <w:p>
+      <w:pPr>
+        <w:spacing w:line="360" w:lineRule="auto"/>
+      </w:pPr>
+      <w:r>
+        <w:rPr>
+          <w:b/>
+          <w:bCs/>
+        </w:rPr>
+        <w:t>Project end date</w:t>
+      </w:r>
+      <w:r>
+        <w:tab/>
+        <w:t xml:space="preserve">:  </w:t>
+      </w:r>
+    </w:p>
+    <w:p>
+      <w:pPr>
+        <w:spacing w:line="360" w:lineRule="auto"/>
+      </w:pPr>
+      <w:r>
+        <w:rPr>
+          <w:b/>
+          <w:bCs/>
+        </w:rPr>
+        <w:t>Total Estimate</w:t>
+      </w:r>
+      <w:r>
+        <w:tab/>
+        <w:t xml:space="preserve">: </w:t>
+      </w:r>
+      <w:r>
+        <w:t>R 1</w:t>
+      </w:r>
+      <w:r>
+        <w:t>15</w:t>
+      </w:r>
+      <w:r>
+        <w:t>,300</w:t>
+      </w:r>
+    </w:p>
+    <w:p>
+      <w:pPr>
+        <w:spacing w:line="360" w:lineRule="auto"/>
+      </w:pPr>
+    </w:p>
+    <w:p>
+      <w:pPr>
+        <w:spacing w:line="360" w:lineRule="auto"/>
+      </w:pPr>
+      <w:r>
+        <w:t>To keep a project under budget the following cost were calculated. this cost will also help to determine if the scope of the project needs to change in order to fit the in allocated budget or not. The success of the project relies on whether all expenses fit into the budget.</w:t>
+      </w:r>
+    </w:p>
+    <w:p>
+      <w:pPr>
+        <w:spacing w:line="360" w:lineRule="auto"/>
+      </w:pPr>
+    </w:p>
+    <w:p>
+      <w:pPr>
+        <w:rPr>
+          <w:b/>
+          <w:bCs/>
+          <w:sz w:val="32"/>
+          <w:szCs w:val="32"/>
+        </w:rPr>
+      </w:pPr>
+      <w:r>
+        <w:rPr>
+          <w:b/>
+          <w:bCs/>
+          <w:sz w:val="32"/>
+          <w:szCs w:val="32"/>
+        </w:rPr>
+        <w:t>Direct cost</w:t>
+      </w:r>
+    </w:p>
+    <w:p>
+      <w:pPr>
+        <w:rPr>
+          <w:b/>
+          <w:bCs/>
+          <w:sz w:val="32"/>
+          <w:szCs w:val="32"/>
+        </w:rPr>
+      </w:pPr>
+    </w:p>
+    <w:tbl>
+      <w:tblPr>
+        <w:tblStyle w:val="TableGrid"/>
+        <w:tblW w:w="0" w:type="auto"/>
+        <w:tblLook w:val="04A0" w:firstRow="1" w:lastRow="0" w:firstColumn="1" w:lastColumn="0" w:noHBand="0" w:noVBand="1"/>
+      </w:tblPr>
+      <w:tblGrid>
+        <w:gridCol w:w="3235"/>
+        <w:gridCol w:w="1980"/>
+      </w:tblGrid>
+      <w:tr>
+        <w:trPr>
+          <w:trHeight w:val="368"/>
+        </w:trPr>
+        <w:tc>
+          <w:tcPr>
+            <w:tcW w:w="3235" w:type="dxa"/>
+          </w:tcPr>
+          <w:p>
+            <w:pPr>
+              <w:jc w:val="center"/>
+              <w:rPr>
+                <w:b/>
+                <w:bCs/>
+                <w:sz w:val="28"/>
+                <w:szCs w:val="28"/>
+              </w:rPr>
+            </w:pPr>
+            <w:r>
+              <w:rPr>
+                <w:b/>
+                <w:bCs/>
+                <w:sz w:val="28"/>
+                <w:szCs w:val="28"/>
+              </w:rPr>
+              <w:t>Task</w:t>
+            </w:r>
+          </w:p>
+        </w:tc>
+        <w:tc>
+          <w:tcPr>
+            <w:tcW w:w="1980" w:type="dxa"/>
+          </w:tcPr>
+          <w:p>
+            <w:pPr>
+              <w:jc w:val="center"/>
+              <w:rPr>
+                <w:b/>
+                <w:bCs/>
+                <w:sz w:val="28"/>
+                <w:szCs w:val="28"/>
+              </w:rPr>
+            </w:pPr>
+            <w:r>
+              <w:rPr>
+                <w:b/>
+                <w:bCs/>
+                <w:sz w:val="28"/>
+                <w:szCs w:val="28"/>
+              </w:rPr>
+              <w:t>Amount</w:t>
+            </w:r>
+          </w:p>
+        </w:tc>
+      </w:tr>
+      <w:tr>
+        <w:tc>
+          <w:tcPr>
+            <w:tcW w:w="3235" w:type="dxa"/>
+            <w:shd w:val="clear" w:color="auto" w:fill="DAEEF3" w:themeFill="accent5" w:themeFillTint="33"/>
+          </w:tcPr>
+          <w:p>
+            <w:pPr>
+              <w:rPr>
+                <w:b/>
+                <w:bCs/>
+              </w:rPr>
+            </w:pPr>
+            <w:r>
+              <w:rPr>
+                <w:b/>
+                <w:bCs/>
+              </w:rPr>
+              <w:t>System Analysis</w:t>
+            </w:r>
+          </w:p>
+        </w:tc>
+        <w:tc>
+          <w:tcPr>
+            <w:tcW w:w="1980" w:type="dxa"/>
+            <w:shd w:val="clear" w:color="auto" w:fill="DAEEF3" w:themeFill="accent5" w:themeFillTint="33"/>
+          </w:tcPr>
+          <w:p/>
+        </w:tc>
+      </w:tr>
+      <w:tr>
+        <w:tc>
+          <w:tcPr>
+            <w:tcW w:w="3235" w:type="dxa"/>
+          </w:tcPr>
+          <w:p>
+            <w:r>
+              <w:t xml:space="preserve">            Develop project plan</w:t>
+            </w:r>
+          </w:p>
+        </w:tc>
+        <w:tc>
+          <w:tcPr>
+            <w:tcW w:w="1980" w:type="dxa"/>
+          </w:tcPr>
+          <w:p>
+            <w:r>
+              <w:t>R 5000</w:t>
+            </w:r>
+          </w:p>
+        </w:tc>
+      </w:tr>
+      <w:tr>
+        <w:tc>
+          <w:tcPr>
+            <w:tcW w:w="3235" w:type="dxa"/>
+            <w:shd w:val="clear" w:color="auto" w:fill="DAEEF3" w:themeFill="accent5" w:themeFillTint="33"/>
+          </w:tcPr>
+          <w:p>
+            <w:pPr>
+              <w:rPr>
+                <w:b/>
+                <w:bCs/>
+              </w:rPr>
+            </w:pPr>
+            <w:r>
+              <w:rPr>
+                <w:b/>
+                <w:bCs/>
+              </w:rPr>
+              <w:t>Design</w:t>
+            </w:r>
+          </w:p>
+        </w:tc>
+        <w:tc>
+          <w:tcPr>
+            <w:tcW w:w="1980" w:type="dxa"/>
+            <w:shd w:val="clear" w:color="auto" w:fill="DAEEF3" w:themeFill="accent5" w:themeFillTint="33"/>
+          </w:tcPr>
+          <w:p/>
+        </w:tc>
+      </w:tr>
+      <w:tr>
+        <w:tc>
+          <w:tcPr>
+            <w:tcW w:w="3235" w:type="dxa"/>
+          </w:tcPr>
+          <w:p>
+            <w:r>
+              <w:t xml:space="preserve">          Design System architecture</w:t>
+            </w:r>
+          </w:p>
+        </w:tc>
+        <w:tc>
+          <w:tcPr>
+            <w:tcW w:w="1980" w:type="dxa"/>
+          </w:tcPr>
+          <w:p>
+            <w:r>
+              <w:t>R2500</w:t>
+            </w:r>
+          </w:p>
+        </w:tc>
+      </w:tr>
+      <w:tr>
+        <w:tc>
+          <w:tcPr>
+            <w:tcW w:w="3235" w:type="dxa"/>
+            <w:shd w:val="clear" w:color="auto" w:fill="DAEEF3" w:themeFill="accent5" w:themeFillTint="33"/>
+          </w:tcPr>
+          <w:p>
+            <w:pPr>
+              <w:rPr>
+                <w:b/>
+                <w:bCs/>
+              </w:rPr>
+            </w:pPr>
+            <w:r>
+              <w:rPr>
+                <w:b/>
+                <w:bCs/>
+              </w:rPr>
+              <w:t>Development</w:t>
+            </w:r>
+          </w:p>
+        </w:tc>
+        <w:tc>
+          <w:tcPr>
+            <w:tcW w:w="1980" w:type="dxa"/>
+            <w:shd w:val="clear" w:color="auto" w:fill="DAEEF3" w:themeFill="accent5" w:themeFillTint="33"/>
+          </w:tcPr>
+          <w:p/>
+        </w:tc>
+      </w:tr>
+      <w:tr>
+        <w:tc>
+          <w:tcPr>
+            <w:tcW w:w="3235" w:type="dxa"/>
+          </w:tcPr>
+          <w:p>
+            <w:r>
+              <w:t xml:space="preserve">           Team Salaries</w:t>
+            </w:r>
+          </w:p>
+        </w:tc>
+        <w:tc>
+          <w:tcPr>
+            <w:tcW w:w="1980" w:type="dxa"/>
+          </w:tcPr>
+          <w:p>
+            <w:r>
+              <w:t>R 40000</w:t>
+            </w:r>
+          </w:p>
+        </w:tc>
+      </w:tr>
+      <w:tr>
+        <w:tc>
+          <w:tcPr>
+            <w:tcW w:w="3235" w:type="dxa"/>
+          </w:tcPr>
+          <w:p>
+            <w:r>
+              <w:t xml:space="preserve">           Software licensing</w:t>
+            </w:r>
+          </w:p>
+        </w:tc>
+        <w:tc>
+          <w:tcPr>
+            <w:tcW w:w="1980" w:type="dxa"/>
+          </w:tcPr>
+          <w:p>
+            <w:r>
+              <w:t>R 5000</w:t>
+            </w:r>
+          </w:p>
+        </w:tc>
+      </w:tr>
+      <w:tr>
+        <w:tc>
+          <w:tcPr>
+            <w:tcW w:w="3235" w:type="dxa"/>
+          </w:tcPr>
+          <w:p>
+            <w:r>
+              <w:t xml:space="preserve">           System development</w:t>
+            </w:r>
+          </w:p>
+        </w:tc>
+        <w:tc>
+          <w:tcPr>
+            <w:tcW w:w="1980" w:type="dxa"/>
+          </w:tcPr>
+          <w:p>
+            <w:r>
+              <w:t>R 25000</w:t>
+            </w:r>
+          </w:p>
+        </w:tc>
+      </w:tr>
+      <w:tr>
+        <w:tc>
+          <w:tcPr>
+            <w:tcW w:w="3235" w:type="dxa"/>
+          </w:tcPr>
+          <w:p>
+            <w:r>
+              <w:t xml:space="preserve">           Travel to client</w:t>
+            </w:r>
+          </w:p>
+        </w:tc>
+        <w:tc>
+          <w:tcPr>
+            <w:tcW w:w="1980" w:type="dxa"/>
+          </w:tcPr>
+          <w:p>
+            <w:r>
+              <w:t>R 800</w:t>
+            </w:r>
+          </w:p>
+        </w:tc>
+      </w:tr>
+      <w:tr>
+        <w:tc>
+          <w:tcPr>
+            <w:tcW w:w="3235" w:type="dxa"/>
+          </w:tcPr>
+          <w:p>
+            <w:r>
+              <w:t xml:space="preserve">           I</w:t>
+            </w:r>
+            <w:r>
+              <w:t>nternet connection</w:t>
+            </w:r>
+          </w:p>
+        </w:tc>
+        <w:tc>
+          <w:tcPr>
+            <w:tcW w:w="1980" w:type="dxa"/>
+          </w:tcPr>
+          <w:p>
+            <w:r>
+              <w:t>R 500</w:t>
+            </w:r>
+          </w:p>
+        </w:tc>
+      </w:tr>
+      <w:tr>
+        <w:tc>
+          <w:tcPr>
+            <w:tcW w:w="3235" w:type="dxa"/>
+          </w:tcPr>
+          <w:p>
+            <w:r>
+              <w:t xml:space="preserve">           Equipment</w:t>
+            </w:r>
+          </w:p>
+        </w:tc>
+        <w:tc>
+          <w:tcPr>
+            <w:tcW w:w="1980" w:type="dxa"/>
+          </w:tcPr>
+          <w:p>
+            <w:r>
+              <w:t>R 1000</w:t>
+            </w:r>
+          </w:p>
+        </w:tc>
+      </w:tr>
+      <w:tr>
+        <w:tc>
+          <w:tcPr>
+            <w:tcW w:w="3235" w:type="dxa"/>
+            <w:shd w:val="clear" w:color="auto" w:fill="DAEEF3" w:themeFill="accent5" w:themeFillTint="33"/>
+          </w:tcPr>
+          <w:p>
+            <w:pPr>
+              <w:rPr>
+                <w:b/>
+                <w:bCs/>
+              </w:rPr>
+            </w:pPr>
+            <w:r>
+              <w:rPr>
+                <w:b/>
+                <w:bCs/>
+              </w:rPr>
+              <w:t>Testing</w:t>
+            </w:r>
+          </w:p>
+        </w:tc>
+        <w:tc>
+          <w:tcPr>
+            <w:tcW w:w="1980" w:type="dxa"/>
+            <w:shd w:val="clear" w:color="auto" w:fill="DAEEF3" w:themeFill="accent5" w:themeFillTint="33"/>
+          </w:tcPr>
+          <w:p/>
+        </w:tc>
+      </w:tr>
+      <w:tr>
+        <w:tc>
+          <w:tcPr>
+            <w:tcW w:w="3235" w:type="dxa"/>
+          </w:tcPr>
+          <w:p>
+            <w:r>
+              <w:t xml:space="preserve">           Develop test cases</w:t>
+            </w:r>
+          </w:p>
+        </w:tc>
+        <w:tc>
+          <w:tcPr>
+            <w:tcW w:w="1980" w:type="dxa"/>
+          </w:tcPr>
+          <w:p>
+            <w:r>
+              <w:t>R 1000</w:t>
+            </w:r>
+          </w:p>
+        </w:tc>
+      </w:tr>
+      <w:tr>
+        <w:tc>
+          <w:tcPr>
+            <w:tcW w:w="3235" w:type="dxa"/>
+            <w:shd w:val="clear" w:color="auto" w:fill="DAEEF3" w:themeFill="accent5" w:themeFillTint="33"/>
+          </w:tcPr>
+          <w:p>
+            <w:pPr>
+              <w:rPr>
+                <w:b/>
+                <w:bCs/>
+              </w:rPr>
+            </w:pPr>
+            <w:r>
+              <w:rPr>
+                <w:b/>
+                <w:bCs/>
+              </w:rPr>
+              <w:t>O</w:t>
+            </w:r>
+            <w:r>
+              <w:rPr>
+                <w:b/>
+                <w:bCs/>
+              </w:rPr>
+              <w:t>ther</w:t>
+            </w:r>
+          </w:p>
+        </w:tc>
+        <w:tc>
+          <w:tcPr>
+            <w:tcW w:w="1980" w:type="dxa"/>
+            <w:shd w:val="clear" w:color="auto" w:fill="DAEEF3" w:themeFill="accent5" w:themeFillTint="33"/>
+          </w:tcPr>
+          <w:p/>
+        </w:tc>
+      </w:tr>
+      <w:tr>
+        <w:tc>
+          <w:tcPr>
+            <w:tcW w:w="3235" w:type="dxa"/>
+            <w:shd w:val="clear" w:color="auto" w:fill="FFFFFF" w:themeFill="background1"/>
+          </w:tcPr>
+          <w:p>
+            <w:r>
+              <w:rPr>
+                <w:b/>
+                <w:bCs/>
+              </w:rPr>
+              <w:t xml:space="preserve">           </w:t>
+            </w:r>
+            <w:r>
+              <w:t>hosting</w:t>
+            </w:r>
+          </w:p>
+        </w:tc>
+        <w:tc>
+          <w:tcPr>
+            <w:tcW w:w="1980" w:type="dxa"/>
+            <w:shd w:val="clear" w:color="auto" w:fill="FFFFFF" w:themeFill="background1"/>
+          </w:tcPr>
+          <w:p>
+            <w:r>
+              <w:t>R 500</w:t>
+            </w:r>
+          </w:p>
+        </w:tc>
+      </w:tr>
+      <w:tr>
+        <w:tc>
+          <w:tcPr>
+            <w:tcW w:w="3235" w:type="dxa"/>
+            <w:shd w:val="clear" w:color="auto" w:fill="DAEEF3" w:themeFill="accent5" w:themeFillTint="33"/>
+          </w:tcPr>
+          <w:p>
+            <w:pPr>
+              <w:rPr>
+                <w:b/>
+                <w:bCs/>
+              </w:rPr>
+            </w:pPr>
+            <w:r>
+              <w:rPr>
+                <w:b/>
+                <w:bCs/>
+              </w:rPr>
+              <w:t>Total</w:t>
+            </w:r>
+            <w:r>
+              <w:rPr>
+                <w:b/>
+                <w:bCs/>
+              </w:rPr>
+              <w:t xml:space="preserve"> estimate</w:t>
+            </w:r>
+          </w:p>
+        </w:tc>
+        <w:tc>
+          <w:tcPr>
+            <w:tcW w:w="1980" w:type="dxa"/>
+            <w:shd w:val="clear" w:color="auto" w:fill="DAEEF3" w:themeFill="accent5" w:themeFillTint="33"/>
+          </w:tcPr>
+          <w:p>
+            <w:pPr>
+              <w:rPr>
+                <w:b/>
+                <w:bCs/>
+              </w:rPr>
+            </w:pPr>
+            <w:r>
+              <w:rPr>
+                <w:b/>
+                <w:bCs/>
+              </w:rPr>
+              <w:t xml:space="preserve">R </w:t>
+            </w:r>
+            <w:r>
+              <w:rPr>
+                <w:b/>
+                <w:bCs/>
+              </w:rPr>
+              <w:t>81300</w:t>
+            </w:r>
+          </w:p>
+        </w:tc>
+      </w:tr>
+    </w:tbl>
+    <w:p/>
+    <w:p/>
+    <w:p>
+      <w:pPr>
+        <w:rPr>
+          <w:b/>
+          <w:bCs/>
+          <w:sz w:val="32"/>
+          <w:szCs w:val="32"/>
+        </w:rPr>
+      </w:pPr>
+      <w:r>
+        <w:rPr>
+          <w:b/>
+          <w:bCs/>
+          <w:sz w:val="32"/>
+          <w:szCs w:val="32"/>
+        </w:rPr>
+        <w:t>overhead</w:t>
+      </w:r>
+      <w:r>
+        <w:t xml:space="preserve"> </w:t>
+      </w:r>
+      <w:r>
+        <w:rPr>
+          <w:b/>
+          <w:bCs/>
+          <w:sz w:val="32"/>
+          <w:szCs w:val="32"/>
+        </w:rPr>
+        <w:t>cost</w:t>
+      </w:r>
+    </w:p>
+    <w:p>
+      <w:pPr>
+        <w:rPr>
+          <w:b/>
+          <w:bCs/>
+          <w:sz w:val="32"/>
+          <w:szCs w:val="32"/>
+        </w:rPr>
+      </w:pPr>
+    </w:p>
+    <w:tbl>
+      <w:tblPr>
+        <w:tblStyle w:val="TableGrid"/>
+        <w:tblW w:w="0" w:type="auto"/>
+        <w:tblLook w:val="04A0" w:firstRow="1" w:lastRow="0" w:firstColumn="1" w:lastColumn="0" w:noHBand="0" w:noVBand="1"/>
+      </w:tblPr>
+      <w:tblGrid>
+        <w:gridCol w:w="3505"/>
+        <w:gridCol w:w="1710"/>
+      </w:tblGrid>
+      <w:tr>
+        <w:trPr>
+          <w:trHeight w:val="368"/>
+        </w:trPr>
+        <w:tc>
+          <w:tcPr>
+            <w:tcW w:w="3505" w:type="dxa"/>
+          </w:tcPr>
+          <w:p>
+            <w:pPr>
+              <w:jc w:val="center"/>
+              <w:rPr>
+                <w:b/>
+                <w:bCs/>
+                <w:sz w:val="28"/>
+                <w:szCs w:val="28"/>
+              </w:rPr>
+            </w:pPr>
+            <w:r>
+              <w:rPr>
+                <w:b/>
+                <w:bCs/>
+                <w:sz w:val="28"/>
+                <w:szCs w:val="28"/>
+              </w:rPr>
+              <w:t>Task</w:t>
+            </w:r>
+          </w:p>
+        </w:tc>
+        <w:tc>
+          <w:tcPr>
+            <w:tcW w:w="1710" w:type="dxa"/>
+          </w:tcPr>
+          <w:p>
+            <w:pPr>
+              <w:jc w:val="center"/>
+              <w:rPr>
+                <w:b/>
+                <w:bCs/>
+                <w:sz w:val="28"/>
+                <w:szCs w:val="28"/>
+              </w:rPr>
+            </w:pPr>
+            <w:r>
+              <w:rPr>
+                <w:b/>
+                <w:bCs/>
+                <w:sz w:val="28"/>
+                <w:szCs w:val="28"/>
+              </w:rPr>
+              <w:t>Amount</w:t>
+            </w:r>
+          </w:p>
+        </w:tc>
+      </w:tr>
+      <w:tr>
+        <w:tc>
+          <w:tcPr>
+            <w:tcW w:w="3505" w:type="dxa"/>
+            <w:shd w:val="clear" w:color="auto" w:fill="DAEEF3" w:themeFill="accent5" w:themeFillTint="33"/>
+          </w:tcPr>
+          <w:p>
+            <w:pPr>
+              <w:rPr>
+                <w:b/>
+                <w:bCs/>
+              </w:rPr>
+            </w:pPr>
+            <w:r>
+              <w:rPr>
+                <w:b/>
+                <w:bCs/>
+              </w:rPr>
+              <w:t>Development</w:t>
+            </w:r>
+          </w:p>
+        </w:tc>
+        <w:tc>
+          <w:tcPr>
+            <w:tcW w:w="1710" w:type="dxa"/>
+            <w:shd w:val="clear" w:color="auto" w:fill="DAEEF3" w:themeFill="accent5" w:themeFillTint="33"/>
+          </w:tcPr>
+          <w:p/>
+        </w:tc>
+      </w:tr>
+      <w:tr>
+        <w:tc>
+          <w:tcPr>
+            <w:tcW w:w="3505" w:type="dxa"/>
+          </w:tcPr>
+          <w:p>
+            <w:r>
+              <w:t xml:space="preserve">           Renting an office space</w:t>
+            </w:r>
+          </w:p>
+        </w:tc>
+        <w:tc>
+          <w:tcPr>
+            <w:tcW w:w="1710" w:type="dxa"/>
+          </w:tcPr>
+          <w:p>
+            <w:r>
+              <w:t>R 10000</w:t>
+            </w:r>
+          </w:p>
+        </w:tc>
+      </w:tr>
+      <w:tr>
+        <w:tc>
+          <w:tcPr>
+            <w:tcW w:w="3505" w:type="dxa"/>
+          </w:tcPr>
+          <w:p>
+            <w:r>
+              <w:t xml:space="preserve">           Project managers Salaries</w:t>
+            </w:r>
+          </w:p>
+        </w:tc>
+        <w:tc>
+          <w:tcPr>
+            <w:tcW w:w="1710" w:type="dxa"/>
+          </w:tcPr>
+          <w:p>
+            <w:r>
+              <w:t>R 15000</w:t>
+            </w:r>
+          </w:p>
+        </w:tc>
+      </w:tr>
+      <w:tr>
+        <w:tc>
+          <w:tcPr>
+            <w:tcW w:w="3505" w:type="dxa"/>
+            <w:shd w:val="clear" w:color="auto" w:fill="DAEEF3" w:themeFill="accent5" w:themeFillTint="33"/>
+          </w:tcPr>
+          <w:p>
+            <w:pPr>
+              <w:rPr>
+                <w:b/>
+                <w:bCs/>
+              </w:rPr>
+            </w:pPr>
+            <w:r>
+              <w:rPr>
+                <w:b/>
+                <w:bCs/>
+              </w:rPr>
+              <w:t>Testing</w:t>
+            </w:r>
+          </w:p>
+        </w:tc>
+        <w:tc>
+          <w:tcPr>
+            <w:tcW w:w="1710" w:type="dxa"/>
+            <w:shd w:val="clear" w:color="auto" w:fill="DAEEF3" w:themeFill="accent5" w:themeFillTint="33"/>
+          </w:tcPr>
+          <w:p/>
+        </w:tc>
+      </w:tr>
+      <w:tr>
+        <w:tc>
+          <w:tcPr>
+            <w:tcW w:w="3505" w:type="dxa"/>
+          </w:tcPr>
+          <w:p>
+            <w:r>
+              <w:t xml:space="preserve">            User training</w:t>
+            </w:r>
+          </w:p>
+        </w:tc>
+        <w:tc>
+          <w:tcPr>
+            <w:tcW w:w="1710" w:type="dxa"/>
+          </w:tcPr>
+          <w:p>
+            <w:r>
+              <w:t>R 5000</w:t>
+            </w:r>
+          </w:p>
+        </w:tc>
+      </w:tr>
+      <w:tr>
+        <w:tc>
+          <w:tcPr>
+            <w:tcW w:w="3505" w:type="dxa"/>
+            <w:shd w:val="clear" w:color="auto" w:fill="DAEEF3" w:themeFill="accent5" w:themeFillTint="33"/>
+          </w:tcPr>
+          <w:p>
+            <w:pPr>
+              <w:rPr>
+                <w:b/>
+                <w:bCs/>
+              </w:rPr>
+            </w:pPr>
+            <w:r>
+              <w:rPr>
+                <w:b/>
+                <w:bCs/>
+              </w:rPr>
+              <w:t>O</w:t>
+            </w:r>
+            <w:r>
+              <w:rPr>
+                <w:b/>
+                <w:bCs/>
+              </w:rPr>
+              <w:t>ther</w:t>
+            </w:r>
+          </w:p>
+        </w:tc>
+        <w:tc>
+          <w:tcPr>
+            <w:tcW w:w="1710" w:type="dxa"/>
+            <w:shd w:val="clear" w:color="auto" w:fill="DAEEF3" w:themeFill="accent5" w:themeFillTint="33"/>
+          </w:tcPr>
+          <w:p/>
+        </w:tc>
+      </w:tr>
+      <w:tr>
+        <w:tc>
+          <w:tcPr>
+            <w:tcW w:w="3505" w:type="dxa"/>
+          </w:tcPr>
+          <w:p>
+            <w:r>
+              <w:t xml:space="preserve">           Utility (Electricity and Printer)</w:t>
+            </w:r>
+          </w:p>
+        </w:tc>
+        <w:tc>
+          <w:tcPr>
+            <w:tcW w:w="1710" w:type="dxa"/>
+          </w:tcPr>
+          <w:p>
+            <w:r>
+              <w:t>R500</w:t>
+            </w:r>
+          </w:p>
+        </w:tc>
+      </w:tr>
+      <w:tr>
+        <w:tc>
+          <w:tcPr>
+            <w:tcW w:w="3505" w:type="dxa"/>
+            <w:shd w:val="clear" w:color="auto" w:fill="DAEEF3" w:themeFill="accent5" w:themeFillTint="33"/>
+          </w:tcPr>
+          <w:p>
+            <w:pPr>
+              <w:rPr>
+                <w:b/>
+                <w:bCs/>
+              </w:rPr>
+            </w:pPr>
+            <w:r>
+              <w:rPr>
+                <w:b/>
+                <w:bCs/>
+              </w:rPr>
+              <w:t>Total estimate</w:t>
+            </w:r>
+          </w:p>
+        </w:tc>
+        <w:tc>
+          <w:tcPr>
+            <w:tcW w:w="1710" w:type="dxa"/>
+            <w:shd w:val="clear" w:color="auto" w:fill="DAEEF3" w:themeFill="accent5" w:themeFillTint="33"/>
+          </w:tcPr>
+          <w:p>
+            <w:pPr>
+              <w:rPr>
+                <w:b/>
+                <w:bCs/>
+              </w:rPr>
+            </w:pPr>
+            <w:r>
+              <w:rPr>
+                <w:b/>
+                <w:bCs/>
+              </w:rPr>
+              <w:t>R 3</w:t>
+            </w:r>
+            <w:r>
+              <w:rPr>
+                <w:b/>
+                <w:bCs/>
+              </w:rPr>
+              <w:t>0500</w:t>
+            </w:r>
+          </w:p>
+        </w:tc>
+      </w:tr>
+    </w:tbl>
+    <w:p>
+      <w:pPr>
+        <w:rPr>
+          <w:b/>
+          <w:bCs/>
+          <w:sz w:val="32"/>
+          <w:szCs w:val="32"/>
+        </w:rPr>
+      </w:pPr>
+    </w:p>
+    <w:p>
+      <w:pPr>
+        <w:rPr>
+          <w:b/>
+          <w:bCs/>
+          <w:sz w:val="32"/>
+          <w:szCs w:val="32"/>
+        </w:rPr>
+      </w:pPr>
+    </w:p>
+    <w:p>
+      <w:pPr>
+        <w:rPr>
+          <w:b/>
+          <w:bCs/>
+          <w:sz w:val="32"/>
+          <w:szCs w:val="32"/>
+        </w:rPr>
+      </w:pPr>
+    </w:p>
+    <w:p>
+      <w:pPr>
+        <w:rPr>
+          <w:b/>
+          <w:bCs/>
+          <w:sz w:val="32"/>
+          <w:szCs w:val="32"/>
+        </w:rPr>
+      </w:pPr>
+    </w:p>
+    <w:p>
+      <w:pPr>
+        <w:rPr>
+          <w:b/>
+          <w:bCs/>
+          <w:sz w:val="32"/>
+          <w:szCs w:val="32"/>
+        </w:rPr>
+      </w:pPr>
+      <w:r>
+        <w:rPr>
+          <w:b/>
+          <w:bCs/>
+          <w:sz w:val="32"/>
+          <w:szCs w:val="32"/>
+        </w:rPr>
+        <w:t>Contingency cost</w:t>
+      </w:r>
+    </w:p>
+    <w:p/>
+    <w:p>
+      <w:pPr>
+        <w:spacing w:line="360" w:lineRule="auto"/>
+      </w:pPr>
+      <w:r>
+        <w:t>Their situation that may need funds during the development of the product. Some extra resources may be needed to cover those situations e.g. load shedding can cause risk in the project and that can lead to unexpected cost.</w:t>
+      </w:r>
+    </w:p>
+    <w:tbl>
+      <w:tblPr>
+        <w:tblStyle w:val="TableGrid"/>
+        <w:tblW w:w="0" w:type="auto"/>
+        <w:tblLook w:val="04A0" w:firstRow="1" w:lastRow="0" w:firstColumn="1" w:lastColumn="0" w:noHBand="0" w:noVBand="1"/>
+      </w:tblPr>
+      <w:tblGrid>
+        <w:gridCol w:w="3116"/>
+        <w:gridCol w:w="3089"/>
+        <w:gridCol w:w="3145"/>
+      </w:tblGrid>
+      <w:tr>
+        <w:tc>
+          <w:tcPr>
+            <w:tcW w:w="3116" w:type="dxa"/>
+          </w:tcPr>
+          <w:p>
+            <w:pPr>
+              <w:jc w:val="center"/>
+              <w:rPr>
+                <w:b/>
+                <w:bCs/>
+                <w:sz w:val="28"/>
+                <w:szCs w:val="28"/>
+              </w:rPr>
+            </w:pPr>
+            <w:r>
+              <w:rPr>
+                <w:b/>
+                <w:bCs/>
+                <w:sz w:val="28"/>
+                <w:szCs w:val="28"/>
+              </w:rPr>
+              <w:t>Risks</w:t>
+            </w:r>
+          </w:p>
+        </w:tc>
+        <w:tc>
+          <w:tcPr>
+            <w:tcW w:w="3089" w:type="dxa"/>
+          </w:tcPr>
+          <w:p>
+            <w:pPr>
+              <w:jc w:val="center"/>
+              <w:rPr>
+                <w:b/>
+                <w:bCs/>
+                <w:sz w:val="28"/>
+                <w:szCs w:val="28"/>
+              </w:rPr>
+            </w:pPr>
+            <w:r>
+              <w:rPr>
+                <w:b/>
+                <w:bCs/>
+                <w:sz w:val="28"/>
+                <w:szCs w:val="28"/>
+              </w:rPr>
+              <w:t>Probability</w:t>
+            </w:r>
+          </w:p>
+        </w:tc>
+        <w:tc>
+          <w:tcPr>
+            <w:tcW w:w="3145" w:type="dxa"/>
+          </w:tcPr>
+          <w:p>
+            <w:pPr>
+              <w:jc w:val="center"/>
+              <w:rPr>
+                <w:b/>
+                <w:bCs/>
+                <w:sz w:val="28"/>
+                <w:szCs w:val="28"/>
+              </w:rPr>
+            </w:pPr>
+            <w:r>
+              <w:rPr>
+                <w:b/>
+                <w:bCs/>
+                <w:sz w:val="28"/>
+                <w:szCs w:val="28"/>
+              </w:rPr>
+              <w:t>Amount</w:t>
+            </w:r>
+          </w:p>
+        </w:tc>
+      </w:tr>
+      <w:tr>
+        <w:tc>
+          <w:tcPr>
+            <w:tcW w:w="3116" w:type="dxa"/>
+          </w:tcPr>
+          <w:p>
+            <w:r>
+              <w:t xml:space="preserve">Extra training </w:t>
+            </w:r>
+          </w:p>
+        </w:tc>
+        <w:tc>
+          <w:tcPr>
+            <w:tcW w:w="3089" w:type="dxa"/>
+          </w:tcPr>
+          <w:p>
+            <w:r>
+              <w:t>10%</w:t>
+            </w:r>
+          </w:p>
+        </w:tc>
+        <w:tc>
+          <w:tcPr>
+            <w:tcW w:w="3145" w:type="dxa"/>
+          </w:tcPr>
+          <w:p>
+            <w:r>
+              <w:t>R 2000</w:t>
+            </w:r>
+          </w:p>
+        </w:tc>
+      </w:tr>
+      <w:tr>
+        <w:tc>
+          <w:tcPr>
+            <w:tcW w:w="3116" w:type="dxa"/>
+          </w:tcPr>
+          <w:p>
+            <w:r>
+              <w:t>Load Shedding</w:t>
+            </w:r>
+          </w:p>
+        </w:tc>
+        <w:tc>
+          <w:tcPr>
+            <w:tcW w:w="3089" w:type="dxa"/>
+          </w:tcPr>
+          <w:p>
+            <w:r>
+              <w:t>30%</w:t>
+            </w:r>
+          </w:p>
+        </w:tc>
+        <w:tc>
+          <w:tcPr>
+            <w:tcW w:w="3145" w:type="dxa"/>
+          </w:tcPr>
+          <w:p>
+            <w:r>
+              <w:t>R 20000</w:t>
+            </w:r>
+          </w:p>
+        </w:tc>
+      </w:tr>
+      <w:tr>
+        <w:tc>
+          <w:tcPr>
+            <w:tcW w:w="3116" w:type="dxa"/>
+          </w:tcPr>
+          <w:p>
+            <w:r>
+              <w:t>Changes in software licenses</w:t>
+            </w:r>
+          </w:p>
+        </w:tc>
+        <w:tc>
+          <w:tcPr>
+            <w:tcW w:w="3089" w:type="dxa"/>
+          </w:tcPr>
+          <w:p>
+            <w:r>
+              <w:t>5%</w:t>
+            </w:r>
+          </w:p>
+        </w:tc>
+        <w:tc>
+          <w:tcPr>
+            <w:tcW w:w="3145" w:type="dxa"/>
+          </w:tcPr>
+          <w:p>
+            <w:r>
+              <w:t>R 500</w:t>
+            </w:r>
+          </w:p>
+        </w:tc>
+      </w:tr>
+      <w:tr>
+        <w:tc>
+          <w:tcPr>
+            <w:tcW w:w="6205" w:type="dxa"/>
+            <w:gridSpan w:val="2"/>
+            <w:shd w:val="clear" w:color="auto" w:fill="DAEEF3" w:themeFill="accent5" w:themeFillTint="33"/>
+          </w:tcPr>
+          <w:p>
+            <w:r>
+              <w:t>Total</w:t>
+            </w:r>
+          </w:p>
+        </w:tc>
+        <w:tc>
+          <w:tcPr>
+            <w:tcW w:w="3145" w:type="dxa"/>
+            <w:shd w:val="clear" w:color="auto" w:fill="DAEEF3" w:themeFill="accent5" w:themeFillTint="33"/>
+          </w:tcPr>
+          <w:p>
+            <w:r>
+              <w:t>R 3500</w:t>
+            </w:r>
+          </w:p>
+        </w:tc>
+      </w:tr>
+    </w:tbl>
+    <w:p/>
+    <w:p/>
+    <w:p>
+      <w:pPr>
+        <w:rPr>
+          <w:b/>
+          <w:bCs/>
+        </w:rPr>
+      </w:pPr>
+      <w:r>
+        <w:rPr>
+          <w:b/>
+          <w:bCs/>
+        </w:rPr>
+        <w:t xml:space="preserve">The total </w:t>
+      </w:r>
+      <w:r>
+        <w:rPr>
+          <w:b/>
+          <w:bCs/>
+        </w:rPr>
+        <w:t>d</w:t>
+      </w:r>
+      <w:r>
+        <w:rPr>
+          <w:b/>
+          <w:bCs/>
+        </w:rPr>
+        <w:t>irect,</w:t>
+      </w:r>
+      <w:r>
+        <w:rPr>
+          <w:b/>
+          <w:bCs/>
+        </w:rPr>
+        <w:t xml:space="preserve"> </w:t>
+      </w:r>
+      <w:r>
+        <w:rPr>
+          <w:b/>
+          <w:bCs/>
+          <w:sz w:val="20"/>
+          <w:szCs w:val="20"/>
+        </w:rPr>
+        <w:t>overhead</w:t>
+      </w:r>
+      <w:r>
+        <w:rPr>
+          <w:b/>
+          <w:bCs/>
+          <w:sz w:val="20"/>
+          <w:szCs w:val="20"/>
+        </w:rPr>
+        <w:t xml:space="preserve"> and Contingency</w:t>
+      </w:r>
+      <w:r>
+        <w:rPr>
+          <w:sz w:val="20"/>
+          <w:szCs w:val="20"/>
+        </w:rPr>
+        <w:t xml:space="preserve"> </w:t>
+      </w:r>
+      <w:r>
+        <w:rPr>
+          <w:b/>
+          <w:bCs/>
+        </w:rPr>
+        <w:t xml:space="preserve">cost is R </w:t>
+      </w:r>
+      <w:r>
+        <w:rPr>
+          <w:b/>
+          <w:bCs/>
+        </w:rPr>
+        <w:t>1</w:t>
+      </w:r>
+      <w:r>
+        <w:rPr>
+          <w:b/>
+          <w:bCs/>
+        </w:rPr>
+        <w:t>15</w:t>
+      </w:r>
+      <w:r>
+        <w:rPr>
+          <w:b/>
+          <w:bCs/>
+        </w:rPr>
+        <w:t>,300</w:t>
+      </w:r>
+      <w:r>
+        <w:rPr>
+          <w:b/>
+          <w:bCs/>
+        </w:rPr>
+        <w:t>.</w:t>
+      </w:r>
+    </w:p>
+    <w:p/>
+    <w:p/>
+    <w:p>
+      <w:pPr>
+        <w:keepNext/>
+        <w:keepLines/>
+        <w:tabs>
+          <w:tab w:val="right" w:pos="10204"/>
+        </w:tabs>
+        <w:spacing w:before="240" w:after="200" w:line="360" w:lineRule="auto"/>
+        <w:contextualSpacing/>
+        <w:jc w:val="both"/>
+        <w:rPr>
+          <w:rFonts w:cs="Arial"/>
+          <w:color w:val="000000"/>
+          <w:szCs w:val="22"/>
+        </w:rPr>
+      </w:pPr>
     </w:p>
     <w:p>
       <w:pPr>
@@ -19423,16 +21508,8 @@
               <w:rPr>
                 <w:szCs w:val="22"/>
               </w:rPr>
-              <w:t>………………</w:t>
+              <w:t>…………………..</w:t>
             </w:r>
-            <w:proofErr w:type="gramStart"/>
-            <w:r>
-              <w:rPr>
-                <w:szCs w:val="22"/>
-              </w:rPr>
-              <w:t>…..</w:t>
-            </w:r>
-            <w:proofErr w:type="gramEnd"/>
           </w:p>
           <w:p>
             <w:pPr>
@@ -20791,6 +22868,119 @@
     </w:lvl>
   </w:abstractNum>
   <w:abstractNum w:abstractNumId="3" w15:restartNumberingAfterBreak="0">
+    <w:nsid w:val="074B786C"/>
+    <w:multiLevelType w:val="hybridMultilevel"/>
+    <w:tmpl w:val="93B04B64"/>
+    <w:lvl w:ilvl="0" w:tplc="04090001">
+      <w:start w:val="1"/>
+      <w:numFmt w:val="bullet"/>
+      <w:lvlText w:val=""/>
+      <w:lvlJc w:val="left"/>
+      <w:pPr>
+        <w:ind w:left="1440" w:hanging="360"/>
+      </w:pPr>
+      <w:rPr>
+        <w:rFonts w:ascii="Symbol" w:hAnsi="Symbol" w:hint="default"/>
+      </w:rPr>
+    </w:lvl>
+    <w:lvl w:ilvl="1" w:tplc="04090003" w:tentative="1">
+      <w:start w:val="1"/>
+      <w:numFmt w:val="bullet"/>
+      <w:lvlText w:val="o"/>
+      <w:lvlJc w:val="left"/>
+      <w:pPr>
+        <w:ind w:left="2160" w:hanging="360"/>
+      </w:pPr>
+      <w:rPr>
+        <w:rFonts w:ascii="Courier New" w:hAnsi="Courier New" w:cs="Courier New" w:hint="default"/>
+      </w:rPr>
+    </w:lvl>
+    <w:lvl w:ilvl="2" w:tplc="04090005" w:tentative="1">
+      <w:start w:val="1"/>
+      <w:numFmt w:val="bullet"/>
+      <w:lvlText w:val=""/>
+      <w:lvlJc w:val="left"/>
+      <w:pPr>
+        <w:ind w:left="2880" w:hanging="360"/>
+      </w:pPr>
+      <w:rPr>
+        <w:rFonts w:ascii="Wingdings" w:hAnsi="Wingdings" w:hint="default"/>
+      </w:rPr>
+    </w:lvl>
+    <w:lvl w:ilvl="3" w:tplc="04090001" w:tentative="1">
+      <w:start w:val="1"/>
+      <w:numFmt w:val="bullet"/>
+      <w:lvlText w:val=""/>
+      <w:lvlJc w:val="left"/>
+      <w:pPr>
+        <w:ind w:left="3600" w:hanging="360"/>
+      </w:pPr>
+      <w:rPr>
+        <w:rFonts w:ascii="Symbol" w:hAnsi="Symbol" w:hint="default"/>
+      </w:rPr>
+    </w:lvl>
+    <w:lvl w:ilvl="4" w:tplc="04090003" w:tentative="1">
+      <w:start w:val="1"/>
+      <w:numFmt w:val="bullet"/>
+      <w:lvlText w:val="o"/>
+      <w:lvlJc w:val="left"/>
+      <w:pPr>
+        <w:ind w:left="4320" w:hanging="360"/>
+      </w:pPr>
+      <w:rPr>
+        <w:rFonts w:ascii="Courier New" w:hAnsi="Courier New" w:cs="Courier New" w:hint="default"/>
+      </w:rPr>
+    </w:lvl>
+    <w:lvl w:ilvl="5" w:tplc="04090005" w:tentative="1">
+      <w:start w:val="1"/>
+      <w:numFmt w:val="bullet"/>
+      <w:lvlText w:val=""/>
+      <w:lvlJc w:val="left"/>
+      <w:pPr>
+        <w:ind w:left="5040" w:hanging="360"/>
+      </w:pPr>
+      <w:rPr>
+        <w:rFonts w:ascii="Wingdings" w:hAnsi="Wingdings" w:hint="default"/>
+      </w:rPr>
+    </w:lvl>
+    <w:lvl w:ilvl="6" w:tplc="04090001" w:tentative="1">
+      <w:start w:val="1"/>
+      <w:numFmt w:val="bullet"/>
+      <w:lvlText w:val=""/>
+      <w:lvlJc w:val="left"/>
+      <w:pPr>
+        <w:ind w:left="5760" w:hanging="360"/>
+      </w:pPr>
+      <w:rPr>
+        <w:rFonts w:ascii="Symbol" w:hAnsi="Symbol" w:hint="default"/>
+      </w:rPr>
+    </w:lvl>
+    <w:lvl w:ilvl="7" w:tplc="04090003" w:tentative="1">
+      <w:start w:val="1"/>
+      <w:numFmt w:val="bullet"/>
+      <w:lvlText w:val="o"/>
+      <w:lvlJc w:val="left"/>
+      <w:pPr>
+        <w:ind w:left="6480" w:hanging="360"/>
+      </w:pPr>
+      <w:rPr>
+        <w:rFonts w:ascii="Courier New" w:hAnsi="Courier New" w:cs="Courier New" w:hint="default"/>
+      </w:rPr>
+    </w:lvl>
+    <w:lvl w:ilvl="8" w:tplc="04090005" w:tentative="1">
+      <w:start w:val="1"/>
+      <w:numFmt w:val="bullet"/>
+      <w:lvlText w:val=""/>
+      <w:lvlJc w:val="left"/>
+      <w:pPr>
+        <w:ind w:left="7200" w:hanging="360"/>
+      </w:pPr>
+      <w:rPr>
+        <w:rFonts w:ascii="Wingdings" w:hAnsi="Wingdings" w:hint="default"/>
+      </w:rPr>
+    </w:lvl>
+  </w:abstractNum>
+  <w:abstractNum w:abstractNumId="4" w15:restartNumberingAfterBreak="0">
     <w:nsid w:val="07A74EC6"/>
     <w:multiLevelType w:val="hybridMultilevel"/>
     <w:tmpl w:val="200E3A90"/>
@@ -20932,7 +23122,7 @@
       </w:rPr>
     </w:lvl>
   </w:abstractNum>
-  <w:abstractNum w:abstractNumId="4" w15:restartNumberingAfterBreak="0">
+  <w:abstractNum w:abstractNumId="5" w15:restartNumberingAfterBreak="0">
     <w:nsid w:val="121325B3"/>
     <w:multiLevelType w:val="hybridMultilevel"/>
     <w:tmpl w:val="36A6E272"/>
@@ -21045,7 +23235,7 @@
       </w:rPr>
     </w:lvl>
   </w:abstractNum>
-  <w:abstractNum w:abstractNumId="5" w15:restartNumberingAfterBreak="0">
+  <w:abstractNum w:abstractNumId="6" w15:restartNumberingAfterBreak="0">
     <w:nsid w:val="1C9A06E0"/>
     <w:multiLevelType w:val="hybridMultilevel"/>
     <w:tmpl w:val="BE9C0084"/>
@@ -21135,7 +23325,7 @@
       </w:pPr>
     </w:lvl>
   </w:abstractNum>
-  <w:abstractNum w:abstractNumId="6" w15:restartNumberingAfterBreak="0">
+  <w:abstractNum w:abstractNumId="7" w15:restartNumberingAfterBreak="0">
     <w:nsid w:val="25893018"/>
     <w:multiLevelType w:val="hybridMultilevel"/>
     <w:tmpl w:val="4BAEE586"/>
@@ -21221,7 +23411,7 @@
       </w:pPr>
     </w:lvl>
   </w:abstractNum>
-  <w:abstractNum w:abstractNumId="7" w15:restartNumberingAfterBreak="0">
+  <w:abstractNum w:abstractNumId="8" w15:restartNumberingAfterBreak="0">
     <w:nsid w:val="2C156BD9"/>
     <w:multiLevelType w:val="hybridMultilevel"/>
     <w:tmpl w:val="7BC6E814"/>
@@ -21334,7 +23524,7 @@
       </w:rPr>
     </w:lvl>
   </w:abstractNum>
-  <w:abstractNum w:abstractNumId="8" w15:restartNumberingAfterBreak="0">
+  <w:abstractNum w:abstractNumId="9" w15:restartNumberingAfterBreak="0">
     <w:nsid w:val="30893C4E"/>
     <w:multiLevelType w:val="hybridMultilevel"/>
     <w:tmpl w:val="7B585D92"/>
@@ -21420,7 +23610,7 @@
       </w:pPr>
     </w:lvl>
   </w:abstractNum>
-  <w:abstractNum w:abstractNumId="9" w15:restartNumberingAfterBreak="0">
+  <w:abstractNum w:abstractNumId="10" w15:restartNumberingAfterBreak="0">
     <w:nsid w:val="34B00793"/>
     <w:multiLevelType w:val="hybridMultilevel"/>
     <w:tmpl w:val="9D8EB856"/>
@@ -21533,7 +23723,7 @@
       </w:rPr>
     </w:lvl>
   </w:abstractNum>
-  <w:abstractNum w:abstractNumId="10" w15:restartNumberingAfterBreak="0">
+  <w:abstractNum w:abstractNumId="11" w15:restartNumberingAfterBreak="0">
     <w:nsid w:val="34DC1337"/>
     <w:multiLevelType w:val="hybridMultilevel"/>
     <w:tmpl w:val="36A6E272"/>
@@ -21646,7 +23836,7 @@
       </w:rPr>
     </w:lvl>
   </w:abstractNum>
-  <w:abstractNum w:abstractNumId="11" w15:restartNumberingAfterBreak="0">
+  <w:abstractNum w:abstractNumId="12" w15:restartNumberingAfterBreak="0">
     <w:nsid w:val="351817C8"/>
     <w:multiLevelType w:val="hybridMultilevel"/>
     <w:tmpl w:val="05303B9E"/>
@@ -21788,7 +23978,7 @@
       </w:rPr>
     </w:lvl>
   </w:abstractNum>
-  <w:abstractNum w:abstractNumId="12" w15:restartNumberingAfterBreak="0">
+  <w:abstractNum w:abstractNumId="13" w15:restartNumberingAfterBreak="0">
     <w:nsid w:val="368967C5"/>
     <w:multiLevelType w:val="hybridMultilevel"/>
     <w:tmpl w:val="6918537C"/>
@@ -21901,7 +24091,7 @@
       </w:rPr>
     </w:lvl>
   </w:abstractNum>
-  <w:abstractNum w:abstractNumId="13" w15:restartNumberingAfterBreak="0">
+  <w:abstractNum w:abstractNumId="14" w15:restartNumberingAfterBreak="0">
     <w:nsid w:val="42625D93"/>
     <w:multiLevelType w:val="hybridMultilevel"/>
     <w:tmpl w:val="1758CF80"/>
@@ -22014,7 +24204,7 @@
       </w:rPr>
     </w:lvl>
   </w:abstractNum>
-  <w:abstractNum w:abstractNumId="14" w15:restartNumberingAfterBreak="0">
+  <w:abstractNum w:abstractNumId="15" w15:restartNumberingAfterBreak="0">
     <w:nsid w:val="43FA18DC"/>
     <w:multiLevelType w:val="hybridMultilevel"/>
     <w:tmpl w:val="E71CB31A"/>
@@ -22127,7 +24317,7 @@
       </w:rPr>
     </w:lvl>
   </w:abstractNum>
-  <w:abstractNum w:abstractNumId="15" w15:restartNumberingAfterBreak="0">
+  <w:abstractNum w:abstractNumId="16" w15:restartNumberingAfterBreak="0">
     <w:nsid w:val="464E5F50"/>
     <w:multiLevelType w:val="hybridMultilevel"/>
     <w:tmpl w:val="4E8CE2A0"/>
@@ -22268,7 +24458,7 @@
       </w:rPr>
     </w:lvl>
   </w:abstractNum>
-  <w:abstractNum w:abstractNumId="16" w15:restartNumberingAfterBreak="0">
+  <w:abstractNum w:abstractNumId="17" w15:restartNumberingAfterBreak="0">
     <w:nsid w:val="48651678"/>
     <w:multiLevelType w:val="hybridMultilevel"/>
     <w:tmpl w:val="4D66AC04"/>
@@ -22357,7 +24547,7 @@
       </w:pPr>
     </w:lvl>
   </w:abstractNum>
-  <w:abstractNum w:abstractNumId="17" w15:restartNumberingAfterBreak="0">
+  <w:abstractNum w:abstractNumId="18" w15:restartNumberingAfterBreak="0">
     <w:nsid w:val="499656C0"/>
     <w:multiLevelType w:val="hybridMultilevel"/>
     <w:tmpl w:val="AC7A3BD8"/>
@@ -22443,7 +24633,7 @@
       </w:pPr>
     </w:lvl>
   </w:abstractNum>
-  <w:abstractNum w:abstractNumId="18" w15:restartNumberingAfterBreak="0">
+  <w:abstractNum w:abstractNumId="19" w15:restartNumberingAfterBreak="0">
     <w:nsid w:val="4EB3004C"/>
     <w:multiLevelType w:val="hybridMultilevel"/>
     <w:tmpl w:val="13DC2174"/>
@@ -22556,7 +24746,7 @@
       </w:rPr>
     </w:lvl>
   </w:abstractNum>
-  <w:abstractNum w:abstractNumId="19" w15:restartNumberingAfterBreak="0">
+  <w:abstractNum w:abstractNumId="20" w15:restartNumberingAfterBreak="0">
     <w:nsid w:val="51945B8D"/>
     <w:multiLevelType w:val="hybridMultilevel"/>
     <w:tmpl w:val="029C990C"/>
@@ -22669,7 +24859,7 @@
       </w:rPr>
     </w:lvl>
   </w:abstractNum>
-  <w:abstractNum w:abstractNumId="20" w15:restartNumberingAfterBreak="0">
+  <w:abstractNum w:abstractNumId="21" w15:restartNumberingAfterBreak="0">
     <w:nsid w:val="5D802F14"/>
     <w:multiLevelType w:val="hybridMultilevel"/>
     <w:tmpl w:val="12E64B92"/>
@@ -22759,7 +24949,7 @@
       </w:pPr>
     </w:lvl>
   </w:abstractNum>
-  <w:abstractNum w:abstractNumId="21" w15:restartNumberingAfterBreak="0">
+  <w:abstractNum w:abstractNumId="22" w15:restartNumberingAfterBreak="0">
     <w:nsid w:val="5EA10B76"/>
     <w:multiLevelType w:val="hybridMultilevel"/>
     <w:tmpl w:val="9F8A1DFA"/>
@@ -22845,7 +25035,7 @@
       </w:pPr>
     </w:lvl>
   </w:abstractNum>
-  <w:abstractNum w:abstractNumId="22" w15:restartNumberingAfterBreak="0">
+  <w:abstractNum w:abstractNumId="23" w15:restartNumberingAfterBreak="0">
     <w:nsid w:val="5F1748B2"/>
     <w:multiLevelType w:val="hybridMultilevel"/>
     <w:tmpl w:val="3C9C7560"/>
@@ -22937,7 +25127,7 @@
       </w:pPr>
     </w:lvl>
   </w:abstractNum>
-  <w:abstractNum w:abstractNumId="23" w15:restartNumberingAfterBreak="0">
+  <w:abstractNum w:abstractNumId="24" w15:restartNumberingAfterBreak="0">
     <w:nsid w:val="5F7960E4"/>
     <w:multiLevelType w:val="hybridMultilevel"/>
     <w:tmpl w:val="8D5ED85A"/>
@@ -23050,7 +25240,7 @@
       </w:rPr>
     </w:lvl>
   </w:abstractNum>
-  <w:abstractNum w:abstractNumId="24" w15:restartNumberingAfterBreak="0">
+  <w:abstractNum w:abstractNumId="25" w15:restartNumberingAfterBreak="0">
     <w:nsid w:val="60A4466E"/>
     <w:multiLevelType w:val="hybridMultilevel"/>
     <w:tmpl w:val="6F34870A"/>
@@ -23139,7 +25329,120 @@
       </w:pPr>
     </w:lvl>
   </w:abstractNum>
-  <w:abstractNum w:abstractNumId="25" w15:restartNumberingAfterBreak="0">
+  <w:abstractNum w:abstractNumId="26" w15:restartNumberingAfterBreak="0">
+    <w:nsid w:val="60AE4A03"/>
+    <w:multiLevelType w:val="hybridMultilevel"/>
+    <w:tmpl w:val="11809F82"/>
+    <w:lvl w:ilvl="0" w:tplc="04090001">
+      <w:start w:val="1"/>
+      <w:numFmt w:val="bullet"/>
+      <w:lvlText w:val=""/>
+      <w:lvlJc w:val="left"/>
+      <w:pPr>
+        <w:ind w:left="1440" w:hanging="360"/>
+      </w:pPr>
+      <w:rPr>
+        <w:rFonts w:ascii="Symbol" w:hAnsi="Symbol" w:hint="default"/>
+      </w:rPr>
+    </w:lvl>
+    <w:lvl w:ilvl="1" w:tplc="04090003" w:tentative="1">
+      <w:start w:val="1"/>
+      <w:numFmt w:val="bullet"/>
+      <w:lvlText w:val="o"/>
+      <w:lvlJc w:val="left"/>
+      <w:pPr>
+        <w:ind w:left="2160" w:hanging="360"/>
+      </w:pPr>
+      <w:rPr>
+        <w:rFonts w:ascii="Courier New" w:hAnsi="Courier New" w:cs="Courier New" w:hint="default"/>
+      </w:rPr>
+    </w:lvl>
+    <w:lvl w:ilvl="2" w:tplc="04090005" w:tentative="1">
+      <w:start w:val="1"/>
+      <w:numFmt w:val="bullet"/>
+      <w:lvlText w:val=""/>
+      <w:lvlJc w:val="left"/>
+      <w:pPr>
+        <w:ind w:left="2880" w:hanging="360"/>
+      </w:pPr>
+      <w:rPr>
+        <w:rFonts w:ascii="Wingdings" w:hAnsi="Wingdings" w:hint="default"/>
+      </w:rPr>
+    </w:lvl>
+    <w:lvl w:ilvl="3" w:tplc="04090001" w:tentative="1">
+      <w:start w:val="1"/>
+      <w:numFmt w:val="bullet"/>
+      <w:lvlText w:val=""/>
+      <w:lvlJc w:val="left"/>
+      <w:pPr>
+        <w:ind w:left="3600" w:hanging="360"/>
+      </w:pPr>
+      <w:rPr>
+        <w:rFonts w:ascii="Symbol" w:hAnsi="Symbol" w:hint="default"/>
+      </w:rPr>
+    </w:lvl>
+    <w:lvl w:ilvl="4" w:tplc="04090003" w:tentative="1">
+      <w:start w:val="1"/>
+      <w:numFmt w:val="bullet"/>
+      <w:lvlText w:val="o"/>
+      <w:lvlJc w:val="left"/>
+      <w:pPr>
+        <w:ind w:left="4320" w:hanging="360"/>
+      </w:pPr>
+      <w:rPr>
+        <w:rFonts w:ascii="Courier New" w:hAnsi="Courier New" w:cs="Courier New" w:hint="default"/>
+      </w:rPr>
+    </w:lvl>
+    <w:lvl w:ilvl="5" w:tplc="04090005" w:tentative="1">
+      <w:start w:val="1"/>
+      <w:numFmt w:val="bullet"/>
+      <w:lvlText w:val=""/>
+      <w:lvlJc w:val="left"/>
+      <w:pPr>
+        <w:ind w:left="5040" w:hanging="360"/>
+      </w:pPr>
+      <w:rPr>
+        <w:rFonts w:ascii="Wingdings" w:hAnsi="Wingdings" w:hint="default"/>
+      </w:rPr>
+    </w:lvl>
+    <w:lvl w:ilvl="6" w:tplc="04090001" w:tentative="1">
+      <w:start w:val="1"/>
+      <w:numFmt w:val="bullet"/>
+      <w:lvlText w:val=""/>
+      <w:lvlJc w:val="left"/>
+      <w:pPr>
+        <w:ind w:left="5760" w:hanging="360"/>
+      </w:pPr>
+      <w:rPr>
+        <w:rFonts w:ascii="Symbol" w:hAnsi="Symbol" w:hint="default"/>
+      </w:rPr>
+    </w:lvl>
+    <w:lvl w:ilvl="7" w:tplc="04090003" w:tentative="1">
+      <w:start w:val="1"/>
+      <w:numFmt w:val="bullet"/>
+      <w:lvlText w:val="o"/>
+      <w:lvlJc w:val="left"/>
+      <w:pPr>
+        <w:ind w:left="6480" w:hanging="360"/>
+      </w:pPr>
+      <w:rPr>
+        <w:rFonts w:ascii="Courier New" w:hAnsi="Courier New" w:cs="Courier New" w:hint="default"/>
+      </w:rPr>
+    </w:lvl>
+    <w:lvl w:ilvl="8" w:tplc="04090005" w:tentative="1">
+      <w:start w:val="1"/>
+      <w:numFmt w:val="bullet"/>
+      <w:lvlText w:val=""/>
+      <w:lvlJc w:val="left"/>
+      <w:pPr>
+        <w:ind w:left="7200" w:hanging="360"/>
+      </w:pPr>
+      <w:rPr>
+        <w:rFonts w:ascii="Wingdings" w:hAnsi="Wingdings" w:hint="default"/>
+      </w:rPr>
+    </w:lvl>
+  </w:abstractNum>
+  <w:abstractNum w:abstractNumId="27" w15:restartNumberingAfterBreak="0">
     <w:nsid w:val="62CE46F7"/>
     <w:multiLevelType w:val="hybridMultilevel"/>
     <w:tmpl w:val="36A6E272"/>
@@ -23252,7 +25555,7 @@
       </w:rPr>
     </w:lvl>
   </w:abstractNum>
-  <w:abstractNum w:abstractNumId="26" w15:restartNumberingAfterBreak="0">
+  <w:abstractNum w:abstractNumId="28" w15:restartNumberingAfterBreak="0">
     <w:nsid w:val="67725EF2"/>
     <w:multiLevelType w:val="hybridMultilevel"/>
     <w:tmpl w:val="8E18CA20"/>
@@ -23338,7 +25641,7 @@
       </w:pPr>
     </w:lvl>
   </w:abstractNum>
-  <w:abstractNum w:abstractNumId="27" w15:restartNumberingAfterBreak="0">
+  <w:abstractNum w:abstractNumId="29" w15:restartNumberingAfterBreak="0">
     <w:nsid w:val="68530BDC"/>
     <w:multiLevelType w:val="hybridMultilevel"/>
     <w:tmpl w:val="41C47D8E"/>
@@ -23424,7 +25727,7 @@
       </w:pPr>
     </w:lvl>
   </w:abstractNum>
-  <w:abstractNum w:abstractNumId="28" w15:restartNumberingAfterBreak="0">
+  <w:abstractNum w:abstractNumId="30" w15:restartNumberingAfterBreak="0">
     <w:nsid w:val="691C2502"/>
     <w:multiLevelType w:val="hybridMultilevel"/>
     <w:tmpl w:val="CF1C0746"/>
@@ -23537,7 +25840,7 @@
       </w:rPr>
     </w:lvl>
   </w:abstractNum>
-  <w:abstractNum w:abstractNumId="29" w15:restartNumberingAfterBreak="0">
+  <w:abstractNum w:abstractNumId="31" w15:restartNumberingAfterBreak="0">
     <w:nsid w:val="6C024BBE"/>
     <w:multiLevelType w:val="hybridMultilevel"/>
     <w:tmpl w:val="20608A0E"/>
@@ -23623,7 +25926,7 @@
       </w:pPr>
     </w:lvl>
   </w:abstractNum>
-  <w:abstractNum w:abstractNumId="30" w15:restartNumberingAfterBreak="0">
+  <w:abstractNum w:abstractNumId="32" w15:restartNumberingAfterBreak="0">
     <w:nsid w:val="76393502"/>
     <w:multiLevelType w:val="multilevel"/>
     <w:tmpl w:val="CDB66346"/>
@@ -23765,7 +26068,7 @@
       </w:rPr>
     </w:lvl>
   </w:abstractNum>
-  <w:abstractNum w:abstractNumId="31" w15:restartNumberingAfterBreak="0">
+  <w:abstractNum w:abstractNumId="33" w15:restartNumberingAfterBreak="0">
     <w:nsid w:val="7B9D7D3E"/>
     <w:multiLevelType w:val="hybridMultilevel"/>
     <w:tmpl w:val="096E1DCE"/>
@@ -23878,7 +26181,7 @@
       </w:rPr>
     </w:lvl>
   </w:abstractNum>
-  <w:abstractNum w:abstractNumId="32" w15:restartNumberingAfterBreak="0">
+  <w:abstractNum w:abstractNumId="34" w15:restartNumberingAfterBreak="0">
     <w:nsid w:val="7D99186E"/>
     <w:multiLevelType w:val="hybridMultilevel"/>
     <w:tmpl w:val="B5EA5A2C"/>
@@ -23968,103 +26271,109 @@
     </w:lvl>
   </w:abstractNum>
   <w:num w:numId="1">
-    <w:abstractNumId w:val="11"/>
+    <w:abstractNumId w:val="12"/>
   </w:num>
   <w:num w:numId="2">
-    <w:abstractNumId w:val="3"/>
+    <w:abstractNumId w:val="4"/>
   </w:num>
   <w:num w:numId="3">
     <w:abstractNumId w:val="0"/>
   </w:num>
   <w:num w:numId="4">
+    <w:abstractNumId w:val="32"/>
+  </w:num>
+  <w:num w:numId="5">
+    <w:abstractNumId w:val="16"/>
+  </w:num>
+  <w:num w:numId="6">
+    <w:abstractNumId w:val="29"/>
+  </w:num>
+  <w:num w:numId="7">
+    <w:abstractNumId w:val="18"/>
+  </w:num>
+  <w:num w:numId="8">
+    <w:abstractNumId w:val="8"/>
+  </w:num>
+  <w:num w:numId="9">
+    <w:abstractNumId w:val="14"/>
+  </w:num>
+  <w:num w:numId="10">
+    <w:abstractNumId w:val="9"/>
+  </w:num>
+  <w:num w:numId="11">
+    <w:abstractNumId w:val="22"/>
+  </w:num>
+  <w:num w:numId="12">
+    <w:abstractNumId w:val="28"/>
+  </w:num>
+  <w:num w:numId="13">
+    <w:abstractNumId w:val="7"/>
+  </w:num>
+  <w:num w:numId="14">
+    <w:abstractNumId w:val="25"/>
+  </w:num>
+  <w:num w:numId="15">
     <w:abstractNumId w:val="30"/>
   </w:num>
-  <w:num w:numId="5">
-    <w:abstractNumId w:val="15"/>
-  </w:num>
-  <w:num w:numId="6">
-    <w:abstractNumId w:val="27"/>
-  </w:num>
-  <w:num w:numId="7">
-    <w:abstractNumId w:val="17"/>
-  </w:num>
-  <w:num w:numId="8">
-    <w:abstractNumId w:val="7"/>
-  </w:num>
-  <w:num w:numId="9">
-    <w:abstractNumId w:val="13"/>
-  </w:num>
-  <w:num w:numId="10">
-    <w:abstractNumId w:val="8"/>
-  </w:num>
-  <w:num w:numId="11">
-    <w:abstractNumId w:val="21"/>
-  </w:num>
-  <w:num w:numId="12">
-    <w:abstractNumId w:val="26"/>
-  </w:num>
-  <w:num w:numId="13">
-    <w:abstractNumId w:val="6"/>
-  </w:num>
-  <w:num w:numId="14">
-    <w:abstractNumId w:val="24"/>
-  </w:num>
-  <w:num w:numId="15">
-    <w:abstractNumId w:val="28"/>
-  </w:num>
   <w:num w:numId="16">
-    <w:abstractNumId w:val="29"/>
+    <w:abstractNumId w:val="31"/>
   </w:num>
   <w:num w:numId="17">
     <w:abstractNumId w:val="1"/>
   </w:num>
   <w:num w:numId="18">
-    <w:abstractNumId w:val="4"/>
+    <w:abstractNumId w:val="5"/>
   </w:num>
   <w:num w:numId="19">
-    <w:abstractNumId w:val="12"/>
+    <w:abstractNumId w:val="13"/>
   </w:num>
   <w:num w:numId="20">
+    <w:abstractNumId w:val="11"/>
+  </w:num>
+  <w:num w:numId="21">
+    <w:abstractNumId w:val="27"/>
+  </w:num>
+  <w:num w:numId="22">
+    <w:abstractNumId w:val="21"/>
+  </w:num>
+  <w:num w:numId="23">
     <w:abstractNumId w:val="10"/>
   </w:num>
-  <w:num w:numId="21">
-    <w:abstractNumId w:val="25"/>
+  <w:num w:numId="24">
+    <w:abstractNumId w:val="6"/>
   </w:num>
-  <w:num w:numId="22">
+  <w:num w:numId="25">
     <w:abstractNumId w:val="20"/>
   </w:num>
-  <w:num w:numId="23">
-    <w:abstractNumId w:val="9"/>
+  <w:num w:numId="26">
+    <w:abstractNumId w:val="34"/>
   </w:num>
-  <w:num w:numId="24">
-    <w:abstractNumId w:val="5"/>
-  </w:num>
-  <w:num w:numId="25">
+  <w:num w:numId="27">
     <w:abstractNumId w:val="19"/>
   </w:num>
-  <w:num w:numId="26">
-    <w:abstractNumId w:val="32"/>
-  </w:num>
-  <w:num w:numId="27">
-    <w:abstractNumId w:val="18"/>
-  </w:num>
   <w:num w:numId="28">
-    <w:abstractNumId w:val="22"/>
+    <w:abstractNumId w:val="23"/>
   </w:num>
   <w:num w:numId="29">
-    <w:abstractNumId w:val="23"/>
+    <w:abstractNumId w:val="24"/>
   </w:num>
   <w:num w:numId="30">
-    <w:abstractNumId w:val="16"/>
+    <w:abstractNumId w:val="17"/>
   </w:num>
   <w:num w:numId="31">
     <w:abstractNumId w:val="2"/>
   </w:num>
   <w:num w:numId="32">
-    <w:abstractNumId w:val="31"/>
+    <w:abstractNumId w:val="33"/>
   </w:num>
   <w:num w:numId="33">
-    <w:abstractNumId w:val="14"/>
+    <w:abstractNumId w:val="15"/>
+  </w:num>
+  <w:num w:numId="34">
+    <w:abstractNumId w:val="3"/>
+  </w:num>
+  <w:num w:numId="35">
+    <w:abstractNumId w:val="26"/>
   </w:num>
   <w:numIdMacAtCleanup w:val="30"/>
 </w:numbering>
@@ -24081,7 +26390,7 @@
     </w:rPrDefault>
     <w:pPrDefault/>
   </w:docDefaults>
-  <w:latentStyles w:defLockedState="0" w:defUIPriority="0" w:defSemiHidden="0" w:defUnhideWhenUsed="0" w:defQFormat="0" w:count="375">
+  <w:latentStyles w:defLockedState="0" w:defUIPriority="0" w:defSemiHidden="0" w:defUnhideWhenUsed="0" w:defQFormat="0" w:count="376">
     <w:lsdException w:name="Normal" w:qFormat="1"/>
     <w:lsdException w:name="heading 1" w:qFormat="1"/>
     <w:lsdException w:name="heading 2" w:qFormat="1"/>
@@ -24181,7 +26490,6 @@
     <w:lsdException w:name="HTML Sample" w:semiHidden="1" w:unhideWhenUsed="1"/>
     <w:lsdException w:name="HTML Typewriter" w:semiHidden="1" w:unhideWhenUsed="1"/>
     <w:lsdException w:name="HTML Variable" w:semiHidden="1" w:unhideWhenUsed="1"/>
-    <w:lsdException w:name="Normal Table" w:semiHidden="1" w:unhideWhenUsed="1"/>
     <w:lsdException w:name="annotation subject" w:semiHidden="1" w:unhideWhenUsed="1"/>
     <w:lsdException w:name="No List" w:semiHidden="1" w:unhideWhenUsed="1"/>
     <w:lsdException w:name="Outline List 1" w:semiHidden="1" w:unhideWhenUsed="1"/>
@@ -24228,9 +26536,8 @@
     <w:lsdException w:name="Table Subtle 2" w:semiHidden="1" w:unhideWhenUsed="1"/>
     <w:lsdException w:name="Table Web 1" w:semiHidden="1" w:unhideWhenUsed="1"/>
     <w:lsdException w:name="Table Web 2" w:semiHidden="1" w:unhideWhenUsed="1"/>
-    <w:lsdException w:name="Table Web 3" w:semiHidden="1" w:unhideWhenUsed="1"/>
     <w:lsdException w:name="Balloon Text" w:semiHidden="1" w:unhideWhenUsed="1"/>
-    <w:lsdException w:name="Table Theme" w:semiHidden="1" w:unhideWhenUsed="1"/>
+    <w:lsdException w:name="Table Grid" w:uiPriority="39"/>
     <w:lsdException w:name="Placeholder Text" w:semiHidden="1" w:uiPriority="99"/>
     <w:lsdException w:name="No Spacing" w:uiPriority="1" w:qFormat="1"/>
     <w:lsdException w:name="Light Shading" w:uiPriority="60"/>
@@ -24450,6 +26757,7 @@
     <w:lsdException w:name="Smart Hyperlink" w:semiHidden="1" w:uiPriority="99" w:unhideWhenUsed="1"/>
     <w:lsdException w:name="Hashtag" w:semiHidden="1" w:uiPriority="99" w:unhideWhenUsed="1"/>
     <w:lsdException w:name="Unresolved Mention" w:semiHidden="1" w:uiPriority="99" w:unhideWhenUsed="1"/>
+    <w:lsdException w:name="Smart Link" w:semiHidden="1" w:uiPriority="99" w:unhideWhenUsed="1"/>
   </w:latentStyles>
   <w:style w:type="paragraph" w:default="1" w:styleId="Normal">
     <w:name w:val="Normal"/>
@@ -24986,6 +27294,7 @@
   <w:style w:type="table" w:styleId="TableGrid">
     <w:name w:val="Table Grid"/>
     <w:basedOn w:val="TableNormal"/>
+    <w:uiPriority w:val="39"/>
     <w:rsid w:val="00A43A7F"/>
     <w:tblPr>
       <w:tblBorders>
@@ -25937,21 +28246,6 @@
 </file>
 
 <file path=customXml/item1.xml><?xml version="1.0" encoding="utf-8"?>
-<?mso-contentType ?>
-<FormTemplates xmlns="http://schemas.microsoft.com/sharepoint/v3/contenttype/forms">
-  <Display>DocumentLibraryForm</Display>
-  <Edit>DocumentLibraryForm</Edit>
-  <New>DocumentLibraryForm</New>
-</FormTemplates>
-</file>
-
-<file path=customXml/item2.xml><?xml version="1.0" encoding="utf-8"?>
-<p:properties xmlns:p="http://schemas.microsoft.com/office/2006/metadata/properties" xmlns:xsi="http://www.w3.org/2001/XMLSchema-instance" xmlns:pc="http://schemas.microsoft.com/office/infopath/2007/PartnerControls">
-  <documentManagement/>
-</p:properties>
-</file>
-
-<file path=customXml/item3.xml><?xml version="1.0" encoding="utf-8"?>
 <ct:contentTypeSchema xmlns:ct="http://schemas.microsoft.com/office/2006/metadata/contentType" xmlns:ma="http://schemas.microsoft.com/office/2006/metadata/properties/metaAttributes" ct:_="" ma:_="" ma:contentTypeName="Document" ma:contentTypeID="0x010100ACD903816ABADE4A8D8C7092FAF715AE" ma:contentTypeVersion="10" ma:contentTypeDescription="Create a new document." ma:contentTypeScope="" ma:versionID="bf7b9e51082c05ae91b5fed9fd438aff">
   <xsd:schema xmlns:xsd="http://www.w3.org/2001/XMLSchema" xmlns:xs="http://www.w3.org/2001/XMLSchema" xmlns:p="http://schemas.microsoft.com/office/2006/metadata/properties" xmlns:ns2="ccc6c1e9-7b19-4e5d-9795-b9f5baa12d75" targetNamespace="http://schemas.microsoft.com/office/2006/metadata/properties" ma:root="true" ma:fieldsID="c75f601ac0e5f39101f6e31a81bdb754" ns2:_="">
     <xsd:import namespace="ccc6c1e9-7b19-4e5d-9795-b9f5baa12d75"/>
@@ -26135,28 +28429,26 @@
 </ct:contentTypeSchema>
 </file>
 
+<file path=customXml/item2.xml><?xml version="1.0" encoding="utf-8"?>
+<p:properties xmlns:p="http://schemas.microsoft.com/office/2006/metadata/properties" xmlns:xsi="http://www.w3.org/2001/XMLSchema-instance" xmlns:pc="http://schemas.microsoft.com/office/infopath/2007/PartnerControls">
+  <documentManagement/>
+</p:properties>
+</file>
+
+<file path=customXml/item3.xml><?xml version="1.0" encoding="utf-8"?>
+<?mso-contentType ?>
+<FormTemplates xmlns="http://schemas.microsoft.com/sharepoint/v3/contenttype/forms">
+  <Display>DocumentLibraryForm</Display>
+  <Edit>DocumentLibraryForm</Edit>
+  <New>DocumentLibraryForm</New>
+</FormTemplates>
+</file>
+
 <file path=customXml/item4.xml><?xml version="1.0" encoding="utf-8"?>
 <b:Sources xmlns:b="http://schemas.openxmlformats.org/officeDocument/2006/bibliography" xmlns="http://schemas.openxmlformats.org/officeDocument/2006/bibliography" SelectedStyle="\APA.XSL" StyleName="APA"/>
 </file>
 
 <file path=customXml/itemProps1.xml><?xml version="1.0" encoding="utf-8"?>
-<ds:datastoreItem xmlns:ds="http://schemas.openxmlformats.org/officeDocument/2006/customXml" ds:itemID="{DA268BFD-C129-4D43-BB1D-4274AF8DF7F9}">
-  <ds:schemaRefs>
-    <ds:schemaRef ds:uri="http://schemas.microsoft.com/sharepoint/v3/contenttype/forms"/>
-  </ds:schemaRefs>
-</ds:datastoreItem>
-</file>
-
-<file path=customXml/itemProps2.xml><?xml version="1.0" encoding="utf-8"?>
-<ds:datastoreItem xmlns:ds="http://schemas.openxmlformats.org/officeDocument/2006/customXml" ds:itemID="{397584F7-28BF-4940-8A55-2273BCB3D9B5}">
-  <ds:schemaRefs>
-    <ds:schemaRef ds:uri="http://schemas.microsoft.com/office/2006/metadata/properties"/>
-    <ds:schemaRef ds:uri="http://schemas.microsoft.com/office/infopath/2007/PartnerControls"/>
-  </ds:schemaRefs>
-</ds:datastoreItem>
-</file>
-
-<file path=customXml/itemProps3.xml><?xml version="1.0" encoding="utf-8"?>
 <ds:datastoreItem xmlns:ds="http://schemas.openxmlformats.org/officeDocument/2006/customXml" ds:itemID="{AED60379-A19A-485F-A3A2-1A1C05504567}">
   <ds:schemaRefs>
     <ds:schemaRef ds:uri="http://schemas.microsoft.com/office/2006/metadata/contentType"/>
@@ -26174,8 +28466,25 @@
 </ds:datastoreItem>
 </file>
 
+<file path=customXml/itemProps2.xml><?xml version="1.0" encoding="utf-8"?>
+<ds:datastoreItem xmlns:ds="http://schemas.openxmlformats.org/officeDocument/2006/customXml" ds:itemID="{397584F7-28BF-4940-8A55-2273BCB3D9B5}">
+  <ds:schemaRefs>
+    <ds:schemaRef ds:uri="http://schemas.microsoft.com/office/2006/metadata/properties"/>
+    <ds:schemaRef ds:uri="http://schemas.microsoft.com/office/infopath/2007/PartnerControls"/>
+  </ds:schemaRefs>
+</ds:datastoreItem>
+</file>
+
+<file path=customXml/itemProps3.xml><?xml version="1.0" encoding="utf-8"?>
+<ds:datastoreItem xmlns:ds="http://schemas.openxmlformats.org/officeDocument/2006/customXml" ds:itemID="{DA268BFD-C129-4D43-BB1D-4274AF8DF7F9}">
+  <ds:schemaRefs>
+    <ds:schemaRef ds:uri="http://schemas.microsoft.com/sharepoint/v3/contenttype/forms"/>
+  </ds:schemaRefs>
+</ds:datastoreItem>
+</file>
+
 <file path=customXml/itemProps4.xml><?xml version="1.0" encoding="utf-8"?>
-<ds:datastoreItem xmlns:ds="http://schemas.openxmlformats.org/officeDocument/2006/customXml" ds:itemID="{833138FE-F6A1-4EB7-A4F4-7D61FEFBF7BA}">
+<ds:datastoreItem xmlns:ds="http://schemas.openxmlformats.org/officeDocument/2006/customXml" ds:itemID="{F27C0DF2-8EF5-41BA-876F-901FE377592B}">
   <ds:schemaRefs>
     <ds:schemaRef ds:uri="http://schemas.openxmlformats.org/officeDocument/2006/bibliography"/>
   </ds:schemaRefs>

</xml_diff>

<commit_message>
chore: integrate cost estimate to combined doc
</commit_message>
<xml_diff>
--- a/docs/114059_115365_115368_115392_115384_115388_Combined Summative Assessment Instrument[714].docx
+++ b/docs/114059_115365_115368_115392_115384_115388_Combined Summative Assessment Instrument[714].docx
@@ -10,6 +10,7 @@
           <w:docPartUnique/>
         </w:docPartObj>
       </w:sdtPr>
+      <w:sdtEndPr/>
       <w:sdtContent>
         <w:p>
           <w:r>
@@ -213,6 +214,7 @@
                                   <w:dataBinding w:prefixMappings="xmlns:ns0='http://purl.org/dc/elements/1.1/' xmlns:ns1='http://schemas.openxmlformats.org/package/2006/metadata/core-properties' " w:xpath="/ns1:coreProperties[1]/ns0:title[1]" w:storeItemID="{6C3C8BC8-F283-45AE-878A-BAB7291924A1}"/>
                                   <w:text/>
                                 </w:sdtPr>
+                                <w:sdtEndPr/>
                                 <w:sdtContent>
                                   <w:p>
                                     <w:pPr>
@@ -274,6 +276,7 @@
                             <w:dataBinding w:prefixMappings="xmlns:ns0='http://purl.org/dc/elements/1.1/' xmlns:ns1='http://schemas.openxmlformats.org/package/2006/metadata/core-properties' " w:xpath="/ns1:coreProperties[1]/ns0:title[1]" w:storeItemID="{6C3C8BC8-F283-45AE-878A-BAB7291924A1}"/>
                             <w:text/>
                           </w:sdtPr>
+                          <w:sdtEndPr/>
                           <w:sdtContent>
                             <w:p>
                               <w:pPr>
@@ -13246,6 +13249,7 @@
       </w:pPr>
       <w:bookmarkStart w:id="5" w:name="_Toc36544650"/>
       <w:r>
+        <w:lastRenderedPageBreak/>
         <w:t>Task</w:t>
       </w:r>
       <w:r>
@@ -13355,6 +13359,344 @@
         <w:pStyle w:val="NormalWeb"/>
         <w:keepNext/>
         <w:keepLines/>
+        <w:tabs>
+          <w:tab w:val="right" w:pos="10204"/>
+        </w:tabs>
+        <w:spacing w:before="0" w:beforeAutospacing="0" w:after="0" w:afterAutospacing="0" w:line="360" w:lineRule="auto"/>
+        <w:ind w:left="720"/>
+        <w:jc w:val="both"/>
+        <w:rPr>
+          <w:szCs w:val="22"/>
+          <w:lang w:val="en-ZA"/>
+        </w:rPr>
+      </w:pPr>
+      <w:r>
+        <w:rPr>
+          <w:szCs w:val="22"/>
+          <w:lang w:val="en-ZA"/>
+        </w:rPr>
+        <w:t>Answer</w:t>
+      </w:r>
+    </w:p>
+    <w:p>
+      <w:pPr>
+        <w:pStyle w:val="ListParagraph"/>
+        <w:keepNext/>
+        <w:keepLines/>
+        <w:tabs>
+          <w:tab w:val="right" w:pos="10204"/>
+        </w:tabs>
+        <w:spacing w:line="360" w:lineRule="auto"/>
+        <w:jc w:val="both"/>
+        <w:rPr>
+          <w:rFonts w:ascii="Arial" w:hAnsi="Arial"/>
+          <w:b/>
+          <w:bCs/>
+        </w:rPr>
+      </w:pPr>
+      <w:r>
+        <w:rPr>
+          <w:rFonts w:ascii="Arial" w:hAnsi="Arial"/>
+          <w:b/>
+          <w:bCs/>
+        </w:rPr>
+        <w:t>System Analysis</w:t>
+      </w:r>
+    </w:p>
+    <w:p>
+      <w:pPr>
+        <w:pStyle w:val="ListParagraph"/>
+        <w:keepNext/>
+        <w:keepLines/>
+        <w:numPr>
+          <w:ilvl w:val="0"/>
+          <w:numId w:val="34"/>
+        </w:numPr>
+        <w:tabs>
+          <w:tab w:val="right" w:pos="10204"/>
+        </w:tabs>
+        <w:spacing w:line="360" w:lineRule="auto"/>
+        <w:jc w:val="both"/>
+        <w:rPr>
+          <w:rFonts w:ascii="Arial" w:hAnsi="Arial"/>
+        </w:rPr>
+      </w:pPr>
+      <w:r>
+        <w:rPr>
+          <w:rFonts w:ascii="Arial" w:hAnsi="Arial"/>
+        </w:rPr>
+        <w:t>Develop project plan</w:t>
+      </w:r>
+    </w:p>
+    <w:p>
+      <w:pPr>
+        <w:pStyle w:val="ListParagraph"/>
+        <w:keepNext/>
+        <w:keepLines/>
+        <w:tabs>
+          <w:tab w:val="right" w:pos="10204"/>
+        </w:tabs>
+        <w:spacing w:line="360" w:lineRule="auto"/>
+        <w:jc w:val="both"/>
+        <w:rPr>
+          <w:rFonts w:ascii="Arial" w:hAnsi="Arial"/>
+          <w:b/>
+          <w:bCs/>
+        </w:rPr>
+      </w:pPr>
+      <w:r>
+        <w:rPr>
+          <w:rFonts w:ascii="Arial" w:hAnsi="Arial"/>
+          <w:b/>
+          <w:bCs/>
+        </w:rPr>
+        <w:t>System Design</w:t>
+      </w:r>
+    </w:p>
+    <w:p>
+      <w:pPr>
+        <w:pStyle w:val="ListParagraph"/>
+        <w:keepNext/>
+        <w:keepLines/>
+        <w:numPr>
+          <w:ilvl w:val="0"/>
+          <w:numId w:val="34"/>
+        </w:numPr>
+        <w:tabs>
+          <w:tab w:val="right" w:pos="10204"/>
+        </w:tabs>
+        <w:spacing w:line="360" w:lineRule="auto"/>
+        <w:jc w:val="both"/>
+        <w:rPr>
+          <w:rFonts w:ascii="Arial" w:hAnsi="Arial"/>
+        </w:rPr>
+      </w:pPr>
+      <w:r>
+        <w:rPr>
+          <w:rFonts w:ascii="Arial" w:hAnsi="Arial"/>
+        </w:rPr>
+        <w:t>Design system Architecture</w:t>
+      </w:r>
+    </w:p>
+    <w:p>
+      <w:pPr>
+        <w:pStyle w:val="ListParagraph"/>
+        <w:keepNext/>
+        <w:keepLines/>
+        <w:numPr>
+          <w:ilvl w:val="0"/>
+          <w:numId w:val="34"/>
+        </w:numPr>
+        <w:tabs>
+          <w:tab w:val="right" w:pos="10204"/>
+        </w:tabs>
+        <w:spacing w:line="360" w:lineRule="auto"/>
+        <w:jc w:val="both"/>
+        <w:rPr>
+          <w:rFonts w:ascii="Arial" w:hAnsi="Arial"/>
+        </w:rPr>
+      </w:pPr>
+      <w:r>
+        <w:t>Install and setup software’s</w:t>
+      </w:r>
+    </w:p>
+    <w:p>
+      <w:pPr>
+        <w:pStyle w:val="ListParagraph"/>
+        <w:keepNext/>
+        <w:keepLines/>
+        <w:numPr>
+          <w:ilvl w:val="0"/>
+          <w:numId w:val="34"/>
+        </w:numPr>
+        <w:tabs>
+          <w:tab w:val="right" w:pos="10204"/>
+        </w:tabs>
+        <w:spacing w:line="360" w:lineRule="auto"/>
+        <w:jc w:val="both"/>
+        <w:rPr>
+          <w:rFonts w:ascii="Arial" w:hAnsi="Arial"/>
+        </w:rPr>
+      </w:pPr>
+      <w:r>
+        <w:rPr>
+          <w:rFonts w:ascii="Arial" w:hAnsi="Arial"/>
+        </w:rPr>
+        <w:t>System development</w:t>
+      </w:r>
+    </w:p>
+    <w:p>
+      <w:pPr>
+        <w:pStyle w:val="ListParagraph"/>
+        <w:keepNext/>
+        <w:keepLines/>
+        <w:numPr>
+          <w:ilvl w:val="0"/>
+          <w:numId w:val="34"/>
+        </w:numPr>
+        <w:tabs>
+          <w:tab w:val="right" w:pos="10204"/>
+        </w:tabs>
+        <w:spacing w:line="360" w:lineRule="auto"/>
+        <w:jc w:val="both"/>
+        <w:rPr>
+          <w:rFonts w:ascii="Arial" w:hAnsi="Arial"/>
+        </w:rPr>
+      </w:pPr>
+      <w:r>
+        <w:rPr>
+          <w:rFonts w:ascii="Arial" w:hAnsi="Arial"/>
+        </w:rPr>
+        <w:t>Hosting</w:t>
+      </w:r>
+    </w:p>
+    <w:p>
+      <w:pPr>
+        <w:pStyle w:val="ListParagraph"/>
+        <w:keepNext/>
+        <w:keepLines/>
+        <w:tabs>
+          <w:tab w:val="right" w:pos="10204"/>
+        </w:tabs>
+        <w:spacing w:line="360" w:lineRule="auto"/>
+        <w:jc w:val="both"/>
+        <w:rPr>
+          <w:rFonts w:ascii="Arial" w:hAnsi="Arial"/>
+          <w:b/>
+          <w:bCs/>
+        </w:rPr>
+      </w:pPr>
+      <w:r>
+        <w:rPr>
+          <w:rFonts w:ascii="Arial" w:hAnsi="Arial"/>
+          <w:b/>
+          <w:bCs/>
+        </w:rPr>
+        <w:t>System testing</w:t>
+      </w:r>
+    </w:p>
+    <w:p>
+      <w:pPr>
+        <w:pStyle w:val="ListParagraph"/>
+        <w:keepNext/>
+        <w:keepLines/>
+        <w:numPr>
+          <w:ilvl w:val="0"/>
+          <w:numId w:val="35"/>
+        </w:numPr>
+        <w:tabs>
+          <w:tab w:val="right" w:pos="10204"/>
+        </w:tabs>
+        <w:spacing w:line="360" w:lineRule="auto"/>
+        <w:jc w:val="both"/>
+        <w:rPr>
+          <w:rFonts w:ascii="Arial" w:hAnsi="Arial"/>
+        </w:rPr>
+      </w:pPr>
+      <w:r>
+        <w:rPr>
+          <w:rFonts w:ascii="Arial" w:hAnsi="Arial"/>
+        </w:rPr>
+        <w:t>Testing</w:t>
+      </w:r>
+    </w:p>
+    <w:p>
+      <w:pPr>
+        <w:keepNext/>
+        <w:keepLines/>
+        <w:tabs>
+          <w:tab w:val="right" w:pos="10204"/>
+        </w:tabs>
+        <w:spacing w:line="360" w:lineRule="auto"/>
+        <w:jc w:val="both"/>
+        <w:rPr>
+          <w:b/>
+          <w:bCs/>
+        </w:rPr>
+      </w:pPr>
+      <w:r>
+        <w:t xml:space="preserve">           </w:t>
+      </w:r>
+      <w:r>
+        <w:rPr>
+          <w:b/>
+          <w:bCs/>
+        </w:rPr>
+        <w:t xml:space="preserve"> Deployment</w:t>
+      </w:r>
+    </w:p>
+    <w:p>
+      <w:pPr>
+        <w:pStyle w:val="ListParagraph"/>
+        <w:keepNext/>
+        <w:keepLines/>
+        <w:numPr>
+          <w:ilvl w:val="0"/>
+          <w:numId w:val="35"/>
+        </w:numPr>
+        <w:tabs>
+          <w:tab w:val="right" w:pos="10204"/>
+        </w:tabs>
+        <w:spacing w:line="360" w:lineRule="auto"/>
+        <w:jc w:val="both"/>
+        <w:rPr>
+          <w:rFonts w:ascii="Arial" w:hAnsi="Arial"/>
+        </w:rPr>
+      </w:pPr>
+      <w:r>
+        <w:rPr>
+          <w:rFonts w:ascii="Arial" w:hAnsi="Arial"/>
+        </w:rPr>
+        <w:t>Hosting</w:t>
+      </w:r>
+    </w:p>
+    <w:p>
+      <w:pPr>
+        <w:pStyle w:val="ListParagraph"/>
+        <w:keepNext/>
+        <w:keepLines/>
+        <w:numPr>
+          <w:ilvl w:val="0"/>
+          <w:numId w:val="35"/>
+        </w:numPr>
+        <w:tabs>
+          <w:tab w:val="right" w:pos="10204"/>
+        </w:tabs>
+        <w:spacing w:line="360" w:lineRule="auto"/>
+        <w:jc w:val="both"/>
+        <w:rPr>
+          <w:rFonts w:ascii="Arial" w:hAnsi="Arial"/>
+        </w:rPr>
+      </w:pPr>
+      <w:r>
+        <w:rPr>
+          <w:rFonts w:ascii="Arial" w:hAnsi="Arial"/>
+        </w:rPr>
+        <w:t>Train end users</w:t>
+      </w:r>
+    </w:p>
+    <w:p>
+      <w:pPr>
+        <w:pStyle w:val="NormalWeb"/>
+        <w:keepNext/>
+        <w:keepLines/>
+        <w:tabs>
+          <w:tab w:val="right" w:pos="10204"/>
+        </w:tabs>
+        <w:spacing w:before="0" w:beforeAutospacing="0" w:after="0" w:afterAutospacing="0" w:line="360" w:lineRule="auto"/>
+        <w:ind w:left="720"/>
+        <w:jc w:val="both"/>
+        <w:rPr>
+          <w:szCs w:val="22"/>
+          <w:lang w:val="en-ZA"/>
+        </w:rPr>
+      </w:pPr>
+    </w:p>
+    <w:p>
+      <w:pPr>
+        <w:pStyle w:val="NormalWeb"/>
+        <w:keepNext/>
+        <w:keepLines/>
         <w:numPr>
           <w:ilvl w:val="0"/>
           <w:numId w:val="15"/>
@@ -13440,8 +13782,6 @@
         <w:contextualSpacing/>
         <w:jc w:val="both"/>
         <w:rPr>
-          <w:rFonts w:cs="Arial"/>
-          <w:color w:val="000000"/>
           <w:szCs w:val="22"/>
         </w:rPr>
       </w:pPr>
@@ -13491,6 +13831,2140 @@
         </w:rPr>
         <w:t>15)</w:t>
       </w:r>
+    </w:p>
+    <w:p>
+      <w:pPr>
+        <w:keepNext/>
+        <w:keepLines/>
+        <w:tabs>
+          <w:tab w:val="right" w:pos="10204"/>
+        </w:tabs>
+        <w:spacing w:before="240" w:after="200" w:line="360" w:lineRule="auto"/>
+        <w:contextualSpacing/>
+        <w:jc w:val="both"/>
+        <w:rPr>
+          <w:rFonts w:cs="Arial"/>
+          <w:color w:val="000000"/>
+          <w:szCs w:val="22"/>
+        </w:rPr>
+      </w:pPr>
+      <w:r>
+        <w:rPr>
+          <w:rFonts w:cs="Arial"/>
+          <w:color w:val="000000"/>
+          <w:szCs w:val="22"/>
+        </w:rPr>
+        <w:t>Answer</w:t>
+      </w:r>
+    </w:p>
+    <w:p>
+      <w:pPr>
+        <w:jc w:val="center"/>
+        <w:rPr>
+          <w:rFonts w:cs="Arial"/>
+          <w:b/>
+          <w:bCs/>
+          <w:sz w:val="36"/>
+          <w:szCs w:val="36"/>
+          <w:u w:val="single"/>
+        </w:rPr>
+      </w:pPr>
+      <w:r>
+        <w:rPr>
+          <w:rFonts w:cs="Arial"/>
+          <w:b/>
+          <w:bCs/>
+          <w:sz w:val="36"/>
+          <w:szCs w:val="36"/>
+          <w:u w:val="single"/>
+        </w:rPr>
+        <w:t>Time Estimation</w:t>
+      </w:r>
+    </w:p>
+    <w:p>
+      <w:pPr>
+        <w:jc w:val="center"/>
+        <w:rPr>
+          <w:rFonts w:cs="Arial"/>
+          <w:b/>
+          <w:bCs/>
+          <w:sz w:val="36"/>
+          <w:szCs w:val="36"/>
+          <w:u w:val="single"/>
+        </w:rPr>
+      </w:pPr>
+    </w:p>
+    <w:p>
+      <w:pPr>
+        <w:rPr>
+          <w:rFonts w:cs="Arial"/>
+          <w:b/>
+          <w:bCs/>
+        </w:rPr>
+      </w:pPr>
+    </w:p>
+    <w:p>
+      <w:pPr>
+        <w:rPr>
+          <w:rFonts w:cs="Arial"/>
+          <w:b/>
+          <w:bCs/>
+        </w:rPr>
+      </w:pPr>
+      <w:r>
+        <w:rPr>
+          <w:rFonts w:cs="Arial"/>
+          <w:b/>
+          <w:bCs/>
+        </w:rPr>
+        <w:t xml:space="preserve">Expected time </w:t>
+      </w:r>
+    </w:p>
+    <w:p>
+      <w:r>
+        <w:rPr>
+          <w:rFonts w:cs="Arial"/>
+        </w:rPr>
+        <w:t>(O + 4*M + P) / 6 = TE</w:t>
+      </w:r>
+    </w:p>
+    <w:tbl>
+      <w:tblPr>
+        <w:tblStyle w:val="TableGrid"/>
+        <w:tblW w:w="9351" w:type="dxa"/>
+        <w:tblLook w:val="04A0" w:firstRow="1" w:lastRow="0" w:firstColumn="1" w:lastColumn="0" w:noHBand="0" w:noVBand="1"/>
+      </w:tblPr>
+      <w:tblGrid>
+        <w:gridCol w:w="3145"/>
+        <w:gridCol w:w="1260"/>
+        <w:gridCol w:w="1620"/>
+        <w:gridCol w:w="1710"/>
+        <w:gridCol w:w="1616"/>
+      </w:tblGrid>
+      <w:tr>
+        <w:trPr>
+          <w:trHeight w:val="394"/>
+        </w:trPr>
+        <w:tc>
+          <w:tcPr>
+            <w:tcW w:w="3145" w:type="dxa"/>
+            <w:shd w:val="clear" w:color="auto" w:fill="92CDDC" w:themeFill="accent5" w:themeFillTint="99"/>
+          </w:tcPr>
+          <w:p>
+            <w:pPr>
+              <w:rPr>
+                <w:b/>
+              </w:rPr>
+            </w:pPr>
+            <w:r>
+              <w:rPr>
+                <w:b/>
+              </w:rPr>
+              <w:t>Task</w:t>
+            </w:r>
+          </w:p>
+        </w:tc>
+        <w:tc>
+          <w:tcPr>
+            <w:tcW w:w="1260" w:type="dxa"/>
+            <w:shd w:val="clear" w:color="auto" w:fill="92CDDC" w:themeFill="accent5" w:themeFillTint="99"/>
+          </w:tcPr>
+          <w:p>
+            <w:pPr>
+              <w:rPr>
+                <w:b/>
+              </w:rPr>
+            </w:pPr>
+            <w:r>
+              <w:rPr>
+                <w:b/>
+              </w:rPr>
+              <w:t xml:space="preserve">Time </w:t>
+            </w:r>
+            <w:r>
+              <w:rPr>
+                <w:rFonts w:cs="Arial"/>
+                <w:b/>
+              </w:rPr>
+              <w:t>optimistic</w:t>
+            </w:r>
+          </w:p>
+        </w:tc>
+        <w:tc>
+          <w:tcPr>
+            <w:tcW w:w="1620" w:type="dxa"/>
+            <w:shd w:val="clear" w:color="auto" w:fill="92CDDC" w:themeFill="accent5" w:themeFillTint="99"/>
+          </w:tcPr>
+          <w:p>
+            <w:pPr>
+              <w:rPr>
+                <w:b/>
+              </w:rPr>
+            </w:pPr>
+            <w:r>
+              <w:rPr>
+                <w:b/>
+              </w:rPr>
+              <w:t>Time normal</w:t>
+            </w:r>
+          </w:p>
+        </w:tc>
+        <w:tc>
+          <w:tcPr>
+            <w:tcW w:w="1710" w:type="dxa"/>
+            <w:shd w:val="clear" w:color="auto" w:fill="92CDDC" w:themeFill="accent5" w:themeFillTint="99"/>
+          </w:tcPr>
+          <w:p>
+            <w:pPr>
+              <w:rPr>
+                <w:b/>
+              </w:rPr>
+            </w:pPr>
+            <w:r>
+              <w:rPr>
+                <w:b/>
+              </w:rPr>
+              <w:t>Time Pessimistic</w:t>
+            </w:r>
+          </w:p>
+        </w:tc>
+        <w:tc>
+          <w:tcPr>
+            <w:tcW w:w="1616" w:type="dxa"/>
+            <w:shd w:val="clear" w:color="auto" w:fill="92CDDC" w:themeFill="accent5" w:themeFillTint="99"/>
+          </w:tcPr>
+          <w:p>
+            <w:pPr>
+              <w:rPr>
+                <w:b/>
+              </w:rPr>
+            </w:pPr>
+            <w:r>
+              <w:rPr>
+                <w:b/>
+              </w:rPr>
+              <w:t>T</w:t>
+            </w:r>
+            <w:r>
+              <w:rPr>
+                <w:b/>
+              </w:rPr>
+              <w:t xml:space="preserve">ime Expected </w:t>
+            </w:r>
+          </w:p>
+        </w:tc>
+      </w:tr>
+      <w:tr>
+        <w:trPr>
+          <w:trHeight w:val="265"/>
+        </w:trPr>
+        <w:tc>
+          <w:tcPr>
+            <w:tcW w:w="3145" w:type="dxa"/>
+          </w:tcPr>
+          <w:p>
+            <w:r>
+              <w:t>Develop project plan</w:t>
+            </w:r>
+          </w:p>
+        </w:tc>
+        <w:tc>
+          <w:tcPr>
+            <w:tcW w:w="1260" w:type="dxa"/>
+          </w:tcPr>
+          <w:p>
+            <w:r>
+              <w:t>48 hours</w:t>
+            </w:r>
+          </w:p>
+        </w:tc>
+        <w:tc>
+          <w:tcPr>
+            <w:tcW w:w="1620" w:type="dxa"/>
+          </w:tcPr>
+          <w:p>
+            <w:r>
+              <w:t>52hours</w:t>
+            </w:r>
+          </w:p>
+        </w:tc>
+        <w:tc>
+          <w:tcPr>
+            <w:tcW w:w="1710" w:type="dxa"/>
+          </w:tcPr>
+          <w:p>
+            <w:r>
+              <w:t>60 hours</w:t>
+            </w:r>
+          </w:p>
+        </w:tc>
+        <w:tc>
+          <w:tcPr>
+            <w:tcW w:w="1616" w:type="dxa"/>
+            <w:shd w:val="clear" w:color="auto" w:fill="B6DDE8" w:themeFill="accent5" w:themeFillTint="66"/>
+          </w:tcPr>
+          <w:p>
+            <w:r>
+              <w:t>52 hours</w:t>
+            </w:r>
+          </w:p>
+        </w:tc>
+      </w:tr>
+      <w:tr>
+        <w:trPr>
+          <w:trHeight w:val="258"/>
+        </w:trPr>
+        <w:tc>
+          <w:tcPr>
+            <w:tcW w:w="3145" w:type="dxa"/>
+          </w:tcPr>
+          <w:p>
+            <w:r>
+              <w:t>Design System architecture</w:t>
+            </w:r>
+          </w:p>
+        </w:tc>
+        <w:tc>
+          <w:tcPr>
+            <w:tcW w:w="1260" w:type="dxa"/>
+          </w:tcPr>
+          <w:p>
+            <w:r>
+              <w:t>24 hours</w:t>
+            </w:r>
+          </w:p>
+        </w:tc>
+        <w:tc>
+          <w:tcPr>
+            <w:tcW w:w="1620" w:type="dxa"/>
+          </w:tcPr>
+          <w:p>
+            <w:r>
+              <w:t xml:space="preserve">29 hours </w:t>
+            </w:r>
+          </w:p>
+        </w:tc>
+        <w:tc>
+          <w:tcPr>
+            <w:tcW w:w="1710" w:type="dxa"/>
+          </w:tcPr>
+          <w:p>
+            <w:r>
+              <w:t>35 hours</w:t>
+            </w:r>
+          </w:p>
+        </w:tc>
+        <w:tc>
+          <w:tcPr>
+            <w:tcW w:w="1616" w:type="dxa"/>
+            <w:shd w:val="clear" w:color="auto" w:fill="B6DDE8" w:themeFill="accent5" w:themeFillTint="66"/>
+          </w:tcPr>
+          <w:p>
+            <w:r>
+              <w:t>29 hours</w:t>
+            </w:r>
+          </w:p>
+        </w:tc>
+      </w:tr>
+      <w:tr>
+        <w:trPr>
+          <w:trHeight w:val="258"/>
+        </w:trPr>
+        <w:tc>
+          <w:tcPr>
+            <w:tcW w:w="3145" w:type="dxa"/>
+          </w:tcPr>
+          <w:p>
+            <w:r>
+              <w:t>Install and setup software’s</w:t>
+            </w:r>
+          </w:p>
+        </w:tc>
+        <w:tc>
+          <w:tcPr>
+            <w:tcW w:w="1260" w:type="dxa"/>
+          </w:tcPr>
+          <w:p>
+            <w:r>
+              <w:t xml:space="preserve">16 hours </w:t>
+            </w:r>
+          </w:p>
+        </w:tc>
+        <w:tc>
+          <w:tcPr>
+            <w:tcW w:w="1620" w:type="dxa"/>
+          </w:tcPr>
+          <w:p>
+            <w:r>
+              <w:t>21 hours</w:t>
+            </w:r>
+          </w:p>
+        </w:tc>
+        <w:tc>
+          <w:tcPr>
+            <w:tcW w:w="1710" w:type="dxa"/>
+          </w:tcPr>
+          <w:p>
+            <w:r>
+              <w:t>30 hours</w:t>
+            </w:r>
+          </w:p>
+        </w:tc>
+        <w:tc>
+          <w:tcPr>
+            <w:tcW w:w="1616" w:type="dxa"/>
+            <w:shd w:val="clear" w:color="auto" w:fill="B6DDE8" w:themeFill="accent5" w:themeFillTint="66"/>
+          </w:tcPr>
+          <w:p>
+            <w:r>
+              <w:t>21 hours</w:t>
+            </w:r>
+          </w:p>
+        </w:tc>
+      </w:tr>
+      <w:tr>
+        <w:tc>
+          <w:tcPr>
+            <w:tcW w:w="3145" w:type="dxa"/>
+          </w:tcPr>
+          <w:p>
+            <w:r>
+              <w:t>System Development</w:t>
+            </w:r>
+          </w:p>
+        </w:tc>
+        <w:tc>
+          <w:tcPr>
+            <w:tcW w:w="1260" w:type="dxa"/>
+          </w:tcPr>
+          <w:p>
+            <w:r>
+              <w:t>272 hours</w:t>
+            </w:r>
+          </w:p>
+        </w:tc>
+        <w:tc>
+          <w:tcPr>
+            <w:tcW w:w="1620" w:type="dxa"/>
+          </w:tcPr>
+          <w:p>
+            <w:r>
+              <w:t>290 hours</w:t>
+            </w:r>
+          </w:p>
+        </w:tc>
+        <w:tc>
+          <w:tcPr>
+            <w:tcW w:w="1710" w:type="dxa"/>
+          </w:tcPr>
+          <w:p>
+            <w:r>
+              <w:t>300 hours</w:t>
+            </w:r>
+          </w:p>
+        </w:tc>
+        <w:tc>
+          <w:tcPr>
+            <w:tcW w:w="1616" w:type="dxa"/>
+            <w:shd w:val="clear" w:color="auto" w:fill="B6DDE8" w:themeFill="accent5" w:themeFillTint="66"/>
+          </w:tcPr>
+          <w:p>
+            <w:r>
+              <w:t>288 hours</w:t>
+            </w:r>
+          </w:p>
+        </w:tc>
+      </w:tr>
+      <w:tr>
+        <w:trPr>
+          <w:trHeight w:val="282"/>
+        </w:trPr>
+        <w:tc>
+          <w:tcPr>
+            <w:tcW w:w="3145" w:type="dxa"/>
+          </w:tcPr>
+          <w:p>
+            <w:r>
+              <w:t>Testing</w:t>
+            </w:r>
+          </w:p>
+        </w:tc>
+        <w:tc>
+          <w:tcPr>
+            <w:tcW w:w="1260" w:type="dxa"/>
+          </w:tcPr>
+          <w:p>
+            <w:r>
+              <w:t>100 hours</w:t>
+            </w:r>
+          </w:p>
+        </w:tc>
+        <w:tc>
+          <w:tcPr>
+            <w:tcW w:w="1620" w:type="dxa"/>
+          </w:tcPr>
+          <w:p>
+            <w:r>
+              <w:t>115 hours</w:t>
+            </w:r>
+          </w:p>
+        </w:tc>
+        <w:tc>
+          <w:tcPr>
+            <w:tcW w:w="1710" w:type="dxa"/>
+          </w:tcPr>
+          <w:p>
+            <w:r>
+              <w:t>130 hours</w:t>
+            </w:r>
+          </w:p>
+        </w:tc>
+        <w:tc>
+          <w:tcPr>
+            <w:tcW w:w="1616" w:type="dxa"/>
+            <w:shd w:val="clear" w:color="auto" w:fill="B6DDE8" w:themeFill="accent5" w:themeFillTint="66"/>
+          </w:tcPr>
+          <w:p>
+            <w:r>
+              <w:t>115 hours</w:t>
+            </w:r>
+          </w:p>
+        </w:tc>
+      </w:tr>
+      <w:tr>
+        <w:trPr>
+          <w:trHeight w:val="351"/>
+        </w:trPr>
+        <w:tc>
+          <w:tcPr>
+            <w:tcW w:w="3145" w:type="dxa"/>
+          </w:tcPr>
+          <w:p>
+            <w:r>
+              <w:t>Deployment</w:t>
+            </w:r>
+          </w:p>
+        </w:tc>
+        <w:tc>
+          <w:tcPr>
+            <w:tcW w:w="1260" w:type="dxa"/>
+          </w:tcPr>
+          <w:p>
+            <w:r>
+              <w:t>24 hours</w:t>
+            </w:r>
+          </w:p>
+        </w:tc>
+        <w:tc>
+          <w:tcPr>
+            <w:tcW w:w="1620" w:type="dxa"/>
+          </w:tcPr>
+          <w:p>
+            <w:r>
+              <w:t>30 hours</w:t>
+            </w:r>
+          </w:p>
+        </w:tc>
+        <w:tc>
+          <w:tcPr>
+            <w:tcW w:w="1710" w:type="dxa"/>
+          </w:tcPr>
+          <w:p>
+            <w:r>
+              <w:t>41 hours</w:t>
+            </w:r>
+          </w:p>
+        </w:tc>
+        <w:tc>
+          <w:tcPr>
+            <w:tcW w:w="1616" w:type="dxa"/>
+            <w:shd w:val="clear" w:color="auto" w:fill="B6DDE8" w:themeFill="accent5" w:themeFillTint="66"/>
+          </w:tcPr>
+          <w:p>
+            <w:r>
+              <w:t>30 hours</w:t>
+            </w:r>
+          </w:p>
+        </w:tc>
+      </w:tr>
+      <w:tr>
+        <w:trPr>
+          <w:trHeight w:val="351"/>
+        </w:trPr>
+        <w:tc>
+          <w:tcPr>
+            <w:tcW w:w="3145" w:type="dxa"/>
+          </w:tcPr>
+          <w:p>
+            <w:r>
+              <w:t>Train End users</w:t>
+            </w:r>
+          </w:p>
+        </w:tc>
+        <w:tc>
+          <w:tcPr>
+            <w:tcW w:w="1260" w:type="dxa"/>
+          </w:tcPr>
+          <w:p>
+            <w:r>
+              <w:t>16 hours</w:t>
+            </w:r>
+          </w:p>
+        </w:tc>
+        <w:tc>
+          <w:tcPr>
+            <w:tcW w:w="1620" w:type="dxa"/>
+          </w:tcPr>
+          <w:p>
+            <w:r>
+              <w:t>23 hours</w:t>
+            </w:r>
+          </w:p>
+        </w:tc>
+        <w:tc>
+          <w:tcPr>
+            <w:tcW w:w="1710" w:type="dxa"/>
+          </w:tcPr>
+          <w:p>
+            <w:r>
+              <w:t>33 hours</w:t>
+            </w:r>
+          </w:p>
+        </w:tc>
+        <w:tc>
+          <w:tcPr>
+            <w:tcW w:w="1616" w:type="dxa"/>
+            <w:shd w:val="clear" w:color="auto" w:fill="B6DDE8" w:themeFill="accent5" w:themeFillTint="66"/>
+          </w:tcPr>
+          <w:p>
+            <w:r>
+              <w:t>23 hours</w:t>
+            </w:r>
+          </w:p>
+        </w:tc>
+      </w:tr>
+      <w:tr>
+        <w:trPr>
+          <w:trHeight w:val="351"/>
+        </w:trPr>
+        <w:tc>
+          <w:tcPr>
+            <w:tcW w:w="7735" w:type="dxa"/>
+            <w:gridSpan w:val="4"/>
+          </w:tcPr>
+          <w:p>
+            <w:pPr>
+              <w:rPr>
+                <w:b/>
+              </w:rPr>
+            </w:pPr>
+            <w:r>
+              <w:rPr>
+                <w:b/>
+              </w:rPr>
+              <w:t>Total Time Expected</w:t>
+            </w:r>
+            <w:r>
+              <w:rPr>
+                <w:b/>
+              </w:rPr>
+              <w:t xml:space="preserve"> to finish the project</w:t>
+            </w:r>
+          </w:p>
+        </w:tc>
+        <w:tc>
+          <w:tcPr>
+            <w:tcW w:w="1616" w:type="dxa"/>
+            <w:shd w:val="clear" w:color="auto" w:fill="B6DDE8" w:themeFill="accent5" w:themeFillTint="66"/>
+          </w:tcPr>
+          <w:p>
+            <w:pPr>
+              <w:rPr>
+                <w:b/>
+              </w:rPr>
+            </w:pPr>
+            <w:r>
+              <w:rPr>
+                <w:b/>
+              </w:rPr>
+              <w:t xml:space="preserve">558 </w:t>
+            </w:r>
+            <w:r>
+              <w:rPr>
+                <w:b/>
+              </w:rPr>
+              <w:t>hours</w:t>
+            </w:r>
+          </w:p>
+        </w:tc>
+      </w:tr>
+    </w:tbl>
+    <w:p/>
+    <w:p/>
+    <w:p/>
+    <w:p/>
+    <w:tbl>
+      <w:tblPr>
+        <w:tblStyle w:val="TableGrid"/>
+        <w:tblW w:w="0" w:type="auto"/>
+        <w:tblLook w:val="04A0" w:firstRow="1" w:lastRow="0" w:firstColumn="1" w:lastColumn="0" w:noHBand="0" w:noVBand="1"/>
+      </w:tblPr>
+      <w:tblGrid>
+        <w:gridCol w:w="3005"/>
+        <w:gridCol w:w="3005"/>
+        <w:gridCol w:w="3006"/>
+      </w:tblGrid>
+      <w:tr>
+        <w:tc>
+          <w:tcPr>
+            <w:tcW w:w="9016" w:type="dxa"/>
+            <w:gridSpan w:val="3"/>
+            <w:shd w:val="clear" w:color="auto" w:fill="92CDDC" w:themeFill="accent5" w:themeFillTint="99"/>
+          </w:tcPr>
+          <w:p>
+            <w:pPr>
+              <w:jc w:val="center"/>
+              <w:rPr>
+                <w:b/>
+              </w:rPr>
+            </w:pPr>
+            <w:r>
+              <w:lastRenderedPageBreak/>
+              <w:t>Develop project plan</w:t>
+            </w:r>
+          </w:p>
+        </w:tc>
+      </w:tr>
+      <w:tr>
+        <w:tc>
+          <w:tcPr>
+            <w:tcW w:w="3005" w:type="dxa"/>
+          </w:tcPr>
+          <w:p>
+            <w:pPr>
+              <w:jc w:val="center"/>
+            </w:pPr>
+            <w:r>
+              <w:rPr>
+                <w:b/>
+                <w:sz w:val="24"/>
+              </w:rPr>
+              <w:t>Duration</w:t>
+            </w:r>
+          </w:p>
+        </w:tc>
+        <w:tc>
+          <w:tcPr>
+            <w:tcW w:w="3005" w:type="dxa"/>
+          </w:tcPr>
+          <w:p>
+            <w:pPr>
+              <w:jc w:val="center"/>
+              <w:rPr>
+                <w:b/>
+                <w:sz w:val="24"/>
+              </w:rPr>
+            </w:pPr>
+            <w:r>
+              <w:rPr>
+                <w:b/>
+                <w:sz w:val="24"/>
+              </w:rPr>
+              <w:t>Start Date</w:t>
+            </w:r>
+          </w:p>
+        </w:tc>
+        <w:tc>
+          <w:tcPr>
+            <w:tcW w:w="3006" w:type="dxa"/>
+          </w:tcPr>
+          <w:p>
+            <w:pPr>
+              <w:jc w:val="center"/>
+              <w:rPr>
+                <w:b/>
+                <w:sz w:val="24"/>
+              </w:rPr>
+            </w:pPr>
+            <w:r>
+              <w:rPr>
+                <w:b/>
+                <w:sz w:val="24"/>
+              </w:rPr>
+              <w:t>End Date</w:t>
+            </w:r>
+          </w:p>
+        </w:tc>
+      </w:tr>
+      <w:tr>
+        <w:tc>
+          <w:tcPr>
+            <w:tcW w:w="3005" w:type="dxa"/>
+          </w:tcPr>
+          <w:p>
+            <w:pPr>
+              <w:jc w:val="center"/>
+              <w:rPr>
+                <w:sz w:val="24"/>
+              </w:rPr>
+            </w:pPr>
+            <w:r>
+              <w:rPr>
+                <w:sz w:val="24"/>
+              </w:rPr>
+              <w:t>2</w:t>
+            </w:r>
+            <w:r>
+              <w:rPr>
+                <w:sz w:val="24"/>
+              </w:rPr>
+              <w:t xml:space="preserve"> day</w:t>
+            </w:r>
+            <w:r>
+              <w:rPr>
+                <w:sz w:val="24"/>
+              </w:rPr>
+              <w:t>s</w:t>
+            </w:r>
+          </w:p>
+        </w:tc>
+        <w:tc>
+          <w:tcPr>
+            <w:tcW w:w="3005" w:type="dxa"/>
+          </w:tcPr>
+          <w:p>
+            <w:pPr>
+              <w:jc w:val="center"/>
+              <w:rPr>
+                <w:sz w:val="24"/>
+              </w:rPr>
+            </w:pPr>
+            <w:r>
+              <w:rPr>
+                <w:sz w:val="24"/>
+              </w:rPr>
+              <w:t>0</w:t>
+            </w:r>
+            <w:r>
+              <w:rPr>
+                <w:sz w:val="24"/>
+              </w:rPr>
+              <w:t>2</w:t>
+            </w:r>
+            <w:r>
+              <w:rPr>
+                <w:sz w:val="24"/>
+              </w:rPr>
+              <w:t xml:space="preserve"> -December-2019</w:t>
+            </w:r>
+          </w:p>
+        </w:tc>
+        <w:tc>
+          <w:tcPr>
+            <w:tcW w:w="3006" w:type="dxa"/>
+          </w:tcPr>
+          <w:p>
+            <w:pPr>
+              <w:jc w:val="center"/>
+              <w:rPr>
+                <w:sz w:val="24"/>
+              </w:rPr>
+            </w:pPr>
+            <w:r>
+              <w:rPr>
+                <w:sz w:val="24"/>
+              </w:rPr>
+              <w:t>0</w:t>
+            </w:r>
+            <w:r>
+              <w:rPr>
+                <w:sz w:val="24"/>
+              </w:rPr>
+              <w:t>6</w:t>
+            </w:r>
+            <w:r>
+              <w:rPr>
+                <w:sz w:val="24"/>
+              </w:rPr>
+              <w:t xml:space="preserve"> -December-2019</w:t>
+            </w:r>
+          </w:p>
+        </w:tc>
+      </w:tr>
+      <w:tr>
+        <w:tc>
+          <w:tcPr>
+            <w:tcW w:w="9016" w:type="dxa"/>
+            <w:gridSpan w:val="3"/>
+          </w:tcPr>
+          <w:p>
+            <w:r>
+              <w:rPr>
+                <w:b/>
+                <w:sz w:val="24"/>
+              </w:rPr>
+              <w:t>Slack</w:t>
+            </w:r>
+            <w:r>
+              <w:rPr>
+                <w:b/>
+                <w:sz w:val="24"/>
+              </w:rPr>
+              <w:t xml:space="preserve"> 0</w:t>
+            </w:r>
+          </w:p>
+        </w:tc>
+      </w:tr>
+    </w:tbl>
+    <w:p/>
+    <w:p/>
+    <w:tbl>
+      <w:tblPr>
+        <w:tblStyle w:val="TableGrid"/>
+        <w:tblW w:w="0" w:type="auto"/>
+        <w:tblLook w:val="04A0" w:firstRow="1" w:lastRow="0" w:firstColumn="1" w:lastColumn="0" w:noHBand="0" w:noVBand="1"/>
+      </w:tblPr>
+      <w:tblGrid>
+        <w:gridCol w:w="3005"/>
+        <w:gridCol w:w="3005"/>
+        <w:gridCol w:w="3006"/>
+      </w:tblGrid>
+      <w:tr>
+        <w:tc>
+          <w:tcPr>
+            <w:tcW w:w="9016" w:type="dxa"/>
+            <w:gridSpan w:val="3"/>
+            <w:shd w:val="clear" w:color="auto" w:fill="92CDDC" w:themeFill="accent5" w:themeFillTint="99"/>
+          </w:tcPr>
+          <w:p>
+            <w:pPr>
+              <w:jc w:val="center"/>
+              <w:rPr>
+                <w:b/>
+              </w:rPr>
+            </w:pPr>
+            <w:r>
+              <w:t>Design System architecture</w:t>
+            </w:r>
+          </w:p>
+        </w:tc>
+      </w:tr>
+      <w:tr>
+        <w:tc>
+          <w:tcPr>
+            <w:tcW w:w="3005" w:type="dxa"/>
+          </w:tcPr>
+          <w:p>
+            <w:r>
+              <w:rPr>
+                <w:b/>
+                <w:sz w:val="24"/>
+              </w:rPr>
+              <w:t>Duration</w:t>
+            </w:r>
+          </w:p>
+        </w:tc>
+        <w:tc>
+          <w:tcPr>
+            <w:tcW w:w="3005" w:type="dxa"/>
+          </w:tcPr>
+          <w:p>
+            <w:pPr>
+              <w:jc w:val="center"/>
+              <w:rPr>
+                <w:b/>
+                <w:sz w:val="24"/>
+              </w:rPr>
+            </w:pPr>
+            <w:r>
+              <w:rPr>
+                <w:b/>
+                <w:sz w:val="24"/>
+              </w:rPr>
+              <w:t>Start Date</w:t>
+            </w:r>
+          </w:p>
+        </w:tc>
+        <w:tc>
+          <w:tcPr>
+            <w:tcW w:w="3006" w:type="dxa"/>
+          </w:tcPr>
+          <w:p>
+            <w:pPr>
+              <w:jc w:val="center"/>
+              <w:rPr>
+                <w:b/>
+                <w:sz w:val="24"/>
+              </w:rPr>
+            </w:pPr>
+            <w:r>
+              <w:rPr>
+                <w:b/>
+                <w:sz w:val="24"/>
+              </w:rPr>
+              <w:t>End Date</w:t>
+            </w:r>
+          </w:p>
+        </w:tc>
+      </w:tr>
+      <w:tr>
+        <w:tc>
+          <w:tcPr>
+            <w:tcW w:w="3005" w:type="dxa"/>
+          </w:tcPr>
+          <w:p>
+            <w:pPr>
+              <w:jc w:val="center"/>
+              <w:rPr>
+                <w:sz w:val="24"/>
+              </w:rPr>
+            </w:pPr>
+            <w:r>
+              <w:rPr>
+                <w:sz w:val="24"/>
+              </w:rPr>
+              <w:t>3</w:t>
+            </w:r>
+            <w:r>
+              <w:rPr>
+                <w:sz w:val="24"/>
+              </w:rPr>
+              <w:t xml:space="preserve"> day</w:t>
+            </w:r>
+            <w:r>
+              <w:rPr>
+                <w:sz w:val="24"/>
+              </w:rPr>
+              <w:t>s</w:t>
+            </w:r>
+          </w:p>
+        </w:tc>
+        <w:tc>
+          <w:tcPr>
+            <w:tcW w:w="3005" w:type="dxa"/>
+          </w:tcPr>
+          <w:p>
+            <w:r>
+              <w:t>09 -December-2019</w:t>
+            </w:r>
+          </w:p>
+        </w:tc>
+        <w:tc>
+          <w:tcPr>
+            <w:tcW w:w="3006" w:type="dxa"/>
+          </w:tcPr>
+          <w:p>
+            <w:r>
+              <w:t>11 -December-2019</w:t>
+            </w:r>
+          </w:p>
+        </w:tc>
+      </w:tr>
+      <w:tr>
+        <w:tc>
+          <w:tcPr>
+            <w:tcW w:w="9016" w:type="dxa"/>
+            <w:gridSpan w:val="3"/>
+          </w:tcPr>
+          <w:p>
+            <w:r>
+              <w:rPr>
+                <w:b/>
+                <w:sz w:val="24"/>
+              </w:rPr>
+              <w:t>Slack</w:t>
+            </w:r>
+            <w:r>
+              <w:rPr>
+                <w:b/>
+                <w:sz w:val="24"/>
+              </w:rPr>
+              <w:t xml:space="preserve"> 0</w:t>
+            </w:r>
+          </w:p>
+        </w:tc>
+      </w:tr>
+    </w:tbl>
+    <w:p/>
+    <w:p/>
+    <w:p/>
+    <w:tbl>
+      <w:tblPr>
+        <w:tblStyle w:val="TableGrid"/>
+        <w:tblW w:w="0" w:type="auto"/>
+        <w:tblLook w:val="04A0" w:firstRow="1" w:lastRow="0" w:firstColumn="1" w:lastColumn="0" w:noHBand="0" w:noVBand="1"/>
+      </w:tblPr>
+      <w:tblGrid>
+        <w:gridCol w:w="3005"/>
+        <w:gridCol w:w="3005"/>
+        <w:gridCol w:w="3006"/>
+      </w:tblGrid>
+      <w:tr>
+        <w:tc>
+          <w:tcPr>
+            <w:tcW w:w="9016" w:type="dxa"/>
+            <w:gridSpan w:val="3"/>
+            <w:shd w:val="clear" w:color="auto" w:fill="92CDDC" w:themeFill="accent5" w:themeFillTint="99"/>
+          </w:tcPr>
+          <w:p>
+            <w:pPr>
+              <w:jc w:val="center"/>
+              <w:rPr>
+                <w:b/>
+              </w:rPr>
+            </w:pPr>
+            <w:r>
+              <w:t>Install and setup software’s</w:t>
+            </w:r>
+          </w:p>
+        </w:tc>
+      </w:tr>
+      <w:tr>
+        <w:tc>
+          <w:tcPr>
+            <w:tcW w:w="3005" w:type="dxa"/>
+          </w:tcPr>
+          <w:p>
+            <w:r>
+              <w:rPr>
+                <w:b/>
+                <w:sz w:val="24"/>
+              </w:rPr>
+              <w:t>Duration</w:t>
+            </w:r>
+          </w:p>
+        </w:tc>
+        <w:tc>
+          <w:tcPr>
+            <w:tcW w:w="3005" w:type="dxa"/>
+          </w:tcPr>
+          <w:p>
+            <w:pPr>
+              <w:jc w:val="center"/>
+              <w:rPr>
+                <w:b/>
+                <w:sz w:val="24"/>
+              </w:rPr>
+            </w:pPr>
+            <w:r>
+              <w:rPr>
+                <w:b/>
+                <w:sz w:val="24"/>
+              </w:rPr>
+              <w:t>Start Date</w:t>
+            </w:r>
+          </w:p>
+        </w:tc>
+        <w:tc>
+          <w:tcPr>
+            <w:tcW w:w="3006" w:type="dxa"/>
+          </w:tcPr>
+          <w:p>
+            <w:pPr>
+              <w:jc w:val="center"/>
+              <w:rPr>
+                <w:b/>
+                <w:sz w:val="24"/>
+              </w:rPr>
+            </w:pPr>
+            <w:r>
+              <w:rPr>
+                <w:b/>
+                <w:sz w:val="24"/>
+              </w:rPr>
+              <w:t>End Date</w:t>
+            </w:r>
+          </w:p>
+        </w:tc>
+      </w:tr>
+      <w:tr>
+        <w:tc>
+          <w:tcPr>
+            <w:tcW w:w="3005" w:type="dxa"/>
+          </w:tcPr>
+          <w:p>
+            <w:pPr>
+              <w:jc w:val="center"/>
+              <w:rPr>
+                <w:sz w:val="24"/>
+              </w:rPr>
+            </w:pPr>
+            <w:r>
+              <w:rPr>
+                <w:sz w:val="24"/>
+              </w:rPr>
+              <w:t>2</w:t>
+            </w:r>
+            <w:r>
+              <w:rPr>
+                <w:sz w:val="24"/>
+              </w:rPr>
+              <w:t xml:space="preserve"> day</w:t>
+            </w:r>
+            <w:r>
+              <w:rPr>
+                <w:sz w:val="24"/>
+              </w:rPr>
+              <w:t>s</w:t>
+            </w:r>
+          </w:p>
+        </w:tc>
+        <w:tc>
+          <w:tcPr>
+            <w:tcW w:w="3005" w:type="dxa"/>
+          </w:tcPr>
+          <w:p>
+            <w:r>
+              <w:t>12 -December-2019</w:t>
+            </w:r>
+          </w:p>
+        </w:tc>
+        <w:tc>
+          <w:tcPr>
+            <w:tcW w:w="3006" w:type="dxa"/>
+          </w:tcPr>
+          <w:p>
+            <w:r>
+              <w:t>13 -December-2019</w:t>
+            </w:r>
+          </w:p>
+        </w:tc>
+      </w:tr>
+      <w:tr>
+        <w:tc>
+          <w:tcPr>
+            <w:tcW w:w="9016" w:type="dxa"/>
+            <w:gridSpan w:val="3"/>
+          </w:tcPr>
+          <w:p>
+            <w:r>
+              <w:rPr>
+                <w:b/>
+                <w:sz w:val="24"/>
+              </w:rPr>
+              <w:t>Slack</w:t>
+            </w:r>
+            <w:r>
+              <w:rPr>
+                <w:b/>
+                <w:sz w:val="24"/>
+              </w:rPr>
+              <w:t xml:space="preserve"> 0</w:t>
+            </w:r>
+          </w:p>
+        </w:tc>
+      </w:tr>
+    </w:tbl>
+    <w:p/>
+    <w:p/>
+    <w:p/>
+    <w:p/>
+    <w:tbl>
+      <w:tblPr>
+        <w:tblStyle w:val="TableGrid"/>
+        <w:tblW w:w="0" w:type="auto"/>
+        <w:tblLook w:val="04A0" w:firstRow="1" w:lastRow="0" w:firstColumn="1" w:lastColumn="0" w:noHBand="0" w:noVBand="1"/>
+      </w:tblPr>
+      <w:tblGrid>
+        <w:gridCol w:w="3005"/>
+        <w:gridCol w:w="3005"/>
+        <w:gridCol w:w="3006"/>
+      </w:tblGrid>
+      <w:tr>
+        <w:tc>
+          <w:tcPr>
+            <w:tcW w:w="9016" w:type="dxa"/>
+            <w:gridSpan w:val="3"/>
+            <w:shd w:val="clear" w:color="auto" w:fill="92CDDC" w:themeFill="accent5" w:themeFillTint="99"/>
+          </w:tcPr>
+          <w:p>
+            <w:pPr>
+              <w:jc w:val="center"/>
+              <w:rPr>
+                <w:b/>
+              </w:rPr>
+            </w:pPr>
+            <w:r>
+              <w:t>System Development</w:t>
+            </w:r>
+          </w:p>
+        </w:tc>
+      </w:tr>
+      <w:tr>
+        <w:tc>
+          <w:tcPr>
+            <w:tcW w:w="3005" w:type="dxa"/>
+          </w:tcPr>
+          <w:p>
+            <w:r>
+              <w:rPr>
+                <w:b/>
+                <w:sz w:val="24"/>
+              </w:rPr>
+              <w:t>Duration</w:t>
+            </w:r>
+          </w:p>
+        </w:tc>
+        <w:tc>
+          <w:tcPr>
+            <w:tcW w:w="3005" w:type="dxa"/>
+          </w:tcPr>
+          <w:p>
+            <w:pPr>
+              <w:jc w:val="center"/>
+              <w:rPr>
+                <w:b/>
+                <w:sz w:val="24"/>
+              </w:rPr>
+            </w:pPr>
+            <w:r>
+              <w:rPr>
+                <w:b/>
+                <w:sz w:val="24"/>
+              </w:rPr>
+              <w:t>Start Date</w:t>
+            </w:r>
+          </w:p>
+        </w:tc>
+        <w:tc>
+          <w:tcPr>
+            <w:tcW w:w="3006" w:type="dxa"/>
+          </w:tcPr>
+          <w:p>
+            <w:pPr>
+              <w:jc w:val="center"/>
+              <w:rPr>
+                <w:b/>
+              </w:rPr>
+            </w:pPr>
+            <w:r>
+              <w:rPr>
+                <w:b/>
+                <w:sz w:val="24"/>
+              </w:rPr>
+              <w:t>End Date</w:t>
+            </w:r>
+          </w:p>
+        </w:tc>
+      </w:tr>
+      <w:tr>
+        <w:tc>
+          <w:tcPr>
+            <w:tcW w:w="3005" w:type="dxa"/>
+          </w:tcPr>
+          <w:p>
+            <w:pPr>
+              <w:jc w:val="center"/>
+              <w:rPr>
+                <w:sz w:val="24"/>
+              </w:rPr>
+            </w:pPr>
+            <w:r>
+              <w:rPr>
+                <w:sz w:val="24"/>
+              </w:rPr>
+              <w:t>36</w:t>
+            </w:r>
+            <w:r>
+              <w:rPr>
+                <w:sz w:val="24"/>
+              </w:rPr>
+              <w:t xml:space="preserve"> day</w:t>
+            </w:r>
+            <w:r>
+              <w:rPr>
+                <w:sz w:val="24"/>
+              </w:rPr>
+              <w:t>s</w:t>
+            </w:r>
+          </w:p>
+        </w:tc>
+        <w:tc>
+          <w:tcPr>
+            <w:tcW w:w="3005" w:type="dxa"/>
+          </w:tcPr>
+          <w:p>
+            <w:r>
+              <w:t>17 -December-2019</w:t>
+            </w:r>
+          </w:p>
+        </w:tc>
+        <w:tc>
+          <w:tcPr>
+            <w:tcW w:w="3006" w:type="dxa"/>
+          </w:tcPr>
+          <w:p>
+            <w:r>
+              <w:t>14-February-2020</w:t>
+            </w:r>
+          </w:p>
+        </w:tc>
+      </w:tr>
+      <w:tr>
+        <w:tc>
+          <w:tcPr>
+            <w:tcW w:w="9016" w:type="dxa"/>
+            <w:gridSpan w:val="3"/>
+          </w:tcPr>
+          <w:p>
+            <w:r>
+              <w:rPr>
+                <w:b/>
+                <w:sz w:val="24"/>
+              </w:rPr>
+              <w:t>Slack</w:t>
+            </w:r>
+            <w:r>
+              <w:rPr>
+                <w:b/>
+                <w:sz w:val="24"/>
+              </w:rPr>
+              <w:t xml:space="preserve"> 5</w:t>
+            </w:r>
+          </w:p>
+        </w:tc>
+      </w:tr>
+    </w:tbl>
+    <w:p/>
+    <w:p/>
+    <w:tbl>
+      <w:tblPr>
+        <w:tblStyle w:val="TableGrid"/>
+        <w:tblW w:w="0" w:type="auto"/>
+        <w:tblLook w:val="04A0" w:firstRow="1" w:lastRow="0" w:firstColumn="1" w:lastColumn="0" w:noHBand="0" w:noVBand="1"/>
+      </w:tblPr>
+      <w:tblGrid>
+        <w:gridCol w:w="3005"/>
+        <w:gridCol w:w="3005"/>
+        <w:gridCol w:w="3006"/>
+      </w:tblGrid>
+      <w:tr>
+        <w:tc>
+          <w:tcPr>
+            <w:tcW w:w="9016" w:type="dxa"/>
+            <w:gridSpan w:val="3"/>
+            <w:shd w:val="clear" w:color="auto" w:fill="92CDDC" w:themeFill="accent5" w:themeFillTint="99"/>
+          </w:tcPr>
+          <w:p>
+            <w:pPr>
+              <w:jc w:val="center"/>
+              <w:rPr>
+                <w:b/>
+              </w:rPr>
+            </w:pPr>
+            <w:r>
+              <w:rPr>
+                <w:b/>
+              </w:rPr>
+              <w:t>Testing</w:t>
+            </w:r>
+          </w:p>
+        </w:tc>
+      </w:tr>
+      <w:tr>
+        <w:tc>
+          <w:tcPr>
+            <w:tcW w:w="3005" w:type="dxa"/>
+          </w:tcPr>
+          <w:p>
+            <w:r>
+              <w:rPr>
+                <w:b/>
+                <w:sz w:val="24"/>
+              </w:rPr>
+              <w:t>Duration</w:t>
+            </w:r>
+          </w:p>
+        </w:tc>
+        <w:tc>
+          <w:tcPr>
+            <w:tcW w:w="3005" w:type="dxa"/>
+          </w:tcPr>
+          <w:p>
+            <w:pPr>
+              <w:jc w:val="center"/>
+              <w:rPr>
+                <w:b/>
+                <w:sz w:val="24"/>
+              </w:rPr>
+            </w:pPr>
+            <w:r>
+              <w:rPr>
+                <w:b/>
+                <w:sz w:val="24"/>
+              </w:rPr>
+              <w:t>Start Date</w:t>
+            </w:r>
+          </w:p>
+        </w:tc>
+        <w:tc>
+          <w:tcPr>
+            <w:tcW w:w="3006" w:type="dxa"/>
+          </w:tcPr>
+          <w:p>
+            <w:pPr>
+              <w:jc w:val="center"/>
+              <w:rPr>
+                <w:b/>
+                <w:sz w:val="24"/>
+              </w:rPr>
+            </w:pPr>
+            <w:r>
+              <w:rPr>
+                <w:b/>
+                <w:sz w:val="24"/>
+              </w:rPr>
+              <w:t>End Date</w:t>
+            </w:r>
+          </w:p>
+        </w:tc>
+      </w:tr>
+      <w:tr>
+        <w:tc>
+          <w:tcPr>
+            <w:tcW w:w="3005" w:type="dxa"/>
+          </w:tcPr>
+          <w:p>
+            <w:pPr>
+              <w:jc w:val="center"/>
+              <w:rPr>
+                <w:sz w:val="24"/>
+              </w:rPr>
+            </w:pPr>
+            <w:r>
+              <w:rPr>
+                <w:sz w:val="24"/>
+              </w:rPr>
+              <w:t>3</w:t>
+            </w:r>
+            <w:r>
+              <w:rPr>
+                <w:sz w:val="24"/>
+              </w:rPr>
+              <w:t xml:space="preserve"> day</w:t>
+            </w:r>
+            <w:r>
+              <w:rPr>
+                <w:sz w:val="24"/>
+              </w:rPr>
+              <w:t>s</w:t>
+            </w:r>
+          </w:p>
+        </w:tc>
+        <w:tc>
+          <w:tcPr>
+            <w:tcW w:w="3005" w:type="dxa"/>
+          </w:tcPr>
+          <w:p>
+            <w:r>
+              <w:t xml:space="preserve"> 17- February -2020</w:t>
+            </w:r>
+          </w:p>
+        </w:tc>
+        <w:tc>
+          <w:tcPr>
+            <w:tcW w:w="3006" w:type="dxa"/>
+          </w:tcPr>
+          <w:p>
+            <w:r>
+              <w:t>19 - February -2020</w:t>
+            </w:r>
+          </w:p>
+        </w:tc>
+      </w:tr>
+      <w:tr>
+        <w:tc>
+          <w:tcPr>
+            <w:tcW w:w="9016" w:type="dxa"/>
+            <w:gridSpan w:val="3"/>
+          </w:tcPr>
+          <w:p>
+            <w:r>
+              <w:rPr>
+                <w:b/>
+                <w:sz w:val="24"/>
+              </w:rPr>
+              <w:t>Slack</w:t>
+            </w:r>
+            <w:r>
+              <w:rPr>
+                <w:b/>
+                <w:sz w:val="24"/>
+              </w:rPr>
+              <w:t xml:space="preserve"> 2 days</w:t>
+            </w:r>
+          </w:p>
+        </w:tc>
+      </w:tr>
+    </w:tbl>
+    <w:p/>
+    <w:p/>
+    <w:tbl>
+      <w:tblPr>
+        <w:tblStyle w:val="TableGrid"/>
+        <w:tblW w:w="0" w:type="auto"/>
+        <w:tblLook w:val="04A0" w:firstRow="1" w:lastRow="0" w:firstColumn="1" w:lastColumn="0" w:noHBand="0" w:noVBand="1"/>
+      </w:tblPr>
+      <w:tblGrid>
+        <w:gridCol w:w="3005"/>
+        <w:gridCol w:w="3005"/>
+        <w:gridCol w:w="3006"/>
+      </w:tblGrid>
+      <w:tr>
+        <w:tc>
+          <w:tcPr>
+            <w:tcW w:w="9016" w:type="dxa"/>
+            <w:gridSpan w:val="3"/>
+            <w:shd w:val="clear" w:color="auto" w:fill="92CDDC" w:themeFill="accent5" w:themeFillTint="99"/>
+          </w:tcPr>
+          <w:p>
+            <w:pPr>
+              <w:jc w:val="center"/>
+              <w:rPr>
+                <w:b/>
+              </w:rPr>
+            </w:pPr>
+            <w:r>
+              <w:rPr>
+                <w:b/>
+              </w:rPr>
+              <w:t>Deployment</w:t>
+            </w:r>
+          </w:p>
+        </w:tc>
+      </w:tr>
+      <w:tr>
+        <w:tc>
+          <w:tcPr>
+            <w:tcW w:w="3005" w:type="dxa"/>
+          </w:tcPr>
+          <w:p>
+            <w:r>
+              <w:rPr>
+                <w:b/>
+                <w:sz w:val="24"/>
+              </w:rPr>
+              <w:t>Duration</w:t>
+            </w:r>
+          </w:p>
+        </w:tc>
+        <w:tc>
+          <w:tcPr>
+            <w:tcW w:w="3005" w:type="dxa"/>
+          </w:tcPr>
+          <w:p>
+            <w:pPr>
+              <w:jc w:val="center"/>
+              <w:rPr>
+                <w:b/>
+                <w:sz w:val="24"/>
+              </w:rPr>
+            </w:pPr>
+            <w:r>
+              <w:rPr>
+                <w:b/>
+                <w:sz w:val="24"/>
+              </w:rPr>
+              <w:t>Start Date</w:t>
+            </w:r>
+          </w:p>
+        </w:tc>
+        <w:tc>
+          <w:tcPr>
+            <w:tcW w:w="3006" w:type="dxa"/>
+          </w:tcPr>
+          <w:p>
+            <w:pPr>
+              <w:jc w:val="center"/>
+              <w:rPr>
+                <w:b/>
+                <w:sz w:val="24"/>
+              </w:rPr>
+            </w:pPr>
+            <w:r>
+              <w:rPr>
+                <w:b/>
+                <w:sz w:val="24"/>
+              </w:rPr>
+              <w:t>End Date</w:t>
+            </w:r>
+          </w:p>
+        </w:tc>
+      </w:tr>
+      <w:tr>
+        <w:tc>
+          <w:tcPr>
+            <w:tcW w:w="3005" w:type="dxa"/>
+          </w:tcPr>
+          <w:p>
+            <w:pPr>
+              <w:jc w:val="center"/>
+              <w:rPr>
+                <w:sz w:val="24"/>
+              </w:rPr>
+            </w:pPr>
+            <w:r>
+              <w:rPr>
+                <w:sz w:val="24"/>
+              </w:rPr>
+              <w:t>2</w:t>
+            </w:r>
+            <w:r>
+              <w:rPr>
+                <w:sz w:val="24"/>
+              </w:rPr>
+              <w:t xml:space="preserve"> day</w:t>
+            </w:r>
+            <w:r>
+              <w:rPr>
+                <w:sz w:val="24"/>
+              </w:rPr>
+              <w:t>s</w:t>
+            </w:r>
+          </w:p>
+        </w:tc>
+        <w:tc>
+          <w:tcPr>
+            <w:tcW w:w="3005" w:type="dxa"/>
+          </w:tcPr>
+          <w:p>
+            <w:pPr>
+              <w:jc w:val="center"/>
+              <w:rPr>
+                <w:sz w:val="24"/>
+              </w:rPr>
+            </w:pPr>
+            <w:r>
+              <w:t>20 - February -2020</w:t>
+            </w:r>
+          </w:p>
+        </w:tc>
+        <w:tc>
+          <w:tcPr>
+            <w:tcW w:w="3006" w:type="dxa"/>
+          </w:tcPr>
+          <w:p>
+            <w:pPr>
+              <w:jc w:val="center"/>
+              <w:rPr>
+                <w:sz w:val="24"/>
+              </w:rPr>
+            </w:pPr>
+            <w:r>
+              <w:t>21 - February -2020</w:t>
+            </w:r>
+          </w:p>
+        </w:tc>
+      </w:tr>
+      <w:tr>
+        <w:tc>
+          <w:tcPr>
+            <w:tcW w:w="9016" w:type="dxa"/>
+            <w:gridSpan w:val="3"/>
+          </w:tcPr>
+          <w:p>
+            <w:r>
+              <w:rPr>
+                <w:b/>
+                <w:sz w:val="24"/>
+              </w:rPr>
+              <w:t>Slack</w:t>
+            </w:r>
+            <w:r>
+              <w:rPr>
+                <w:b/>
+                <w:sz w:val="24"/>
+              </w:rPr>
+              <w:t xml:space="preserve"> 1 day</w:t>
+            </w:r>
+          </w:p>
+        </w:tc>
+      </w:tr>
+    </w:tbl>
+    <w:p/>
+    <w:p/>
+    <w:tbl>
+      <w:tblPr>
+        <w:tblStyle w:val="TableGrid"/>
+        <w:tblW w:w="0" w:type="auto"/>
+        <w:tblLook w:val="04A0" w:firstRow="1" w:lastRow="0" w:firstColumn="1" w:lastColumn="0" w:noHBand="0" w:noVBand="1"/>
+      </w:tblPr>
+      <w:tblGrid>
+        <w:gridCol w:w="3005"/>
+        <w:gridCol w:w="3005"/>
+        <w:gridCol w:w="3006"/>
+      </w:tblGrid>
+      <w:tr>
+        <w:tc>
+          <w:tcPr>
+            <w:tcW w:w="9016" w:type="dxa"/>
+            <w:gridSpan w:val="3"/>
+            <w:shd w:val="clear" w:color="auto" w:fill="92CDDC" w:themeFill="accent5" w:themeFillTint="99"/>
+          </w:tcPr>
+          <w:p>
+            <w:pPr>
+              <w:jc w:val="center"/>
+              <w:rPr>
+                <w:b/>
+              </w:rPr>
+            </w:pPr>
+            <w:r>
+              <w:rPr>
+                <w:b/>
+              </w:rPr>
+              <w:t>Train End users</w:t>
+            </w:r>
+          </w:p>
+        </w:tc>
+      </w:tr>
+      <w:tr>
+        <w:tc>
+          <w:tcPr>
+            <w:tcW w:w="3005" w:type="dxa"/>
+          </w:tcPr>
+          <w:p>
+            <w:r>
+              <w:rPr>
+                <w:b/>
+                <w:sz w:val="24"/>
+              </w:rPr>
+              <w:t>Duration</w:t>
+            </w:r>
+          </w:p>
+        </w:tc>
+        <w:tc>
+          <w:tcPr>
+            <w:tcW w:w="3005" w:type="dxa"/>
+          </w:tcPr>
+          <w:p>
+            <w:pPr>
+              <w:jc w:val="center"/>
+              <w:rPr>
+                <w:b/>
+                <w:sz w:val="24"/>
+              </w:rPr>
+            </w:pPr>
+            <w:r>
+              <w:rPr>
+                <w:b/>
+                <w:sz w:val="24"/>
+              </w:rPr>
+              <w:t>Start Date</w:t>
+            </w:r>
+          </w:p>
+        </w:tc>
+        <w:tc>
+          <w:tcPr>
+            <w:tcW w:w="3006" w:type="dxa"/>
+          </w:tcPr>
+          <w:p>
+            <w:pPr>
+              <w:jc w:val="center"/>
+              <w:rPr>
+                <w:b/>
+                <w:sz w:val="24"/>
+              </w:rPr>
+            </w:pPr>
+            <w:r>
+              <w:rPr>
+                <w:b/>
+                <w:sz w:val="24"/>
+              </w:rPr>
+              <w:t>End Date</w:t>
+            </w:r>
+          </w:p>
+        </w:tc>
+      </w:tr>
+      <w:tr>
+        <w:tc>
+          <w:tcPr>
+            <w:tcW w:w="3005" w:type="dxa"/>
+          </w:tcPr>
+          <w:p>
+            <w:pPr>
+              <w:jc w:val="center"/>
+              <w:rPr>
+                <w:sz w:val="24"/>
+              </w:rPr>
+            </w:pPr>
+            <w:r>
+              <w:rPr>
+                <w:sz w:val="24"/>
+              </w:rPr>
+              <w:t>2</w:t>
+            </w:r>
+            <w:r>
+              <w:rPr>
+                <w:sz w:val="24"/>
+              </w:rPr>
+              <w:t xml:space="preserve"> day</w:t>
+            </w:r>
+            <w:r>
+              <w:rPr>
+                <w:sz w:val="24"/>
+              </w:rPr>
+              <w:t>s</w:t>
+            </w:r>
+          </w:p>
+        </w:tc>
+        <w:tc>
+          <w:tcPr>
+            <w:tcW w:w="3005" w:type="dxa"/>
+          </w:tcPr>
+          <w:p>
+            <w:pPr>
+              <w:jc w:val="center"/>
+              <w:rPr>
+                <w:sz w:val="24"/>
+              </w:rPr>
+            </w:pPr>
+            <w:r>
+              <w:t>24 - February -2020</w:t>
+            </w:r>
+          </w:p>
+        </w:tc>
+        <w:tc>
+          <w:tcPr>
+            <w:tcW w:w="3006" w:type="dxa"/>
+          </w:tcPr>
+          <w:p>
+            <w:pPr>
+              <w:jc w:val="center"/>
+              <w:rPr>
+                <w:sz w:val="24"/>
+              </w:rPr>
+            </w:pPr>
+            <w:r>
+              <w:t>25 - February -2020</w:t>
+            </w:r>
+          </w:p>
+        </w:tc>
+      </w:tr>
+      <w:tr>
+        <w:tc>
+          <w:tcPr>
+            <w:tcW w:w="9016" w:type="dxa"/>
+            <w:gridSpan w:val="3"/>
+          </w:tcPr>
+          <w:p>
+            <w:r>
+              <w:rPr>
+                <w:b/>
+                <w:sz w:val="24"/>
+              </w:rPr>
+              <w:t>Slack</w:t>
+            </w:r>
+            <w:r>
+              <w:rPr>
+                <w:b/>
+                <w:sz w:val="24"/>
+              </w:rPr>
+              <w:t xml:space="preserve"> 0</w:t>
+            </w:r>
+          </w:p>
+        </w:tc>
+      </w:tr>
+    </w:tbl>
+    <w:p/>
+    <w:p/>
+    <w:p>
+      <w:pPr>
+        <w:rPr>
+          <w:b/>
+        </w:rPr>
+      </w:pPr>
+    </w:p>
+    <w:tbl>
+      <w:tblPr>
+        <w:tblStyle w:val="TableGrid"/>
+        <w:tblW w:w="0" w:type="auto"/>
+        <w:shd w:val="clear" w:color="auto" w:fill="8064A2" w:themeFill="accent4"/>
+        <w:tblLook w:val="04A0" w:firstRow="1" w:lastRow="0" w:firstColumn="1" w:lastColumn="0" w:noHBand="0" w:noVBand="1"/>
+      </w:tblPr>
+      <w:tblGrid>
+        <w:gridCol w:w="4508"/>
+        <w:gridCol w:w="4508"/>
+      </w:tblGrid>
+      <w:tr>
+        <w:trPr>
+          <w:trHeight w:val="297"/>
+        </w:trPr>
+        <w:tc>
+          <w:tcPr>
+            <w:tcW w:w="4508" w:type="dxa"/>
+            <w:shd w:val="clear" w:color="auto" w:fill="auto"/>
+          </w:tcPr>
+          <w:p>
+            <w:pPr>
+              <w:jc w:val="center"/>
+              <w:rPr>
+                <w:rFonts w:cs="Arial"/>
+                <w:b/>
+              </w:rPr>
+            </w:pPr>
+            <w:r>
+              <w:rPr>
+                <w:rFonts w:cs="Arial"/>
+                <w:b/>
+              </w:rPr>
+              <w:t>Total Expected length of a project</w:t>
+            </w:r>
+          </w:p>
+        </w:tc>
+        <w:tc>
+          <w:tcPr>
+            <w:tcW w:w="4508" w:type="dxa"/>
+            <w:shd w:val="clear" w:color="auto" w:fill="auto"/>
+          </w:tcPr>
+          <w:p>
+            <w:r>
+              <w:t>50</w:t>
+            </w:r>
+            <w:r>
+              <w:t xml:space="preserve"> days</w:t>
+            </w:r>
+          </w:p>
+        </w:tc>
+      </w:tr>
+      <w:tr>
+        <w:trPr>
+          <w:trHeight w:val="297"/>
+        </w:trPr>
+        <w:tc>
+          <w:tcPr>
+            <w:tcW w:w="4508" w:type="dxa"/>
+            <w:shd w:val="clear" w:color="auto" w:fill="auto"/>
+          </w:tcPr>
+          <w:p>
+            <w:pPr>
+              <w:jc w:val="center"/>
+              <w:rPr>
+                <w:b/>
+              </w:rPr>
+            </w:pPr>
+            <w:r>
+              <w:rPr>
+                <w:rFonts w:cs="Arial"/>
+                <w:b/>
+              </w:rPr>
+              <w:t>Soonest possible date</w:t>
+            </w:r>
+          </w:p>
+        </w:tc>
+        <w:tc>
+          <w:tcPr>
+            <w:tcW w:w="4508" w:type="dxa"/>
+            <w:shd w:val="clear" w:color="auto" w:fill="auto"/>
+          </w:tcPr>
+          <w:p>
+            <w:pPr>
+              <w:rPr>
+                <w:b/>
+              </w:rPr>
+            </w:pPr>
+            <w:r>
+              <w:t>25 -Februay-2020</w:t>
+            </w:r>
+          </w:p>
+        </w:tc>
+      </w:tr>
+      <w:tr>
+        <w:trPr>
+          <w:trHeight w:val="297"/>
+        </w:trPr>
+        <w:tc>
+          <w:tcPr>
+            <w:tcW w:w="4508" w:type="dxa"/>
+            <w:shd w:val="clear" w:color="auto" w:fill="auto"/>
+          </w:tcPr>
+          <w:p>
+            <w:pPr>
+              <w:jc w:val="center"/>
+              <w:rPr>
+                <w:b/>
+              </w:rPr>
+            </w:pPr>
+            <w:r>
+              <w:rPr>
+                <w:rFonts w:cs="Arial"/>
+                <w:b/>
+              </w:rPr>
+              <w:t>Latest possible completion date</w:t>
+            </w:r>
+          </w:p>
+        </w:tc>
+        <w:tc>
+          <w:tcPr>
+            <w:tcW w:w="4508" w:type="dxa"/>
+            <w:shd w:val="clear" w:color="auto" w:fill="auto"/>
+          </w:tcPr>
+          <w:p>
+            <w:pPr>
+              <w:rPr>
+                <w:b/>
+              </w:rPr>
+            </w:pPr>
+            <w:r>
+              <w:t>30 -February-2020</w:t>
+            </w:r>
+          </w:p>
+        </w:tc>
+      </w:tr>
+      <w:tr>
+        <w:trPr>
+          <w:trHeight w:val="297"/>
+        </w:trPr>
+        <w:tc>
+          <w:tcPr>
+            <w:tcW w:w="4508" w:type="dxa"/>
+            <w:shd w:val="clear" w:color="auto" w:fill="auto"/>
+          </w:tcPr>
+          <w:p>
+            <w:pPr>
+              <w:jc w:val="center"/>
+              <w:rPr>
+                <w:rFonts w:cs="Arial"/>
+                <w:b/>
+              </w:rPr>
+            </w:pPr>
+            <w:r>
+              <w:rPr>
+                <w:rFonts w:cs="Arial"/>
+                <w:b/>
+              </w:rPr>
+              <w:t>Total slack</w:t>
+            </w:r>
+          </w:p>
+        </w:tc>
+        <w:tc>
+          <w:tcPr>
+            <w:tcW w:w="4508" w:type="dxa"/>
+            <w:shd w:val="clear" w:color="auto" w:fill="auto"/>
+          </w:tcPr>
+          <w:p>
+            <w:r>
+              <w:t>8 days</w:t>
+            </w:r>
+          </w:p>
+        </w:tc>
+      </w:tr>
+    </w:tbl>
+    <w:p>
+      <w:pPr>
+        <w:keepNext/>
+        <w:keepLines/>
+        <w:tabs>
+          <w:tab w:val="right" w:pos="10204"/>
+        </w:tabs>
+        <w:spacing w:before="240" w:after="200" w:line="360" w:lineRule="auto"/>
+        <w:contextualSpacing/>
+        <w:jc w:val="both"/>
+        <w:rPr>
+          <w:rFonts w:cs="Arial"/>
+          <w:color w:val="000000"/>
+          <w:szCs w:val="22"/>
+        </w:rPr>
+      </w:pPr>
     </w:p>
     <w:p>
       <w:pPr>
@@ -13513,23 +15987,14 @@
           <w:szCs w:val="22"/>
         </w:rPr>
       </w:pPr>
-    </w:p>
-    <w:p>
-      <w:pPr>
-        <w:tabs>
-          <w:tab w:val="right" w:pos="10204"/>
-        </w:tabs>
-        <w:spacing w:line="360" w:lineRule="auto"/>
-        <w:rPr>
-          <w:szCs w:val="22"/>
-        </w:rPr>
-      </w:pPr>
+      <w:bookmarkStart w:id="6" w:name="_GoBack"/>
+      <w:bookmarkEnd w:id="6"/>
     </w:p>
     <w:p>
       <w:pPr>
         <w:pStyle w:val="Heading3"/>
       </w:pPr>
-      <w:bookmarkStart w:id="6" w:name="_Toc36544651"/>
+      <w:bookmarkStart w:id="7" w:name="_Toc36544651"/>
       <w:r>
         <w:lastRenderedPageBreak/>
         <w:t xml:space="preserve">Task </w:t>
@@ -13551,7 +16016,7 @@
       <w:r>
         <w:t xml:space="preserve"> [GROUP WORK]</w:t>
       </w:r>
-      <w:bookmarkEnd w:id="6"/>
+      <w:bookmarkEnd w:id="7"/>
     </w:p>
     <w:p>
       <w:pPr>
@@ -15830,8 +18295,8 @@
       <w:pPr>
         <w:pStyle w:val="Heading2"/>
       </w:pPr>
-      <w:bookmarkStart w:id="7" w:name="_Ref35419788"/>
-      <w:bookmarkStart w:id="8" w:name="_Toc36544652"/>
+      <w:bookmarkStart w:id="8" w:name="_Ref35419788"/>
+      <w:bookmarkStart w:id="9" w:name="_Toc36544652"/>
       <w:r>
         <w:lastRenderedPageBreak/>
         <w:t>Activity</w:t>
@@ -15842,8 +18307,8 @@
       <w:r>
         <w:t>– Design the Software</w:t>
       </w:r>
-      <w:bookmarkEnd w:id="7"/>
       <w:bookmarkEnd w:id="8"/>
+      <w:bookmarkEnd w:id="9"/>
     </w:p>
     <w:p>
       <w:pPr>
@@ -15866,7 +18331,7 @@
       <w:pPr>
         <w:pStyle w:val="Heading3"/>
       </w:pPr>
-      <w:bookmarkStart w:id="9" w:name="_Toc36544653"/>
+      <w:bookmarkStart w:id="10" w:name="_Toc36544653"/>
       <w:r>
         <w:t xml:space="preserve">Task 1 </w:t>
       </w:r>
@@ -15884,7 +18349,7 @@
       <w:r>
         <w:t xml:space="preserve"> [GROUP WORK]</w:t>
       </w:r>
-      <w:bookmarkEnd w:id="9"/>
+      <w:bookmarkEnd w:id="10"/>
     </w:p>
     <w:p>
       <w:pPr>
@@ -16922,7 +19387,7 @@
           <w:docGrid w:linePitch="360"/>
         </w:sectPr>
       </w:pPr>
-      <w:bookmarkStart w:id="10" w:name="_Toc36544654"/>
+      <w:bookmarkStart w:id="11" w:name="_Toc36544654"/>
     </w:p>
     <w:p>
       <w:r>
@@ -17201,7 +19666,7 @@
       <w:r>
         <w:t xml:space="preserve"> [GROUP WORK]</w:t>
       </w:r>
-      <w:bookmarkEnd w:id="10"/>
+      <w:bookmarkEnd w:id="11"/>
     </w:p>
     <w:p>
       <w:pPr>
@@ -17808,7 +20273,7 @@
           <w:docGrid w:linePitch="360"/>
         </w:sectPr>
       </w:pPr>
-      <w:bookmarkStart w:id="11" w:name="_Toc36544655"/>
+      <w:bookmarkStart w:id="12" w:name="_Toc36544655"/>
     </w:p>
     <w:p>
       <w:pPr>
@@ -17826,7 +20291,7 @@
       <w:r>
         <w:t xml:space="preserve"> 2, AC 2) [INDIVIDUAL WORK]</w:t>
       </w:r>
-      <w:bookmarkEnd w:id="11"/>
+      <w:bookmarkEnd w:id="12"/>
     </w:p>
     <w:p>
       <w:pPr>
@@ -18118,8 +20583,8 @@
           <w:rFonts w:eastAsia="Calibri"/>
         </w:rPr>
       </w:pPr>
-      <w:bookmarkStart w:id="12" w:name="_Ref35419794"/>
-      <w:bookmarkStart w:id="13" w:name="_Toc36544656"/>
+      <w:bookmarkStart w:id="13" w:name="_Ref35419794"/>
+      <w:bookmarkStart w:id="14" w:name="_Toc36544656"/>
       <w:r>
         <w:rPr>
           <w:rFonts w:eastAsia="Calibri"/>
@@ -18139,8 +20604,8 @@
         </w:rPr>
         <w:t xml:space="preserve"> – Building the Software</w:t>
       </w:r>
-      <w:bookmarkEnd w:id="12"/>
       <w:bookmarkEnd w:id="13"/>
+      <w:bookmarkEnd w:id="14"/>
     </w:p>
     <w:p>
       <w:pPr>
@@ -18162,7 +20627,7 @@
           <w:rFonts w:eastAsia="Calibri"/>
         </w:rPr>
       </w:pPr>
-      <w:bookmarkStart w:id="14" w:name="_Toc36544657"/>
+      <w:bookmarkStart w:id="15" w:name="_Toc36544657"/>
       <w:r>
         <w:rPr>
           <w:rFonts w:eastAsia="Calibri"/>
@@ -18210,7 +20675,7 @@
         </w:rPr>
         <w:t>[GROUP WORK]</w:t>
       </w:r>
-      <w:bookmarkEnd w:id="14"/>
+      <w:bookmarkEnd w:id="15"/>
     </w:p>
     <w:p>
       <w:pPr>
@@ -18689,7 +21154,7 @@
       <w:pPr>
         <w:pStyle w:val="Heading3"/>
       </w:pPr>
-      <w:bookmarkStart w:id="15" w:name="_Toc36544658"/>
+      <w:bookmarkStart w:id="16" w:name="_Toc36544658"/>
       <w:r>
         <w:lastRenderedPageBreak/>
         <w:t xml:space="preserve">Task 2 (US 115365: </w:t>
@@ -18705,7 +21170,7 @@
       <w:r>
         <w:t xml:space="preserve"> [INDIVIDUAL WORK]</w:t>
       </w:r>
-      <w:bookmarkEnd w:id="15"/>
+      <w:bookmarkEnd w:id="16"/>
     </w:p>
     <w:p>
       <w:pPr>
@@ -19246,7 +21711,7 @@
       <w:pPr>
         <w:pStyle w:val="Heading3"/>
       </w:pPr>
-      <w:bookmarkStart w:id="16" w:name="_Toc36544659"/>
+      <w:bookmarkStart w:id="17" w:name="_Toc36544659"/>
       <w:r>
         <w:lastRenderedPageBreak/>
         <w:t xml:space="preserve">Task 3 (US 115368: </w:t>
@@ -19265,7 +21730,7 @@
       <w:r>
         <w:t>) [INDIVIDUAL WORK]</w:t>
       </w:r>
-      <w:bookmarkEnd w:id="16"/>
+      <w:bookmarkEnd w:id="17"/>
     </w:p>
     <w:p>
       <w:pPr>
@@ -20029,7 +22494,7 @@
       <w:pPr>
         <w:pStyle w:val="Heading3"/>
       </w:pPr>
-      <w:bookmarkStart w:id="17" w:name="_Toc36544660"/>
+      <w:bookmarkStart w:id="18" w:name="_Toc36544660"/>
       <w:r>
         <w:lastRenderedPageBreak/>
         <w:t xml:space="preserve">Task 4 (US 115368: </w:t>
@@ -20042,7 +22507,7 @@
       <w:r>
         <w:t xml:space="preserve"> 2, AC 3, 4) [INDIVIDUAL WORK]</w:t>
       </w:r>
-      <w:bookmarkEnd w:id="17"/>
+      <w:bookmarkEnd w:id="18"/>
     </w:p>
     <w:p>
       <w:pPr>
@@ -20299,8 +22764,8 @@
           <w:rFonts w:eastAsia="Calibri"/>
         </w:rPr>
       </w:pPr>
-      <w:bookmarkStart w:id="18" w:name="_Ref35419805"/>
-      <w:bookmarkStart w:id="19" w:name="_Toc36544661"/>
+      <w:bookmarkStart w:id="19" w:name="_Ref35419805"/>
+      <w:bookmarkStart w:id="20" w:name="_Toc36544661"/>
       <w:r>
         <w:rPr>
           <w:rFonts w:eastAsia="Calibri"/>
@@ -20320,8 +22785,8 @@
         </w:rPr>
         <w:t>Testing</w:t>
       </w:r>
-      <w:bookmarkEnd w:id="18"/>
       <w:bookmarkEnd w:id="19"/>
+      <w:bookmarkEnd w:id="20"/>
     </w:p>
     <w:p>
       <w:pPr>
@@ -20375,7 +22840,7 @@
           <w:rFonts w:eastAsia="Calibri"/>
         </w:rPr>
       </w:pPr>
-      <w:bookmarkStart w:id="20" w:name="_Toc36544662"/>
+      <w:bookmarkStart w:id="21" w:name="_Toc36544662"/>
       <w:r>
         <w:rPr>
           <w:rFonts w:eastAsia="Calibri"/>
@@ -20414,7 +22879,7 @@
       <w:r>
         <w:t xml:space="preserve"> WORK]</w:t>
       </w:r>
-      <w:bookmarkEnd w:id="20"/>
+      <w:bookmarkEnd w:id="21"/>
     </w:p>
     <w:p>
       <w:pPr>
@@ -20522,7 +22987,7 @@
           <w:rFonts w:eastAsia="Calibri"/>
         </w:rPr>
       </w:pPr>
-      <w:bookmarkStart w:id="21" w:name="_Toc36544663"/>
+      <w:bookmarkStart w:id="22" w:name="_Toc36544663"/>
       <w:r>
         <w:rPr>
           <w:rFonts w:eastAsia="Calibri"/>
@@ -20556,7 +23021,7 @@
       <w:r>
         <w:t>[INDIVIDUAL WORK]</w:t>
       </w:r>
-      <w:bookmarkEnd w:id="21"/>
+      <w:bookmarkEnd w:id="22"/>
     </w:p>
     <w:p>
       <w:pPr>
@@ -20894,7 +23359,7 @@
           <w:rFonts w:eastAsia="Calibri"/>
         </w:rPr>
       </w:pPr>
-      <w:bookmarkStart w:id="22" w:name="_Toc36544664"/>
+      <w:bookmarkStart w:id="23" w:name="_Toc36544664"/>
       <w:r>
         <w:rPr>
           <w:rFonts w:eastAsia="Calibri"/>
@@ -20976,7 +23441,7 @@
       <w:r>
         <w:t>[INDIVIDUAL WORK]</w:t>
       </w:r>
-      <w:bookmarkEnd w:id="22"/>
+      <w:bookmarkEnd w:id="23"/>
     </w:p>
     <w:p>
       <w:pPr>
@@ -21277,7 +23742,7 @@
           <w:rFonts w:eastAsia="Calibri"/>
         </w:rPr>
       </w:pPr>
-      <w:bookmarkStart w:id="23" w:name="_Toc36544665"/>
+      <w:bookmarkStart w:id="24" w:name="_Toc36544665"/>
       <w:r>
         <w:rPr>
           <w:rFonts w:eastAsia="Calibri"/>
@@ -21314,7 +23779,7 @@
         </w:rPr>
         <w:t xml:space="preserve"> 3, AC 1, 2) [INDIVIDUAL WORK]</w:t>
       </w:r>
-      <w:bookmarkEnd w:id="23"/>
+      <w:bookmarkEnd w:id="24"/>
     </w:p>
     <w:p>
       <w:pPr>
@@ -21560,8 +24025,8 @@
           <w:rFonts w:eastAsia="Calibri"/>
         </w:rPr>
       </w:pPr>
-      <w:bookmarkStart w:id="24" w:name="_Ref35419809"/>
-      <w:bookmarkStart w:id="25" w:name="_Toc36544666"/>
+      <w:bookmarkStart w:id="25" w:name="_Ref35419809"/>
+      <w:bookmarkStart w:id="26" w:name="_Toc36544666"/>
       <w:r>
         <w:rPr>
           <w:rFonts w:eastAsia="Calibri"/>
@@ -21569,8 +24034,8 @@
         <w:lastRenderedPageBreak/>
         <w:t>Activity 5 – Implementation / Installation</w:t>
       </w:r>
-      <w:bookmarkEnd w:id="24"/>
       <w:bookmarkEnd w:id="25"/>
+      <w:bookmarkEnd w:id="26"/>
     </w:p>
     <w:p>
       <w:pPr>
@@ -21632,7 +24097,7 @@
           <w:rFonts w:eastAsia="Calibri"/>
         </w:rPr>
       </w:pPr>
-      <w:bookmarkStart w:id="26" w:name="_Toc36544667"/>
+      <w:bookmarkStart w:id="27" w:name="_Toc36544667"/>
       <w:r>
         <w:rPr>
           <w:rFonts w:eastAsia="Calibri"/>
@@ -21668,7 +24133,7 @@
         </w:rPr>
         <w:t xml:space="preserve"> [INDIVIDUAL WORK]</w:t>
       </w:r>
-      <w:bookmarkEnd w:id="26"/>
+      <w:bookmarkEnd w:id="27"/>
     </w:p>
     <w:p>
       <w:pPr>
@@ -21735,7 +24200,7 @@
           <w:rFonts w:eastAsia="Calibri"/>
         </w:rPr>
       </w:pPr>
-      <w:bookmarkStart w:id="27" w:name="_Toc36544668"/>
+      <w:bookmarkStart w:id="28" w:name="_Toc36544668"/>
       <w:r>
         <w:rPr>
           <w:rFonts w:eastAsia="Calibri"/>
@@ -21783,7 +24248,7 @@
         </w:rPr>
         <w:t xml:space="preserve"> [INDIVIDUAL WORK]</w:t>
       </w:r>
-      <w:bookmarkEnd w:id="27"/>
+      <w:bookmarkEnd w:id="28"/>
     </w:p>
     <w:p>
       <w:pPr>
@@ -21859,7 +24324,7 @@
           <w:rFonts w:eastAsia="Calibri"/>
         </w:rPr>
       </w:pPr>
-      <w:bookmarkStart w:id="28" w:name="_Toc36544669"/>
+      <w:bookmarkStart w:id="29" w:name="_Toc36544669"/>
       <w:r>
         <w:rPr>
           <w:rFonts w:eastAsia="Calibri"/>
@@ -21901,7 +24366,7 @@
         </w:rPr>
         <w:t xml:space="preserve"> [INDIVIDUAL WORK]</w:t>
       </w:r>
-      <w:bookmarkEnd w:id="28"/>
+      <w:bookmarkEnd w:id="29"/>
     </w:p>
     <w:p>
       <w:pPr>
@@ -21990,7 +24455,7 @@
           <w:rFonts w:eastAsia="Calibri"/>
         </w:rPr>
       </w:pPr>
-      <w:bookmarkStart w:id="29" w:name="_Toc36544670"/>
+      <w:bookmarkStart w:id="30" w:name="_Toc36544670"/>
       <w:r>
         <w:rPr>
           <w:rFonts w:eastAsia="Calibri"/>
@@ -22016,7 +24481,7 @@
         </w:rPr>
         <w:t>Documentation</w:t>
       </w:r>
-      <w:bookmarkEnd w:id="29"/>
+      <w:bookmarkEnd w:id="30"/>
     </w:p>
     <w:p>
       <w:pPr>
@@ -22036,7 +24501,7 @@
       <w:pPr>
         <w:pStyle w:val="Heading3"/>
       </w:pPr>
-      <w:bookmarkStart w:id="30" w:name="_Toc36544671"/>
+      <w:bookmarkStart w:id="31" w:name="_Toc36544671"/>
       <w:r>
         <w:t>Task 1</w:t>
       </w:r>
@@ -22090,7 +24555,7 @@
       <w:r>
         <w:t xml:space="preserve"> [GROUP WORK]</w:t>
       </w:r>
-      <w:bookmarkEnd w:id="30"/>
+      <w:bookmarkEnd w:id="31"/>
     </w:p>
     <w:p>
       <w:pPr>
@@ -23090,7 +25555,7 @@
                 <w:lang w:eastAsia="en-ZA"/>
               </w:rPr>
             </w:pPr>
-            <w:bookmarkStart w:id="31" w:name="_Hlk33607641"/>
+            <w:bookmarkStart w:id="32" w:name="_Hlk33607641"/>
             <w:r>
               <w:rPr>
                 <w:rFonts w:ascii="Times New Roman" w:hAnsi="Times New Roman" w:cs="Arial"/>
@@ -23245,7 +25710,7 @@
           </w:p>
         </w:tc>
       </w:tr>
-      <w:bookmarkEnd w:id="31"/>
+      <w:bookmarkEnd w:id="32"/>
     </w:tbl>
     <w:p>
       <w:pPr>
@@ -27211,8 +29676,6 @@
           <w:szCs w:val="22"/>
         </w:rPr>
       </w:pPr>
-      <w:bookmarkStart w:id="32" w:name="_GoBack"/>
-      <w:bookmarkEnd w:id="32"/>
       <w:proofErr w:type="spellStart"/>
       <w:r>
         <w:rPr>
@@ -35912,6 +38375,21 @@
 </file>
 
 <file path=customXml/item1.xml><?xml version="1.0" encoding="utf-8"?>
+<?mso-contentType ?>
+<FormTemplates xmlns="http://schemas.microsoft.com/sharepoint/v3/contenttype/forms">
+  <Display>DocumentLibraryForm</Display>
+  <Edit>DocumentLibraryForm</Edit>
+  <New>DocumentLibraryForm</New>
+</FormTemplates>
+</file>
+
+<file path=customXml/item2.xml><?xml version="1.0" encoding="utf-8"?>
+<p:properties xmlns:p="http://schemas.microsoft.com/office/2006/metadata/properties" xmlns:xsi="http://www.w3.org/2001/XMLSchema-instance" xmlns:pc="http://schemas.microsoft.com/office/infopath/2007/PartnerControls">
+  <documentManagement/>
+</p:properties>
+</file>
+
+<file path=customXml/item3.xml><?xml version="1.0" encoding="utf-8"?>
 <ct:contentTypeSchema xmlns:ct="http://schemas.microsoft.com/office/2006/metadata/contentType" xmlns:ma="http://schemas.microsoft.com/office/2006/metadata/properties/metaAttributes" ct:_="" ma:_="" ma:contentTypeName="Document" ma:contentTypeID="0x010100ACD903816ABADE4A8D8C7092FAF715AE" ma:contentTypeVersion="10" ma:contentTypeDescription="Create a new document." ma:contentTypeScope="" ma:versionID="bf7b9e51082c05ae91b5fed9fd438aff">
   <xsd:schema xmlns:xsd="http://www.w3.org/2001/XMLSchema" xmlns:xs="http://www.w3.org/2001/XMLSchema" xmlns:p="http://schemas.microsoft.com/office/2006/metadata/properties" xmlns:ns2="ccc6c1e9-7b19-4e5d-9795-b9f5baa12d75" targetNamespace="http://schemas.microsoft.com/office/2006/metadata/properties" ma:root="true" ma:fieldsID="c75f601ac0e5f39101f6e31a81bdb754" ns2:_="">
     <xsd:import namespace="ccc6c1e9-7b19-4e5d-9795-b9f5baa12d75"/>
@@ -36095,26 +38573,28 @@
 </ct:contentTypeSchema>
 </file>
 
-<file path=customXml/item2.xml><?xml version="1.0" encoding="utf-8"?>
-<p:properties xmlns:p="http://schemas.microsoft.com/office/2006/metadata/properties" xmlns:xsi="http://www.w3.org/2001/XMLSchema-instance" xmlns:pc="http://schemas.microsoft.com/office/infopath/2007/PartnerControls">
-  <documentManagement/>
-</p:properties>
-</file>
-
-<file path=customXml/item3.xml><?xml version="1.0" encoding="utf-8"?>
-<?mso-contentType ?>
-<FormTemplates xmlns="http://schemas.microsoft.com/sharepoint/v3/contenttype/forms">
-  <Display>DocumentLibraryForm</Display>
-  <Edit>DocumentLibraryForm</Edit>
-  <New>DocumentLibraryForm</New>
-</FormTemplates>
-</file>
-
 <file path=customXml/item4.xml><?xml version="1.0" encoding="utf-8"?>
 <b:Sources xmlns:b="http://schemas.openxmlformats.org/officeDocument/2006/bibliography" xmlns="http://schemas.openxmlformats.org/officeDocument/2006/bibliography" SelectedStyle="\APA.XSL" StyleName="APA"/>
 </file>
 
 <file path=customXml/itemProps1.xml><?xml version="1.0" encoding="utf-8"?>
+<ds:datastoreItem xmlns:ds="http://schemas.openxmlformats.org/officeDocument/2006/customXml" ds:itemID="{DA268BFD-C129-4D43-BB1D-4274AF8DF7F9}">
+  <ds:schemaRefs>
+    <ds:schemaRef ds:uri="http://schemas.microsoft.com/sharepoint/v3/contenttype/forms"/>
+  </ds:schemaRefs>
+</ds:datastoreItem>
+</file>
+
+<file path=customXml/itemProps2.xml><?xml version="1.0" encoding="utf-8"?>
+<ds:datastoreItem xmlns:ds="http://schemas.openxmlformats.org/officeDocument/2006/customXml" ds:itemID="{397584F7-28BF-4940-8A55-2273BCB3D9B5}">
+  <ds:schemaRefs>
+    <ds:schemaRef ds:uri="http://schemas.microsoft.com/office/2006/metadata/properties"/>
+    <ds:schemaRef ds:uri="http://schemas.microsoft.com/office/infopath/2007/PartnerControls"/>
+  </ds:schemaRefs>
+</ds:datastoreItem>
+</file>
+
+<file path=customXml/itemProps3.xml><?xml version="1.0" encoding="utf-8"?>
 <ds:datastoreItem xmlns:ds="http://schemas.openxmlformats.org/officeDocument/2006/customXml" ds:itemID="{AED60379-A19A-485F-A3A2-1A1C05504567}">
   <ds:schemaRefs>
     <ds:schemaRef ds:uri="http://schemas.microsoft.com/office/2006/metadata/contentType"/>
@@ -36132,25 +38612,8 @@
 </ds:datastoreItem>
 </file>
 
-<file path=customXml/itemProps2.xml><?xml version="1.0" encoding="utf-8"?>
-<ds:datastoreItem xmlns:ds="http://schemas.openxmlformats.org/officeDocument/2006/customXml" ds:itemID="{397584F7-28BF-4940-8A55-2273BCB3D9B5}">
-  <ds:schemaRefs>
-    <ds:schemaRef ds:uri="http://schemas.microsoft.com/office/2006/metadata/properties"/>
-    <ds:schemaRef ds:uri="http://schemas.microsoft.com/office/infopath/2007/PartnerControls"/>
-  </ds:schemaRefs>
-</ds:datastoreItem>
-</file>
-
-<file path=customXml/itemProps3.xml><?xml version="1.0" encoding="utf-8"?>
-<ds:datastoreItem xmlns:ds="http://schemas.openxmlformats.org/officeDocument/2006/customXml" ds:itemID="{DA268BFD-C129-4D43-BB1D-4274AF8DF7F9}">
-  <ds:schemaRefs>
-    <ds:schemaRef ds:uri="http://schemas.microsoft.com/sharepoint/v3/contenttype/forms"/>
-  </ds:schemaRefs>
-</ds:datastoreItem>
-</file>
-
 <file path=customXml/itemProps4.xml><?xml version="1.0" encoding="utf-8"?>
-<ds:datastoreItem xmlns:ds="http://schemas.openxmlformats.org/officeDocument/2006/customXml" ds:itemID="{132634E1-58EB-4F8D-A032-2BF37BE860BF}">
+<ds:datastoreItem xmlns:ds="http://schemas.openxmlformats.org/officeDocument/2006/customXml" ds:itemID="{4E96792E-6DBD-45AF-8EF9-839A5A523F8C}">
   <ds:schemaRefs>
     <ds:schemaRef ds:uri="http://schemas.openxmlformats.org/officeDocument/2006/bibliography"/>
   </ds:schemaRefs>

</xml_diff>

<commit_message>
chore: update risk cost
</commit_message>
<xml_diff>
--- a/docs/114059_115365_115368_115392_115384_115388_Combined Summative Assessment Instrument[714].docx
+++ b/docs/114059_115365_115368_115392_115384_115388_Combined Summative Assessment Instrument[714].docx
@@ -10323,21 +10323,12 @@
                                 </w:rPr>
                                 <w:t xml:space="preserve">Project Team </w:t>
                               </w:r>
-                              <w:proofErr w:type="spellStart"/>
                               <w:r>
                                 <w:rPr>
                                   <w:sz w:val="15"/>
                                   <w:szCs w:val="15"/>
                                 </w:rPr>
-                                <w:t>Kickoff</w:t>
-                              </w:r>
-                              <w:proofErr w:type="spellEnd"/>
-                              <w:r>
-                                <w:rPr>
-                                  <w:sz w:val="15"/>
-                                  <w:szCs w:val="15"/>
-                                </w:rPr>
-                                <w:t xml:space="preserve"> Meeting</w:t>
+                                <w:t>Kickoff Meeting</w:t>
                               </w:r>
                             </w:p>
                             <w:p>
@@ -10607,21 +10598,12 @@
                                 </w:rPr>
                                 <w:t xml:space="preserve">Project </w:t>
                               </w:r>
-                              <w:proofErr w:type="spellStart"/>
                               <w:r>
                                 <w:rPr>
                                   <w:sz w:val="15"/>
                                   <w:szCs w:val="15"/>
                                 </w:rPr>
-                                <w:t>Kickoff</w:t>
-                              </w:r>
-                              <w:proofErr w:type="spellEnd"/>
-                              <w:r>
-                                <w:rPr>
-                                  <w:sz w:val="15"/>
-                                  <w:szCs w:val="15"/>
-                                </w:rPr>
-                                <w:t xml:space="preserve"> Meeting</w:t>
+                                <w:t>Kickoff Meeting</w:t>
                               </w:r>
                             </w:p>
                             <w:p>
@@ -17926,6 +17908,7 @@
         <w:t>Their situation that may need funds during the development of the product. Some extra resources may be needed to cover those situations e.g. load shedding can cause risk in the project and that can lead to unexpected cost.</w:t>
       </w:r>
     </w:p>
+    <w:p/>
     <w:tbl>
       <w:tblPr>
         <w:tblStyle w:val="TableGrid"/>
@@ -18021,6 +18004,169 @@
           </w:tcPr>
           <w:p>
             <w:r>
+              <w:t>Late delivery of software</w:t>
+            </w:r>
+          </w:p>
+        </w:tc>
+        <w:tc>
+          <w:tcPr>
+            <w:tcW w:w="3089" w:type="dxa"/>
+          </w:tcPr>
+          <w:p>
+            <w:r>
+              <w:t>30</w:t>
+            </w:r>
+            <w:r>
+              <w:t>%</w:t>
+            </w:r>
+          </w:p>
+        </w:tc>
+        <w:tc>
+          <w:tcPr>
+            <w:tcW w:w="3145" w:type="dxa"/>
+          </w:tcPr>
+          <w:p>
+            <w:r>
+              <w:t>R 20000</w:t>
+            </w:r>
+          </w:p>
+        </w:tc>
+      </w:tr>
+      <w:tr>
+        <w:tc>
+          <w:tcPr>
+            <w:tcW w:w="3116" w:type="dxa"/>
+          </w:tcPr>
+          <w:p>
+            <w:r>
+              <w:t>Changes in requirements</w:t>
+            </w:r>
+          </w:p>
+        </w:tc>
+        <w:tc>
+          <w:tcPr>
+            <w:tcW w:w="3089" w:type="dxa"/>
+          </w:tcPr>
+          <w:p>
+            <w:r>
+              <w:t>10%</w:t>
+            </w:r>
+          </w:p>
+        </w:tc>
+        <w:tc>
+          <w:tcPr>
+            <w:tcW w:w="3145" w:type="dxa"/>
+          </w:tcPr>
+          <w:p>
+            <w:r>
+              <w:t>R 2000</w:t>
+            </w:r>
+          </w:p>
+        </w:tc>
+      </w:tr>
+      <w:tr>
+        <w:tc>
+          <w:tcPr>
+            <w:tcW w:w="3116" w:type="dxa"/>
+          </w:tcPr>
+          <w:p>
+            <w:r>
+              <w:t>Technology will not meet expectations</w:t>
+            </w:r>
+          </w:p>
+        </w:tc>
+        <w:tc>
+          <w:tcPr>
+            <w:tcW w:w="3089" w:type="dxa"/>
+          </w:tcPr>
+          <w:p>
+            <w:r>
+              <w:t xml:space="preserve">20% </w:t>
+            </w:r>
+          </w:p>
+        </w:tc>
+        <w:tc>
+          <w:tcPr>
+            <w:tcW w:w="3145" w:type="dxa"/>
+          </w:tcPr>
+          <w:p>
+            <w:r>
+              <w:t>R 2500</w:t>
+            </w:r>
+          </w:p>
+        </w:tc>
+      </w:tr>
+      <w:tr>
+        <w:tc>
+          <w:tcPr>
+            <w:tcW w:w="3116" w:type="dxa"/>
+          </w:tcPr>
+          <w:p>
+            <w:r>
+              <w:t>End users resist system</w:t>
+            </w:r>
+          </w:p>
+        </w:tc>
+        <w:tc>
+          <w:tcPr>
+            <w:tcW w:w="3089" w:type="dxa"/>
+          </w:tcPr>
+          <w:p>
+            <w:r>
+              <w:t>20%</w:t>
+            </w:r>
+          </w:p>
+        </w:tc>
+        <w:tc>
+          <w:tcPr>
+            <w:tcW w:w="3145" w:type="dxa"/>
+          </w:tcPr>
+          <w:p>
+            <w:r>
+              <w:t>R 2500</w:t>
+            </w:r>
+          </w:p>
+        </w:tc>
+      </w:tr>
+      <w:tr>
+        <w:tc>
+          <w:tcPr>
+            <w:tcW w:w="3116" w:type="dxa"/>
+          </w:tcPr>
+          <w:p>
+            <w:r>
+              <w:t>Deviation from software engineering standards</w:t>
+            </w:r>
+          </w:p>
+        </w:tc>
+        <w:tc>
+          <w:tcPr>
+            <w:tcW w:w="3089" w:type="dxa"/>
+          </w:tcPr>
+          <w:p>
+            <w:r>
+              <w:t>10%</w:t>
+            </w:r>
+          </w:p>
+        </w:tc>
+        <w:tc>
+          <w:tcPr>
+            <w:tcW w:w="3145" w:type="dxa"/>
+          </w:tcPr>
+          <w:p>
+            <w:r>
+              <w:t>R 2000</w:t>
+            </w:r>
+          </w:p>
+        </w:tc>
+      </w:tr>
+      <w:tr>
+        <w:tc>
+          <w:tcPr>
+            <w:tcW w:w="3116" w:type="dxa"/>
+          </w:tcPr>
+          <w:p>
+            <w:r>
               <w:t xml:space="preserve">Extra training </w:t>
             </w:r>
           </w:p>
@@ -18053,38 +18199,6 @@
           </w:tcPr>
           <w:p>
             <w:r>
-              <w:t>Load Shedding</w:t>
-            </w:r>
-          </w:p>
-        </w:tc>
-        <w:tc>
-          <w:tcPr>
-            <w:tcW w:w="3089" w:type="dxa"/>
-          </w:tcPr>
-          <w:p>
-            <w:r>
-              <w:t>30%</w:t>
-            </w:r>
-          </w:p>
-        </w:tc>
-        <w:tc>
-          <w:tcPr>
-            <w:tcW w:w="3145" w:type="dxa"/>
-          </w:tcPr>
-          <w:p>
-            <w:r>
-              <w:t>R 20000</w:t>
-            </w:r>
-          </w:p>
-        </w:tc>
-      </w:tr>
-      <w:tr>
-        <w:tc>
-          <w:tcPr>
-            <w:tcW w:w="3116" w:type="dxa"/>
-          </w:tcPr>
-          <w:p>
-            <w:r>
               <w:t>Changes in software licenses</w:t>
             </w:r>
           </w:p>
@@ -18105,7 +18219,7 @@
           </w:tcPr>
           <w:p>
             <w:r>
-              <w:t>R 500</w:t>
+              <w:t>R 3500</w:t>
             </w:r>
           </w:p>
         </w:tc>
@@ -18130,14 +18244,13 @@
           </w:tcPr>
           <w:p>
             <w:r>
-              <w:t>R 3500</w:t>
+              <w:t>R 345000</w:t>
             </w:r>
           </w:p>
         </w:tc>
       </w:tr>
     </w:tbl>
     <w:p/>
-    <w:p/>
     <w:p>
       <w:pPr>
         <w:rPr>
@@ -18210,29 +18323,24 @@
           <w:b/>
           <w:bCs/>
         </w:rPr>
-        <w:t>1</w:t>
+        <w:t>146 800</w:t>
       </w:r>
       <w:r>
         <w:rPr>
           <w:b/>
           <w:bCs/>
         </w:rPr>
-        <w:t>15</w:t>
+        <w:t>‬</w:t>
       </w:r>
       <w:r>
         <w:rPr>
           <w:b/>
           <w:bCs/>
         </w:rPr>
-        <w:t>,300</w:t>
-      </w:r>
-      <w:r>
-        <w:rPr>
-          <w:b/>
-          <w:bCs/>
-        </w:rPr>
         <w:t>.</w:t>
       </w:r>
+      <w:bookmarkStart w:id="7" w:name="_GoBack"/>
+      <w:bookmarkEnd w:id="7"/>
     </w:p>
     <w:p>
       <w:pPr>
@@ -18293,8 +18401,8 @@
       <w:pPr>
         <w:pStyle w:val="Heading2"/>
       </w:pPr>
-      <w:bookmarkStart w:id="7" w:name="_Ref35419788"/>
-      <w:bookmarkStart w:id="8" w:name="_Toc36544652"/>
+      <w:bookmarkStart w:id="8" w:name="_Ref35419788"/>
+      <w:bookmarkStart w:id="9" w:name="_Toc36544652"/>
       <w:r>
         <w:lastRenderedPageBreak/>
         <w:t>Activity</w:t>
@@ -18305,8 +18413,8 @@
       <w:r>
         <w:t>– Design the Software</w:t>
       </w:r>
-      <w:bookmarkEnd w:id="7"/>
       <w:bookmarkEnd w:id="8"/>
+      <w:bookmarkEnd w:id="9"/>
     </w:p>
     <w:p>
       <w:pPr>
@@ -18329,7 +18437,7 @@
       <w:pPr>
         <w:pStyle w:val="Heading3"/>
       </w:pPr>
-      <w:bookmarkStart w:id="9" w:name="_Toc36544653"/>
+      <w:bookmarkStart w:id="10" w:name="_Toc36544653"/>
       <w:r>
         <w:t xml:space="preserve">Task 1 </w:t>
       </w:r>
@@ -18347,7 +18455,7 @@
       <w:r>
         <w:t xml:space="preserve"> [GROUP WORK]</w:t>
       </w:r>
-      <w:bookmarkEnd w:id="9"/>
+      <w:bookmarkEnd w:id="10"/>
     </w:p>
     <w:p>
       <w:pPr>
@@ -19385,7 +19493,7 @@
           <w:docGrid w:linePitch="360"/>
         </w:sectPr>
       </w:pPr>
-      <w:bookmarkStart w:id="10" w:name="_Toc36544654"/>
+      <w:bookmarkStart w:id="11" w:name="_Toc36544654"/>
     </w:p>
     <w:p>
       <w:r>
@@ -19664,7 +19772,7 @@
       <w:r>
         <w:t xml:space="preserve"> [GROUP WORK]</w:t>
       </w:r>
-      <w:bookmarkEnd w:id="10"/>
+      <w:bookmarkEnd w:id="11"/>
     </w:p>
     <w:p>
       <w:pPr>
@@ -20271,7 +20379,7 @@
           <w:docGrid w:linePitch="360"/>
         </w:sectPr>
       </w:pPr>
-      <w:bookmarkStart w:id="11" w:name="_Toc36544655"/>
+      <w:bookmarkStart w:id="12" w:name="_Toc36544655"/>
     </w:p>
     <w:p>
       <w:pPr>
@@ -20289,7 +20397,7 @@
       <w:r>
         <w:t xml:space="preserve"> 2, AC 2) [INDIVIDUAL WORK]</w:t>
       </w:r>
-      <w:bookmarkEnd w:id="11"/>
+      <w:bookmarkEnd w:id="12"/>
     </w:p>
     <w:p>
       <w:pPr>
@@ -20581,8 +20689,8 @@
           <w:rFonts w:eastAsia="Calibri"/>
         </w:rPr>
       </w:pPr>
-      <w:bookmarkStart w:id="12" w:name="_Ref35419794"/>
-      <w:bookmarkStart w:id="13" w:name="_Toc36544656"/>
+      <w:bookmarkStart w:id="13" w:name="_Ref35419794"/>
+      <w:bookmarkStart w:id="14" w:name="_Toc36544656"/>
       <w:r>
         <w:rPr>
           <w:rFonts w:eastAsia="Calibri"/>
@@ -20602,8 +20710,8 @@
         </w:rPr>
         <w:t xml:space="preserve"> – Building the Software</w:t>
       </w:r>
-      <w:bookmarkEnd w:id="12"/>
       <w:bookmarkEnd w:id="13"/>
+      <w:bookmarkEnd w:id="14"/>
     </w:p>
     <w:p>
       <w:pPr>
@@ -20625,7 +20733,7 @@
           <w:rFonts w:eastAsia="Calibri"/>
         </w:rPr>
       </w:pPr>
-      <w:bookmarkStart w:id="14" w:name="_Toc36544657"/>
+      <w:bookmarkStart w:id="15" w:name="_Toc36544657"/>
       <w:r>
         <w:rPr>
           <w:rFonts w:eastAsia="Calibri"/>
@@ -20673,7 +20781,7 @@
         </w:rPr>
         <w:t>[GROUP WORK]</w:t>
       </w:r>
-      <w:bookmarkEnd w:id="14"/>
+      <w:bookmarkEnd w:id="15"/>
     </w:p>
     <w:p>
       <w:pPr>
@@ -21152,7 +21260,7 @@
       <w:pPr>
         <w:pStyle w:val="Heading3"/>
       </w:pPr>
-      <w:bookmarkStart w:id="15" w:name="_Toc36544658"/>
+      <w:bookmarkStart w:id="16" w:name="_Toc36544658"/>
       <w:r>
         <w:lastRenderedPageBreak/>
         <w:t xml:space="preserve">Task 2 (US 115365: </w:t>
@@ -21168,7 +21276,7 @@
       <w:r>
         <w:t xml:space="preserve"> [INDIVIDUAL WORK]</w:t>
       </w:r>
-      <w:bookmarkEnd w:id="15"/>
+      <w:bookmarkEnd w:id="16"/>
     </w:p>
     <w:p>
       <w:pPr>
@@ -21709,7 +21817,7 @@
       <w:pPr>
         <w:pStyle w:val="Heading3"/>
       </w:pPr>
-      <w:bookmarkStart w:id="16" w:name="_Toc36544659"/>
+      <w:bookmarkStart w:id="17" w:name="_Toc36544659"/>
       <w:r>
         <w:lastRenderedPageBreak/>
         <w:t xml:space="preserve">Task 3 (US 115368: </w:t>
@@ -21728,7 +21836,7 @@
       <w:r>
         <w:t>) [INDIVIDUAL WORK]</w:t>
       </w:r>
-      <w:bookmarkEnd w:id="16"/>
+      <w:bookmarkEnd w:id="17"/>
     </w:p>
     <w:p>
       <w:pPr>
@@ -22492,7 +22600,7 @@
       <w:pPr>
         <w:pStyle w:val="Heading3"/>
       </w:pPr>
-      <w:bookmarkStart w:id="17" w:name="_Toc36544660"/>
+      <w:bookmarkStart w:id="18" w:name="_Toc36544660"/>
       <w:r>
         <w:lastRenderedPageBreak/>
         <w:t xml:space="preserve">Task 4 (US 115368: </w:t>
@@ -22505,7 +22613,7 @@
       <w:r>
         <w:t xml:space="preserve"> 2, AC 3, 4) [INDIVIDUAL WORK]</w:t>
       </w:r>
-      <w:bookmarkEnd w:id="17"/>
+      <w:bookmarkEnd w:id="18"/>
     </w:p>
     <w:p>
       <w:pPr>
@@ -22762,8 +22870,8 @@
           <w:rFonts w:eastAsia="Calibri"/>
         </w:rPr>
       </w:pPr>
-      <w:bookmarkStart w:id="18" w:name="_Ref35419805"/>
-      <w:bookmarkStart w:id="19" w:name="_Toc36544661"/>
+      <w:bookmarkStart w:id="19" w:name="_Ref35419805"/>
+      <w:bookmarkStart w:id="20" w:name="_Toc36544661"/>
       <w:r>
         <w:rPr>
           <w:rFonts w:eastAsia="Calibri"/>
@@ -22783,8 +22891,8 @@
         </w:rPr>
         <w:t>Testing</w:t>
       </w:r>
-      <w:bookmarkEnd w:id="18"/>
       <w:bookmarkEnd w:id="19"/>
+      <w:bookmarkEnd w:id="20"/>
     </w:p>
     <w:p>
       <w:pPr>
@@ -22838,7 +22946,7 @@
           <w:rFonts w:eastAsia="Calibri"/>
         </w:rPr>
       </w:pPr>
-      <w:bookmarkStart w:id="20" w:name="_Toc36544662"/>
+      <w:bookmarkStart w:id="21" w:name="_Toc36544662"/>
       <w:r>
         <w:rPr>
           <w:rFonts w:eastAsia="Calibri"/>
@@ -22877,7 +22985,7 @@
       <w:r>
         <w:t xml:space="preserve"> WORK]</w:t>
       </w:r>
-      <w:bookmarkEnd w:id="20"/>
+      <w:bookmarkEnd w:id="21"/>
     </w:p>
     <w:p>
       <w:pPr>
@@ -22985,7 +23093,7 @@
           <w:rFonts w:eastAsia="Calibri"/>
         </w:rPr>
       </w:pPr>
-      <w:bookmarkStart w:id="21" w:name="_Toc36544663"/>
+      <w:bookmarkStart w:id="22" w:name="_Toc36544663"/>
       <w:r>
         <w:rPr>
           <w:rFonts w:eastAsia="Calibri"/>
@@ -23019,7 +23127,7 @@
       <w:r>
         <w:t>[INDIVIDUAL WORK]</w:t>
       </w:r>
-      <w:bookmarkEnd w:id="21"/>
+      <w:bookmarkEnd w:id="22"/>
     </w:p>
     <w:p>
       <w:pPr>
@@ -23357,7 +23465,7 @@
           <w:rFonts w:eastAsia="Calibri"/>
         </w:rPr>
       </w:pPr>
-      <w:bookmarkStart w:id="22" w:name="_Toc36544664"/>
+      <w:bookmarkStart w:id="23" w:name="_Toc36544664"/>
       <w:r>
         <w:rPr>
           <w:rFonts w:eastAsia="Calibri"/>
@@ -23439,7 +23547,7 @@
       <w:r>
         <w:t>[INDIVIDUAL WORK]</w:t>
       </w:r>
-      <w:bookmarkEnd w:id="22"/>
+      <w:bookmarkEnd w:id="23"/>
     </w:p>
     <w:p>
       <w:pPr>
@@ -23740,7 +23848,7 @@
           <w:rFonts w:eastAsia="Calibri"/>
         </w:rPr>
       </w:pPr>
-      <w:bookmarkStart w:id="23" w:name="_Toc36544665"/>
+      <w:bookmarkStart w:id="24" w:name="_Toc36544665"/>
       <w:r>
         <w:rPr>
           <w:rFonts w:eastAsia="Calibri"/>
@@ -23777,7 +23885,7 @@
         </w:rPr>
         <w:t xml:space="preserve"> 3, AC 1, 2) [INDIVIDUAL WORK]</w:t>
       </w:r>
-      <w:bookmarkEnd w:id="23"/>
+      <w:bookmarkEnd w:id="24"/>
     </w:p>
     <w:p>
       <w:pPr>
@@ -24023,8 +24131,8 @@
           <w:rFonts w:eastAsia="Calibri"/>
         </w:rPr>
       </w:pPr>
-      <w:bookmarkStart w:id="24" w:name="_Ref35419809"/>
-      <w:bookmarkStart w:id="25" w:name="_Toc36544666"/>
+      <w:bookmarkStart w:id="25" w:name="_Ref35419809"/>
+      <w:bookmarkStart w:id="26" w:name="_Toc36544666"/>
       <w:r>
         <w:rPr>
           <w:rFonts w:eastAsia="Calibri"/>
@@ -24032,8 +24140,8 @@
         <w:lastRenderedPageBreak/>
         <w:t>Activity 5 – Implementation / Installation</w:t>
       </w:r>
-      <w:bookmarkEnd w:id="24"/>
       <w:bookmarkEnd w:id="25"/>
+      <w:bookmarkEnd w:id="26"/>
     </w:p>
     <w:p>
       <w:pPr>
@@ -24095,7 +24203,7 @@
           <w:rFonts w:eastAsia="Calibri"/>
         </w:rPr>
       </w:pPr>
-      <w:bookmarkStart w:id="26" w:name="_Toc36544667"/>
+      <w:bookmarkStart w:id="27" w:name="_Toc36544667"/>
       <w:r>
         <w:rPr>
           <w:rFonts w:eastAsia="Calibri"/>
@@ -24131,7 +24239,7 @@
         </w:rPr>
         <w:t xml:space="preserve"> [INDIVIDUAL WORK]</w:t>
       </w:r>
-      <w:bookmarkEnd w:id="26"/>
+      <w:bookmarkEnd w:id="27"/>
     </w:p>
     <w:p>
       <w:pPr>
@@ -24198,7 +24306,7 @@
           <w:rFonts w:eastAsia="Calibri"/>
         </w:rPr>
       </w:pPr>
-      <w:bookmarkStart w:id="27" w:name="_Toc36544668"/>
+      <w:bookmarkStart w:id="28" w:name="_Toc36544668"/>
       <w:r>
         <w:rPr>
           <w:rFonts w:eastAsia="Calibri"/>
@@ -24246,7 +24354,7 @@
         </w:rPr>
         <w:t xml:space="preserve"> [INDIVIDUAL WORK]</w:t>
       </w:r>
-      <w:bookmarkEnd w:id="27"/>
+      <w:bookmarkEnd w:id="28"/>
     </w:p>
     <w:p>
       <w:pPr>
@@ -24322,7 +24430,7 @@
           <w:rFonts w:eastAsia="Calibri"/>
         </w:rPr>
       </w:pPr>
-      <w:bookmarkStart w:id="28" w:name="_Toc36544669"/>
+      <w:bookmarkStart w:id="29" w:name="_Toc36544669"/>
       <w:r>
         <w:rPr>
           <w:rFonts w:eastAsia="Calibri"/>
@@ -24364,7 +24472,7 @@
         </w:rPr>
         <w:t xml:space="preserve"> [INDIVIDUAL WORK]</w:t>
       </w:r>
-      <w:bookmarkEnd w:id="28"/>
+      <w:bookmarkEnd w:id="29"/>
     </w:p>
     <w:p>
       <w:pPr>
@@ -24453,7 +24561,7 @@
           <w:rFonts w:eastAsia="Calibri"/>
         </w:rPr>
       </w:pPr>
-      <w:bookmarkStart w:id="29" w:name="_Toc36544670"/>
+      <w:bookmarkStart w:id="30" w:name="_Toc36544670"/>
       <w:r>
         <w:rPr>
           <w:rFonts w:eastAsia="Calibri"/>
@@ -24479,7 +24587,7 @@
         </w:rPr>
         <w:t>Documentation</w:t>
       </w:r>
-      <w:bookmarkEnd w:id="29"/>
+      <w:bookmarkEnd w:id="30"/>
     </w:p>
     <w:p>
       <w:pPr>
@@ -24499,7 +24607,7 @@
       <w:pPr>
         <w:pStyle w:val="Heading3"/>
       </w:pPr>
-      <w:bookmarkStart w:id="30" w:name="_Toc36544671"/>
+      <w:bookmarkStart w:id="31" w:name="_Toc36544671"/>
       <w:r>
         <w:t>Task 1</w:t>
       </w:r>
@@ -24553,7 +24661,7 @@
       <w:r>
         <w:t xml:space="preserve"> [GROUP WORK]</w:t>
       </w:r>
-      <w:bookmarkEnd w:id="30"/>
+      <w:bookmarkEnd w:id="31"/>
     </w:p>
     <w:p>
       <w:pPr>
@@ -24890,7 +24998,6 @@
         <w:spacing w:line="360" w:lineRule="auto"/>
         <w:ind w:left="720"/>
       </w:pPr>
-      <w:bookmarkStart w:id="31" w:name="_GoBack"/>
       <w:r>
         <w:rPr>
           <w:rFonts w:ascii="Times New Roman" w:eastAsia="Calibri" w:hAnsi="Times New Roman"/>
@@ -24966,7 +25073,6 @@
           </mc:Fallback>
         </mc:AlternateContent>
       </w:r>
-      <w:bookmarkEnd w:id="31"/>
     </w:p>
     <w:p>
       <w:pPr>
@@ -38375,18 +38481,18 @@
 </file>
 
 <file path=customXml/item1.xml><?xml version="1.0" encoding="utf-8"?>
+<p:properties xmlns:p="http://schemas.microsoft.com/office/2006/metadata/properties" xmlns:xsi="http://www.w3.org/2001/XMLSchema-instance" xmlns:pc="http://schemas.microsoft.com/office/infopath/2007/PartnerControls">
+  <documentManagement/>
+</p:properties>
+</file>
+
+<file path=customXml/item2.xml><?xml version="1.0" encoding="utf-8"?>
 <?mso-contentType ?>
 <FormTemplates xmlns="http://schemas.microsoft.com/sharepoint/v3/contenttype/forms">
   <Display>DocumentLibraryForm</Display>
   <Edit>DocumentLibraryForm</Edit>
   <New>DocumentLibraryForm</New>
 </FormTemplates>
-</file>
-
-<file path=customXml/item2.xml><?xml version="1.0" encoding="utf-8"?>
-<p:properties xmlns:p="http://schemas.microsoft.com/office/2006/metadata/properties" xmlns:xsi="http://www.w3.org/2001/XMLSchema-instance" xmlns:pc="http://schemas.microsoft.com/office/infopath/2007/PartnerControls">
-  <documentManagement/>
-</p:properties>
 </file>
 
 <file path=customXml/item3.xml><?xml version="1.0" encoding="utf-8"?>
@@ -38578,18 +38684,18 @@
 </file>
 
 <file path=customXml/itemProps1.xml><?xml version="1.0" encoding="utf-8"?>
-<ds:datastoreItem xmlns:ds="http://schemas.openxmlformats.org/officeDocument/2006/customXml" ds:itemID="{DA268BFD-C129-4D43-BB1D-4274AF8DF7F9}">
+<ds:datastoreItem xmlns:ds="http://schemas.openxmlformats.org/officeDocument/2006/customXml" ds:itemID="{397584F7-28BF-4940-8A55-2273BCB3D9B5}">
   <ds:schemaRefs>
-    <ds:schemaRef ds:uri="http://schemas.microsoft.com/sharepoint/v3/contenttype/forms"/>
+    <ds:schemaRef ds:uri="http://schemas.microsoft.com/office/2006/metadata/properties"/>
+    <ds:schemaRef ds:uri="http://schemas.microsoft.com/office/infopath/2007/PartnerControls"/>
   </ds:schemaRefs>
 </ds:datastoreItem>
 </file>
 
 <file path=customXml/itemProps2.xml><?xml version="1.0" encoding="utf-8"?>
-<ds:datastoreItem xmlns:ds="http://schemas.openxmlformats.org/officeDocument/2006/customXml" ds:itemID="{397584F7-28BF-4940-8A55-2273BCB3D9B5}">
+<ds:datastoreItem xmlns:ds="http://schemas.openxmlformats.org/officeDocument/2006/customXml" ds:itemID="{DA268BFD-C129-4D43-BB1D-4274AF8DF7F9}">
   <ds:schemaRefs>
-    <ds:schemaRef ds:uri="http://schemas.microsoft.com/office/2006/metadata/properties"/>
-    <ds:schemaRef ds:uri="http://schemas.microsoft.com/office/infopath/2007/PartnerControls"/>
+    <ds:schemaRef ds:uri="http://schemas.microsoft.com/sharepoint/v3/contenttype/forms"/>
   </ds:schemaRefs>
 </ds:datastoreItem>
 </file>
@@ -38613,7 +38719,7 @@
 </file>
 
 <file path=customXml/itemProps4.xml><?xml version="1.0" encoding="utf-8"?>
-<ds:datastoreItem xmlns:ds="http://schemas.openxmlformats.org/officeDocument/2006/customXml" ds:itemID="{C23181A1-FBCD-4EF1-A1D1-C179EF6FCD24}">
+<ds:datastoreItem xmlns:ds="http://schemas.openxmlformats.org/officeDocument/2006/customXml" ds:itemID="{F0B6100C-D60A-49E9-AE6C-32F1A8609BA9}">
   <ds:schemaRefs>
     <ds:schemaRef ds:uri="http://schemas.openxmlformats.org/officeDocument/2006/bibliography"/>
   </ds:schemaRefs>

</xml_diff>